<commit_message>
Update ML CA1 Project (Pair work) .docx
</commit_message>
<xml_diff>
--- a/ML/ML CA1 Project (Pair work) .docx
+++ b/ML/ML CA1 Project (Pair work) .docx
@@ -1496,7 +1496,7 @@
         </w:rPr>
         <w:lastRenderedPageBreak/>
         <w:drawing>
-          <wp:inline distT="0" distB="0" distL="0" distR="0" wp14:anchorId="143C85AE" wp14:editId="693971E6">
+          <wp:inline distT="0" distB="0" distL="0" distR="0" wp14:anchorId="143C85AE" wp14:editId="51E9F66E">
             <wp:extent cx="2339340" cy="2469305"/>
             <wp:effectExtent l="0" t="0" r="3810" b="7620"/>
             <wp:docPr id="1382203709" name="Picture 2" descr="A blue and orange pie chart&#10;&#10;Description automatically generated"/>
@@ -1621,7 +1621,23 @@
           <w:rFonts w:ascii="Calibri" w:eastAsia="Times New Roman" w:hAnsi="Calibri" w:cs="Calibri"/>
           <w:lang w:eastAsia="en-IE"/>
         </w:rPr>
-        <w:t xml:space="preserve">variable Arrival Delay In Minutes contains 393 missing values. </w:t>
+        <w:t xml:space="preserve">variable Arrival Delay </w:t>
+      </w:r>
+      <w:proofErr w:type="gramStart"/>
+      <w:r>
+        <w:rPr>
+          <w:rFonts w:ascii="Calibri" w:eastAsia="Times New Roman" w:hAnsi="Calibri" w:cs="Calibri"/>
+          <w:lang w:eastAsia="en-IE"/>
+        </w:rPr>
+        <w:t>In</w:t>
+      </w:r>
+      <w:proofErr w:type="gramEnd"/>
+      <w:r>
+        <w:rPr>
+          <w:rFonts w:ascii="Calibri" w:eastAsia="Times New Roman" w:hAnsi="Calibri" w:cs="Calibri"/>
+          <w:lang w:eastAsia="en-IE"/>
+        </w:rPr>
+        <w:t xml:space="preserve"> Minutes contains 393 missing values. </w:t>
       </w:r>
       <w:r>
         <w:rPr>
@@ -2008,7 +2024,15 @@
         <w:t xml:space="preserve"> to scale them we are using L2 normaliser. “Flight Distance” is </w:t>
       </w:r>
       <w:r>
-        <w:t xml:space="preserve">skewed, skewness is greater than 1. Therefore to scale “Flight Distance” we are using </w:t>
+        <w:t xml:space="preserve">skewed, skewness is greater than 1. </w:t>
+      </w:r>
+      <w:proofErr w:type="gramStart"/>
+      <w:r>
+        <w:t>Therefore</w:t>
+      </w:r>
+      <w:proofErr w:type="gramEnd"/>
+      <w:r>
+        <w:t xml:space="preserve"> to scale “Flight Distance” we are using </w:t>
       </w:r>
       <w:proofErr w:type="spellStart"/>
       <w:r>
@@ -2430,6 +2454,7 @@
         <w:t>To analyse the most important features in data set, I’ve created a code that assigns each feature importance score. I assign the column names of the training data to the “importance” column and with </w:t>
       </w:r>
       <w:proofErr w:type="spellStart"/>
+      <w:proofErr w:type="gramStart"/>
       <w:r>
         <w:rPr>
           <w:rFonts w:asciiTheme="minorHAnsi" w:hAnsiTheme="minorHAnsi" w:cstheme="minorHAnsi"/>
@@ -2442,6 +2467,7 @@
         <w:t>fi.head</w:t>
       </w:r>
       <w:proofErr w:type="spellEnd"/>
+      <w:proofErr w:type="gramEnd"/>
       <w:r>
         <w:rPr>
           <w:rFonts w:asciiTheme="minorHAnsi" w:hAnsiTheme="minorHAnsi" w:cstheme="minorHAnsi"/>
@@ -2747,6 +2773,16 @@
           <w:szCs w:val="28"/>
         </w:rPr>
       </w:pPr>
+      <w:r>
+        <w:rPr>
+          <w:b/>
+          <w:bCs/>
+          <w:sz w:val="28"/>
+          <w:szCs w:val="28"/>
+        </w:rPr>
+        <w:lastRenderedPageBreak/>
+        <w:t>m</w:t>
+      </w:r>
     </w:p>
     <w:p>
       <w:pPr>

</xml_diff>

<commit_message>
Report update and timeline
</commit_message>
<xml_diff>
--- a/ML/ML CA1 Project (Pair work) .docx
+++ b/ML/ML CA1 Project (Pair work) .docx
@@ -367,7 +367,11 @@
           <w:tcPr>
             <w:tcW w:w="6753" w:type="dxa"/>
           </w:tcPr>
-          <w:p/>
+          <w:p>
+            <w:r>
+              <w:t>26/Nov/2023</w:t>
+            </w:r>
+          </w:p>
         </w:tc>
       </w:tr>
     </w:tbl>
@@ -1105,25 +1109,270 @@
         <w:autoSpaceDN w:val="0"/>
         <w:spacing w:before="100" w:after="100" w:line="240" w:lineRule="auto"/>
         <w:ind w:firstLine="567"/>
+        <w:jc w:val="both"/>
         <w:outlineLvl w:val="2"/>
         <w:rPr>
-          <w:rFonts w:ascii="Calibri" w:eastAsia="Times New Roman" w:hAnsi="Calibri" w:cs="Calibri"/>
-          <w:lang w:eastAsia="en-IE"/>
-        </w:rPr>
-      </w:pPr>
-      <w:r>
-        <w:rPr>
-          <w:rFonts w:ascii="Calibri" w:eastAsia="Times New Roman" w:hAnsi="Calibri" w:cs="Calibri"/>
-          <w:lang w:eastAsia="en-IE"/>
-        </w:rPr>
-        <w:t>Aviation industry is a difficult business.</w:t>
-      </w:r>
-      <w:r>
-        <w:rPr>
-          <w:rFonts w:ascii="Calibri" w:eastAsia="Times New Roman" w:hAnsi="Calibri" w:cs="Calibri"/>
-          <w:lang w:eastAsia="en-IE"/>
-        </w:rPr>
-        <w:t xml:space="preserve"> Airlines constantly inventing new ways of keeping customers happy trying to make them loyal …… to be continued.</w:t>
+          <w:rFonts w:eastAsia="Times New Roman" w:cstheme="minorHAnsi"/>
+          <w:lang w:eastAsia="en-IE"/>
+        </w:rPr>
+      </w:pPr>
+      <w:r>
+        <w:rPr>
+          <w:rFonts w:cstheme="minorHAnsi"/>
+          <w:color w:val="040F21"/>
+          <w:shd w:val="clear" w:color="auto" w:fill="FFFFFF"/>
+        </w:rPr>
+        <w:t>The aviation industry is undoubt</w:t>
+      </w:r>
+      <w:r>
+        <w:rPr>
+          <w:rFonts w:cstheme="minorHAnsi"/>
+          <w:color w:val="040F21"/>
+          <w:shd w:val="clear" w:color="auto" w:fill="FFFFFF"/>
+        </w:rPr>
+        <w:t>ed</w:t>
+      </w:r>
+      <w:r>
+        <w:rPr>
+          <w:rFonts w:cstheme="minorHAnsi"/>
+          <w:color w:val="040F21"/>
+          <w:shd w:val="clear" w:color="auto" w:fill="FFFFFF"/>
+        </w:rPr>
+        <w:t xml:space="preserve">ly a challenging business, airlines are not only facing fierce </w:t>
+      </w:r>
+      <w:r>
+        <w:rPr>
+          <w:rFonts w:cstheme="minorHAnsi"/>
+          <w:color w:val="040F21"/>
+          <w:shd w:val="clear" w:color="auto" w:fill="FFFFFF"/>
+        </w:rPr>
+        <w:t>competitor</w:t>
+      </w:r>
+      <w:r>
+        <w:rPr>
+          <w:rFonts w:cstheme="minorHAnsi"/>
+          <w:color w:val="040F21"/>
+          <w:shd w:val="clear" w:color="auto" w:fill="FFFFFF"/>
+        </w:rPr>
+        <w:t>s</w:t>
+      </w:r>
+      <w:r>
+        <w:rPr>
+          <w:rFonts w:cstheme="minorHAnsi"/>
+          <w:color w:val="040F21"/>
+          <w:shd w:val="clear" w:color="auto" w:fill="FFFFFF"/>
+        </w:rPr>
+        <w:t xml:space="preserve"> but complex regulations by the </w:t>
+      </w:r>
+      <w:r>
+        <w:rPr>
+          <w:rFonts w:cstheme="minorHAnsi"/>
+          <w:color w:val="040F21"/>
+          <w:shd w:val="clear" w:color="auto" w:fill="FFFFFF"/>
+        </w:rPr>
+        <w:t>government</w:t>
+      </w:r>
+      <w:r>
+        <w:rPr>
+          <w:rFonts w:cstheme="minorHAnsi"/>
+          <w:color w:val="040F21"/>
+          <w:shd w:val="clear" w:color="auto" w:fill="FFFFFF"/>
+        </w:rPr>
+        <w:t xml:space="preserve"> regulatory agencies,</w:t>
+      </w:r>
+      <w:r>
+        <w:rPr>
+          <w:rFonts w:cstheme="minorHAnsi"/>
+          <w:color w:val="040F21"/>
+          <w:shd w:val="clear" w:color="auto" w:fill="FFFFFF"/>
+        </w:rPr>
+        <w:t xml:space="preserve"> </w:t>
+      </w:r>
+      <w:r>
+        <w:rPr>
+          <w:rFonts w:cstheme="minorHAnsi"/>
+          <w:color w:val="040F21"/>
+          <w:shd w:val="clear" w:color="auto" w:fill="FFFFFF"/>
+        </w:rPr>
+        <w:t xml:space="preserve">with increasing </w:t>
+      </w:r>
+      <w:r>
+        <w:rPr>
+          <w:rFonts w:cstheme="minorHAnsi"/>
+          <w:color w:val="040F21"/>
+          <w:shd w:val="clear" w:color="auto" w:fill="FFFFFF"/>
+        </w:rPr>
+        <w:t>environmental responsibility</w:t>
+      </w:r>
+      <w:r>
+        <w:rPr>
+          <w:rFonts w:cstheme="minorHAnsi"/>
+          <w:color w:val="040F21"/>
+          <w:shd w:val="clear" w:color="auto" w:fill="FFFFFF"/>
+        </w:rPr>
+        <w:t xml:space="preserve"> </w:t>
+      </w:r>
+      <w:r>
+        <w:rPr>
+          <w:rFonts w:cstheme="minorHAnsi"/>
+          <w:color w:val="040F21"/>
+          <w:shd w:val="clear" w:color="auto" w:fill="FFFFFF"/>
+        </w:rPr>
+        <w:t>they are under pressure</w:t>
+      </w:r>
+      <w:r>
+        <w:rPr>
+          <w:rFonts w:cstheme="minorHAnsi"/>
+          <w:color w:val="040F21"/>
+          <w:shd w:val="clear" w:color="auto" w:fill="FFFFFF"/>
+        </w:rPr>
+        <w:t xml:space="preserve"> to </w:t>
+      </w:r>
+      <w:r>
+        <w:rPr>
+          <w:rFonts w:cstheme="minorHAnsi"/>
+          <w:color w:val="040F21"/>
+          <w:shd w:val="clear" w:color="auto" w:fill="FFFFFF"/>
+        </w:rPr>
+        <w:t>adopt sustainable practices</w:t>
+      </w:r>
+      <w:r>
+        <w:rPr>
+          <w:rFonts w:cstheme="minorHAnsi"/>
+          <w:color w:val="040F21"/>
+          <w:shd w:val="clear" w:color="auto" w:fill="FFFFFF"/>
+        </w:rPr>
+        <w:t xml:space="preserve"> like carbon offset </w:t>
+      </w:r>
+      <w:r>
+        <w:rPr>
+          <w:rFonts w:cstheme="minorHAnsi"/>
+          <w:color w:val="040F21"/>
+          <w:shd w:val="clear" w:color="auto" w:fill="FFFFFF"/>
+        </w:rPr>
+        <w:t>programs</w:t>
+      </w:r>
+      <w:r>
+        <w:rPr>
+          <w:rFonts w:cstheme="minorHAnsi"/>
+          <w:color w:val="040F21"/>
+          <w:shd w:val="clear" w:color="auto" w:fill="FFFFFF"/>
+        </w:rPr>
+        <w:t>,</w:t>
+      </w:r>
+      <w:r>
+        <w:rPr>
+          <w:rFonts w:cstheme="minorHAnsi"/>
+          <w:color w:val="040F21"/>
+          <w:shd w:val="clear" w:color="auto" w:fill="FFFFFF"/>
+        </w:rPr>
+        <w:t xml:space="preserve"> </w:t>
+      </w:r>
+      <w:r>
+        <w:rPr>
+          <w:rFonts w:cstheme="minorHAnsi"/>
+          <w:color w:val="040F21"/>
+          <w:shd w:val="clear" w:color="auto" w:fill="FFFFFF"/>
+        </w:rPr>
+        <w:t xml:space="preserve">managing the </w:t>
+      </w:r>
+      <w:r>
+        <w:rPr>
+          <w:rFonts w:cstheme="minorHAnsi"/>
+          <w:color w:val="040F21"/>
+          <w:shd w:val="clear" w:color="auto" w:fill="FFFFFF"/>
+        </w:rPr>
+        <w:t>fluctuating fuel prices and the</w:t>
+      </w:r>
+      <w:r>
+        <w:rPr>
+          <w:rFonts w:cstheme="minorHAnsi"/>
+          <w:color w:val="040F21"/>
+          <w:shd w:val="clear" w:color="auto" w:fill="FFFFFF"/>
+        </w:rPr>
+        <w:t xml:space="preserve">re </w:t>
+      </w:r>
+      <w:proofErr w:type="gramStart"/>
+      <w:r>
+        <w:rPr>
+          <w:rFonts w:cstheme="minorHAnsi"/>
+          <w:color w:val="040F21"/>
+          <w:shd w:val="clear" w:color="auto" w:fill="FFFFFF"/>
+        </w:rPr>
+        <w:t>is</w:t>
+      </w:r>
+      <w:proofErr w:type="gramEnd"/>
+      <w:r>
+        <w:rPr>
+          <w:rFonts w:cstheme="minorHAnsi"/>
+          <w:color w:val="040F21"/>
+          <w:shd w:val="clear" w:color="auto" w:fill="FFFFFF"/>
+        </w:rPr>
+        <w:t xml:space="preserve"> the</w:t>
+      </w:r>
+      <w:r>
+        <w:rPr>
+          <w:rFonts w:cstheme="minorHAnsi"/>
+          <w:color w:val="040F21"/>
+          <w:shd w:val="clear" w:color="auto" w:fill="FFFFFF"/>
+        </w:rPr>
+        <w:t xml:space="preserve"> </w:t>
+      </w:r>
+      <w:r>
+        <w:rPr>
+          <w:rFonts w:cstheme="minorHAnsi"/>
+          <w:color w:val="040F21"/>
+          <w:shd w:val="clear" w:color="auto" w:fill="FFFFFF"/>
+        </w:rPr>
+        <w:t>ever-rising</w:t>
+      </w:r>
+      <w:r>
+        <w:rPr>
+          <w:rFonts w:cstheme="minorHAnsi"/>
+          <w:color w:val="040F21"/>
+          <w:shd w:val="clear" w:color="auto" w:fill="FFFFFF"/>
+        </w:rPr>
+        <w:t xml:space="preserve"> </w:t>
+      </w:r>
+      <w:r>
+        <w:rPr>
+          <w:rFonts w:cstheme="minorHAnsi"/>
+          <w:color w:val="040F21"/>
+          <w:shd w:val="clear" w:color="auto" w:fill="FFFFFF"/>
+        </w:rPr>
+        <w:t>passenger’s</w:t>
+      </w:r>
+      <w:r>
+        <w:rPr>
+          <w:rFonts w:cstheme="minorHAnsi"/>
+          <w:color w:val="040F21"/>
+          <w:shd w:val="clear" w:color="auto" w:fill="FFFFFF"/>
+        </w:rPr>
+        <w:t xml:space="preserve"> expectations </w:t>
+      </w:r>
+      <w:r>
+        <w:rPr>
+          <w:rFonts w:cstheme="minorHAnsi"/>
+          <w:color w:val="040F21"/>
+          <w:shd w:val="clear" w:color="auto" w:fill="FFFFFF"/>
+        </w:rPr>
+        <w:t xml:space="preserve">just </w:t>
+      </w:r>
+      <w:r>
+        <w:rPr>
+          <w:rFonts w:cstheme="minorHAnsi"/>
+          <w:color w:val="040F21"/>
+          <w:shd w:val="clear" w:color="auto" w:fill="FFFFFF"/>
+        </w:rPr>
+        <w:t>to mention to few.</w:t>
+      </w:r>
+      <w:r>
+        <w:rPr>
+          <w:rFonts w:cstheme="minorHAnsi"/>
+          <w:color w:val="040F21"/>
+          <w:shd w:val="clear" w:color="auto" w:fill="FFFFFF"/>
+        </w:rPr>
+        <w:t xml:space="preserve"> Airlines are constantly inventing new ways of keeping customers happy while trying to foster their loyalty. We are going to look at some strategies and considerations to analyse the key factors impacting passenger’s satisfaction during their air travel. </w:t>
       </w:r>
     </w:p>
     <w:p>
@@ -1472,6 +1721,7 @@
           <w:rFonts w:ascii="Calibri" w:eastAsia="Times New Roman" w:hAnsi="Calibri" w:cs="Calibri"/>
           <w:lang w:eastAsia="en-IE"/>
         </w:rPr>
+        <w:lastRenderedPageBreak/>
         <w:t xml:space="preserve">“Satisfaction” has two values – Satisfied and Neutral and Dissatisfied, which for machine learning purposes we encoded as 0 and 1. </w:t>
       </w:r>
     </w:p>
@@ -1494,9 +1744,8 @@
           <w:noProof/>
           <w:lang w:eastAsia="en-IE"/>
         </w:rPr>
-        <w:lastRenderedPageBreak/>
         <w:drawing>
-          <wp:inline distT="0" distB="0" distL="0" distR="0" wp14:anchorId="143C85AE" wp14:editId="51E9F66E">
+          <wp:inline distT="0" distB="0" distL="0" distR="0" wp14:anchorId="143C85AE" wp14:editId="6321C287">
             <wp:extent cx="2339340" cy="2469305"/>
             <wp:effectExtent l="0" t="0" r="3810" b="7620"/>
             <wp:docPr id="1382203709" name="Picture 2" descr="A blue and orange pie chart&#10;&#10;Description automatically generated"/>
@@ -2141,6 +2390,950 @@
     </w:p>
     <w:p>
       <w:pPr>
+        <w:pStyle w:val="NormalWeb"/>
+        <w:shd w:val="clear" w:color="auto" w:fill="FFFFFF"/>
+        <w:spacing w:before="0" w:beforeAutospacing="0" w:after="0" w:afterAutospacing="0"/>
+        <w:rPr>
+          <w:rFonts w:asciiTheme="minorHAnsi" w:hAnsiTheme="minorHAnsi" w:cstheme="minorHAnsi"/>
+          <w:color w:val="222222"/>
+          <w:sz w:val="22"/>
+          <w:szCs w:val="22"/>
+        </w:rPr>
+      </w:pPr>
+    </w:p>
+    <w:p>
+      <w:pPr>
+        <w:pStyle w:val="NormalWeb"/>
+        <w:shd w:val="clear" w:color="auto" w:fill="FFFFFF"/>
+        <w:spacing w:before="0" w:beforeAutospacing="0" w:after="0" w:afterAutospacing="0"/>
+        <w:rPr>
+          <w:rFonts w:asciiTheme="minorHAnsi" w:hAnsiTheme="minorHAnsi" w:cstheme="minorHAnsi"/>
+          <w:b/>
+          <w:bCs/>
+          <w:color w:val="222222"/>
+          <w:sz w:val="22"/>
+          <w:szCs w:val="22"/>
+        </w:rPr>
+      </w:pPr>
+      <w:r>
+        <w:rPr>
+          <w:rFonts w:asciiTheme="minorHAnsi" w:hAnsiTheme="minorHAnsi" w:cstheme="minorHAnsi"/>
+          <w:b/>
+          <w:bCs/>
+          <w:color w:val="000000"/>
+          <w:sz w:val="22"/>
+          <w:szCs w:val="22"/>
+        </w:rPr>
+        <w:t>Personal </w:t>
+      </w:r>
+      <w:r>
+        <w:rPr>
+          <w:rStyle w:val="il"/>
+          <w:rFonts w:asciiTheme="minorHAnsi" w:hAnsiTheme="minorHAnsi" w:cstheme="minorHAnsi"/>
+          <w:b/>
+          <w:bCs/>
+          <w:color w:val="000000"/>
+          <w:sz w:val="22"/>
+          <w:szCs w:val="22"/>
+        </w:rPr>
+        <w:t>Reflective</w:t>
+      </w:r>
+      <w:r>
+        <w:rPr>
+          <w:rFonts w:asciiTheme="minorHAnsi" w:hAnsiTheme="minorHAnsi" w:cstheme="minorHAnsi"/>
+          <w:b/>
+          <w:bCs/>
+          <w:color w:val="000000"/>
+          <w:sz w:val="22"/>
+          <w:szCs w:val="22"/>
+        </w:rPr>
+        <w:t> Report of Miroslava Slavikova </w:t>
+      </w:r>
+    </w:p>
+    <w:p>
+      <w:pPr>
+        <w:pStyle w:val="NormalWeb"/>
+        <w:shd w:val="clear" w:color="auto" w:fill="FFFFFF"/>
+        <w:spacing w:before="0" w:beforeAutospacing="0" w:after="0" w:afterAutospacing="0"/>
+        <w:rPr>
+          <w:rFonts w:asciiTheme="minorHAnsi" w:hAnsiTheme="minorHAnsi" w:cstheme="minorHAnsi"/>
+          <w:color w:val="222222"/>
+          <w:sz w:val="22"/>
+          <w:szCs w:val="22"/>
+        </w:rPr>
+      </w:pPr>
+    </w:p>
+    <w:p>
+      <w:pPr>
+        <w:pStyle w:val="NormalWeb"/>
+        <w:shd w:val="clear" w:color="auto" w:fill="FFFFFF"/>
+        <w:spacing w:before="0" w:beforeAutospacing="0" w:after="0" w:afterAutospacing="0"/>
+        <w:ind w:firstLine="720"/>
+        <w:jc w:val="both"/>
+        <w:rPr>
+          <w:rFonts w:asciiTheme="minorHAnsi" w:hAnsiTheme="minorHAnsi" w:cstheme="minorHAnsi"/>
+          <w:color w:val="222222"/>
+          <w:sz w:val="22"/>
+          <w:szCs w:val="22"/>
+        </w:rPr>
+      </w:pPr>
+      <w:r>
+        <w:rPr>
+          <w:rFonts w:asciiTheme="minorHAnsi" w:hAnsiTheme="minorHAnsi" w:cstheme="minorHAnsi"/>
+          <w:color w:val="222222"/>
+          <w:sz w:val="22"/>
+          <w:szCs w:val="22"/>
+        </w:rPr>
+        <w:t>At our initial stage of planning, we started our project by discus</w:t>
+      </w:r>
+      <w:r>
+        <w:rPr>
+          <w:rFonts w:asciiTheme="minorHAnsi" w:hAnsiTheme="minorHAnsi" w:cstheme="minorHAnsi"/>
+          <w:color w:val="222222"/>
+          <w:sz w:val="22"/>
+          <w:szCs w:val="22"/>
+        </w:rPr>
+        <w:t>sion</w:t>
+      </w:r>
+      <w:r>
+        <w:rPr>
+          <w:rFonts w:asciiTheme="minorHAnsi" w:hAnsiTheme="minorHAnsi" w:cstheme="minorHAnsi"/>
+          <w:color w:val="222222"/>
+          <w:sz w:val="22"/>
+          <w:szCs w:val="22"/>
+        </w:rPr>
+        <w:t>s</w:t>
+      </w:r>
+      <w:r>
+        <w:rPr>
+          <w:rFonts w:asciiTheme="minorHAnsi" w:hAnsiTheme="minorHAnsi" w:cstheme="minorHAnsi"/>
+          <w:color w:val="222222"/>
+          <w:sz w:val="22"/>
+          <w:szCs w:val="22"/>
+        </w:rPr>
+        <w:t xml:space="preserve">. </w:t>
+      </w:r>
+      <w:r>
+        <w:rPr>
+          <w:rFonts w:asciiTheme="minorHAnsi" w:hAnsiTheme="minorHAnsi" w:cstheme="minorHAnsi"/>
+          <w:color w:val="222222"/>
+          <w:sz w:val="22"/>
+          <w:szCs w:val="22"/>
+        </w:rPr>
+        <w:t>Brainstorming</w:t>
+      </w:r>
+      <w:r>
+        <w:rPr>
+          <w:rFonts w:asciiTheme="minorHAnsi" w:hAnsiTheme="minorHAnsi" w:cstheme="minorHAnsi"/>
+          <w:color w:val="222222"/>
+          <w:sz w:val="22"/>
+          <w:szCs w:val="22"/>
+        </w:rPr>
+        <w:t xml:space="preserve"> and asking various questions. What would be a good topic, how to find relevant dataset, what </w:t>
+      </w:r>
+      <w:r>
+        <w:rPr>
+          <w:rFonts w:asciiTheme="minorHAnsi" w:hAnsiTheme="minorHAnsi" w:cstheme="minorHAnsi"/>
+          <w:color w:val="222222"/>
+          <w:sz w:val="22"/>
+          <w:szCs w:val="22"/>
+        </w:rPr>
+        <w:t xml:space="preserve">results </w:t>
+      </w:r>
+      <w:r>
+        <w:rPr>
+          <w:rFonts w:asciiTheme="minorHAnsi" w:hAnsiTheme="minorHAnsi" w:cstheme="minorHAnsi"/>
+          <w:color w:val="222222"/>
+          <w:sz w:val="22"/>
+          <w:szCs w:val="22"/>
+        </w:rPr>
+        <w:t xml:space="preserve">are we going to deliver and what would be the goals and expectations. We were in contact couple of times a week to check our progress and discuss improvements where needed and we aligned on the next steps to move forward. Personally, I am new to this subject and it was challenging to stay focused on the key objectives. I did several visualisations that we decided to drop as they were not in line with our main objective. </w:t>
+      </w:r>
+    </w:p>
+    <w:p>
+      <w:pPr>
+        <w:pStyle w:val="NormalWeb"/>
+        <w:shd w:val="clear" w:color="auto" w:fill="FFFFFF"/>
+        <w:spacing w:before="0" w:beforeAutospacing="0" w:after="0" w:afterAutospacing="0"/>
+        <w:ind w:firstLine="720"/>
+        <w:jc w:val="both"/>
+        <w:rPr>
+          <w:rFonts w:asciiTheme="minorHAnsi" w:hAnsiTheme="minorHAnsi" w:cstheme="minorHAnsi"/>
+          <w:color w:val="222222"/>
+          <w:sz w:val="22"/>
+          <w:szCs w:val="22"/>
+        </w:rPr>
+      </w:pPr>
+    </w:p>
+    <w:p>
+      <w:pPr>
+        <w:pStyle w:val="NormalWeb"/>
+        <w:shd w:val="clear" w:color="auto" w:fill="FFFFFF"/>
+        <w:spacing w:before="0" w:beforeAutospacing="0" w:after="0" w:afterAutospacing="0"/>
+        <w:ind w:firstLine="720"/>
+        <w:jc w:val="both"/>
+        <w:rPr>
+          <w:rFonts w:asciiTheme="minorHAnsi" w:hAnsiTheme="minorHAnsi" w:cstheme="minorHAnsi"/>
+          <w:color w:val="222222"/>
+          <w:sz w:val="22"/>
+          <w:szCs w:val="22"/>
+        </w:rPr>
+      </w:pPr>
+      <w:r>
+        <w:rPr>
+          <w:rFonts w:asciiTheme="minorHAnsi" w:hAnsiTheme="minorHAnsi" w:cstheme="minorHAnsi"/>
+          <w:color w:val="222222"/>
+          <w:sz w:val="22"/>
+          <w:szCs w:val="22"/>
+        </w:rPr>
+        <w:t>Additionally, with introduction of GitHub version-controlled system that we use</w:t>
+      </w:r>
+      <w:r>
+        <w:rPr>
+          <w:rFonts w:asciiTheme="minorHAnsi" w:hAnsiTheme="minorHAnsi" w:cstheme="minorHAnsi"/>
+          <w:color w:val="222222"/>
+          <w:sz w:val="22"/>
+          <w:szCs w:val="22"/>
+        </w:rPr>
+        <w:t>d</w:t>
+      </w:r>
+      <w:r>
+        <w:rPr>
+          <w:rFonts w:asciiTheme="minorHAnsi" w:hAnsiTheme="minorHAnsi" w:cstheme="minorHAnsi"/>
+          <w:color w:val="222222"/>
+          <w:sz w:val="22"/>
+          <w:szCs w:val="22"/>
+        </w:rPr>
+        <w:t xml:space="preserve"> to record our progress and track our collaboration timeline, I’ve also taken some time to understand how to use the system effectively and how to share files correctly. </w:t>
+      </w:r>
+      <w:r>
+        <w:rPr>
+          <w:rFonts w:asciiTheme="minorHAnsi" w:hAnsiTheme="minorHAnsi" w:cstheme="minorHAnsi"/>
+          <w:color w:val="222222"/>
+          <w:sz w:val="22"/>
+          <w:szCs w:val="22"/>
+        </w:rPr>
+        <w:t xml:space="preserve">It turned out to be </w:t>
+      </w:r>
+      <w:r>
+        <w:rPr>
+          <w:rFonts w:asciiTheme="minorHAnsi" w:hAnsiTheme="minorHAnsi" w:cstheme="minorHAnsi"/>
+          <w:color w:val="222222"/>
+          <w:sz w:val="22"/>
+          <w:szCs w:val="22"/>
+        </w:rPr>
+        <w:t>a very</w:t>
+      </w:r>
+      <w:r>
+        <w:rPr>
+          <w:rFonts w:asciiTheme="minorHAnsi" w:hAnsiTheme="minorHAnsi" w:cstheme="minorHAnsi"/>
+          <w:color w:val="222222"/>
+          <w:sz w:val="22"/>
+          <w:szCs w:val="22"/>
+        </w:rPr>
+        <w:t xml:space="preserve"> challenging part</w:t>
+      </w:r>
+      <w:r>
+        <w:rPr>
+          <w:rFonts w:asciiTheme="minorHAnsi" w:hAnsiTheme="minorHAnsi" w:cstheme="minorHAnsi"/>
+          <w:color w:val="222222"/>
+          <w:sz w:val="22"/>
+          <w:szCs w:val="22"/>
+        </w:rPr>
+        <w:t xml:space="preserve"> of the work</w:t>
+      </w:r>
+      <w:r>
+        <w:rPr>
+          <w:rFonts w:asciiTheme="minorHAnsi" w:hAnsiTheme="minorHAnsi" w:cstheme="minorHAnsi"/>
+          <w:color w:val="222222"/>
+          <w:sz w:val="22"/>
+          <w:szCs w:val="22"/>
+        </w:rPr>
+        <w:t xml:space="preserve">, from occasional delays due to errors on the system when pushing/pulling files to endless troubleshooting of errors. </w:t>
+      </w:r>
+      <w:r>
+        <w:rPr>
+          <w:rFonts w:asciiTheme="minorHAnsi" w:hAnsiTheme="minorHAnsi" w:cstheme="minorHAnsi"/>
+          <w:color w:val="222222"/>
+          <w:sz w:val="22"/>
+          <w:szCs w:val="22"/>
+        </w:rPr>
+        <w:t xml:space="preserve">But I have tried to embrace the challenges in order to continue this learning journey knowing every obstacle is an opportunity for personal growth. </w:t>
+      </w:r>
+    </w:p>
+    <w:p>
+      <w:pPr>
+        <w:pStyle w:val="NormalWeb"/>
+        <w:shd w:val="clear" w:color="auto" w:fill="FFFFFF"/>
+        <w:spacing w:before="0" w:beforeAutospacing="0" w:after="0" w:afterAutospacing="0"/>
+        <w:jc w:val="both"/>
+        <w:rPr>
+          <w:rFonts w:asciiTheme="minorHAnsi" w:hAnsiTheme="minorHAnsi" w:cstheme="minorHAnsi"/>
+          <w:color w:val="222222"/>
+          <w:sz w:val="22"/>
+          <w:szCs w:val="22"/>
+        </w:rPr>
+      </w:pPr>
+    </w:p>
+    <w:p>
+      <w:pPr>
+        <w:pStyle w:val="NormalWeb"/>
+        <w:shd w:val="clear" w:color="auto" w:fill="FFFFFF"/>
+        <w:spacing w:before="0" w:beforeAutospacing="0" w:after="0" w:afterAutospacing="0"/>
+        <w:ind w:firstLine="720"/>
+        <w:jc w:val="both"/>
+        <w:rPr>
+          <w:rFonts w:asciiTheme="minorHAnsi" w:hAnsiTheme="minorHAnsi" w:cstheme="minorHAnsi"/>
+          <w:color w:val="222222"/>
+          <w:sz w:val="22"/>
+          <w:szCs w:val="22"/>
+        </w:rPr>
+      </w:pPr>
+      <w:r>
+        <w:rPr>
+          <w:rFonts w:asciiTheme="minorHAnsi" w:hAnsiTheme="minorHAnsi" w:cstheme="minorHAnsi"/>
+          <w:color w:val="000000"/>
+          <w:sz w:val="22"/>
+          <w:szCs w:val="22"/>
+        </w:rPr>
+        <w:t xml:space="preserve">Once </w:t>
+      </w:r>
+      <w:r>
+        <w:rPr>
+          <w:rFonts w:asciiTheme="minorHAnsi" w:hAnsiTheme="minorHAnsi" w:cstheme="minorHAnsi"/>
+          <w:color w:val="000000"/>
+          <w:sz w:val="22"/>
+          <w:szCs w:val="22"/>
+        </w:rPr>
+        <w:t xml:space="preserve">found and agreed on dataset, </w:t>
+      </w:r>
+      <w:r>
+        <w:rPr>
+          <w:rFonts w:asciiTheme="minorHAnsi" w:hAnsiTheme="minorHAnsi" w:cstheme="minorHAnsi"/>
+          <w:color w:val="000000"/>
+          <w:sz w:val="22"/>
+          <w:szCs w:val="22"/>
+        </w:rPr>
+        <w:t>we explored the data</w:t>
+      </w:r>
+      <w:r>
+        <w:rPr>
+          <w:rFonts w:asciiTheme="minorHAnsi" w:hAnsiTheme="minorHAnsi" w:cstheme="minorHAnsi"/>
+          <w:color w:val="000000"/>
+          <w:sz w:val="22"/>
+          <w:szCs w:val="22"/>
+        </w:rPr>
+        <w:t xml:space="preserve"> and performed EDA.</w:t>
+      </w:r>
+      <w:r>
+        <w:rPr>
+          <w:rFonts w:asciiTheme="minorHAnsi" w:hAnsiTheme="minorHAnsi" w:cstheme="minorHAnsi"/>
+          <w:color w:val="000000"/>
+          <w:sz w:val="22"/>
+          <w:szCs w:val="22"/>
+        </w:rPr>
+        <w:t xml:space="preserve"> I started to replace text with numerical values where “satisfied” was assigned 1 and “dissatisfied” was assigned 0. Additionally, we needed to remove columns with “Unnamed” and “ID” columns. We won’t be able to analyse un-named values, if we don’t know what they are and personal ID is a sensitive personal data and subject to an additional protection under GDPR act. In summary, this helped to remove those columns in order to clean up our data and focus only on relevant information. </w:t>
+      </w:r>
+    </w:p>
+    <w:p>
+      <w:pPr>
+        <w:pStyle w:val="NormalWeb"/>
+        <w:shd w:val="clear" w:color="auto" w:fill="FFFFFF"/>
+        <w:spacing w:before="0" w:beforeAutospacing="0" w:after="0" w:afterAutospacing="0"/>
+        <w:jc w:val="both"/>
+        <w:rPr>
+          <w:rFonts w:asciiTheme="minorHAnsi" w:hAnsiTheme="minorHAnsi" w:cstheme="minorHAnsi"/>
+          <w:color w:val="222222"/>
+          <w:sz w:val="22"/>
+          <w:szCs w:val="22"/>
+        </w:rPr>
+      </w:pPr>
+    </w:p>
+    <w:p>
+      <w:pPr>
+        <w:pStyle w:val="NormalWeb"/>
+        <w:shd w:val="clear" w:color="auto" w:fill="FFFFFF"/>
+        <w:spacing w:before="0" w:beforeAutospacing="0" w:after="0" w:afterAutospacing="0"/>
+        <w:ind w:firstLine="720"/>
+        <w:jc w:val="both"/>
+        <w:rPr>
+          <w:rFonts w:asciiTheme="minorHAnsi" w:hAnsiTheme="minorHAnsi" w:cstheme="minorHAnsi"/>
+          <w:color w:val="000000"/>
+          <w:sz w:val="22"/>
+          <w:szCs w:val="22"/>
+        </w:rPr>
+      </w:pPr>
+      <w:r>
+        <w:rPr>
+          <w:rFonts w:asciiTheme="minorHAnsi" w:hAnsiTheme="minorHAnsi" w:cstheme="minorHAnsi"/>
+          <w:color w:val="000000"/>
+          <w:sz w:val="22"/>
+          <w:szCs w:val="22"/>
+        </w:rPr>
+        <w:t>To analyse the most important features in data set, I’ve created a code that assigns each feature importance score. I assign the column names of the training data to the “importance” column and with </w:t>
+      </w:r>
+    </w:p>
+    <w:p>
+      <w:pPr>
+        <w:pStyle w:val="NormalWeb"/>
+        <w:shd w:val="clear" w:color="auto" w:fill="FFFFFF"/>
+        <w:spacing w:before="0" w:beforeAutospacing="0" w:after="0" w:afterAutospacing="0"/>
+        <w:jc w:val="both"/>
+        <w:rPr>
+          <w:rFonts w:asciiTheme="minorHAnsi" w:hAnsiTheme="minorHAnsi" w:cstheme="minorHAnsi"/>
+          <w:color w:val="222222"/>
+          <w:sz w:val="22"/>
+          <w:szCs w:val="22"/>
+        </w:rPr>
+      </w:pPr>
+      <w:r>
+        <w:rPr>
+          <w:rFonts w:asciiTheme="minorHAnsi" w:hAnsiTheme="minorHAnsi" w:cstheme="minorHAnsi"/>
+          <w:b/>
+          <w:bCs/>
+          <w:color w:val="000000"/>
+          <w:sz w:val="22"/>
+          <w:szCs w:val="22"/>
+        </w:rPr>
+        <w:t xml:space="preserve">fi. </w:t>
+      </w:r>
+      <w:proofErr w:type="gramStart"/>
+      <w:r>
+        <w:rPr>
+          <w:rFonts w:asciiTheme="minorHAnsi" w:hAnsiTheme="minorHAnsi" w:cstheme="minorHAnsi"/>
+          <w:b/>
+          <w:bCs/>
+          <w:color w:val="000000"/>
+          <w:sz w:val="22"/>
+          <w:szCs w:val="22"/>
+        </w:rPr>
+        <w:t>head</w:t>
+      </w:r>
+      <w:r>
+        <w:rPr>
+          <w:rFonts w:asciiTheme="minorHAnsi" w:hAnsiTheme="minorHAnsi" w:cstheme="minorHAnsi"/>
+          <w:b/>
+          <w:bCs/>
+          <w:color w:val="000000"/>
+          <w:sz w:val="22"/>
+          <w:szCs w:val="22"/>
+        </w:rPr>
+        <w:t>(</w:t>
+      </w:r>
+      <w:proofErr w:type="gramEnd"/>
+      <w:r>
+        <w:rPr>
+          <w:rFonts w:asciiTheme="minorHAnsi" w:hAnsiTheme="minorHAnsi" w:cstheme="minorHAnsi"/>
+          <w:b/>
+          <w:bCs/>
+          <w:color w:val="000000"/>
+          <w:sz w:val="22"/>
+          <w:szCs w:val="22"/>
+        </w:rPr>
+        <w:t>20)</w:t>
+      </w:r>
+      <w:r>
+        <w:rPr>
+          <w:rFonts w:asciiTheme="minorHAnsi" w:hAnsiTheme="minorHAnsi" w:cstheme="minorHAnsi"/>
+          <w:color w:val="000000"/>
+          <w:sz w:val="22"/>
+          <w:szCs w:val="22"/>
+        </w:rPr>
+        <w:t xml:space="preserve"> I can request to display the top </w:t>
+      </w:r>
+      <w:r>
+        <w:rPr>
+          <w:rFonts w:asciiTheme="minorHAnsi" w:hAnsiTheme="minorHAnsi" w:cstheme="minorHAnsi"/>
+          <w:color w:val="000000"/>
+          <w:sz w:val="22"/>
+          <w:szCs w:val="22"/>
+        </w:rPr>
+        <w:t xml:space="preserve">10, or </w:t>
+      </w:r>
+      <w:r>
+        <w:rPr>
+          <w:rFonts w:asciiTheme="minorHAnsi" w:hAnsiTheme="minorHAnsi" w:cstheme="minorHAnsi"/>
+          <w:color w:val="000000"/>
+          <w:sz w:val="22"/>
+          <w:szCs w:val="22"/>
+        </w:rPr>
+        <w:t>20 rows</w:t>
+      </w:r>
+      <w:r>
+        <w:rPr>
+          <w:rFonts w:asciiTheme="minorHAnsi" w:hAnsiTheme="minorHAnsi" w:cstheme="minorHAnsi"/>
+          <w:color w:val="000000"/>
+          <w:sz w:val="22"/>
+          <w:szCs w:val="22"/>
+        </w:rPr>
+        <w:t xml:space="preserve"> for example,</w:t>
+      </w:r>
+      <w:r>
+        <w:rPr>
+          <w:rFonts w:asciiTheme="minorHAnsi" w:hAnsiTheme="minorHAnsi" w:cstheme="minorHAnsi"/>
+          <w:color w:val="000000"/>
+          <w:sz w:val="22"/>
+          <w:szCs w:val="22"/>
+        </w:rPr>
+        <w:t xml:space="preserve"> that represent the features with highest score of importance. This command sorts the dafaframe based on the “importance” column in descending order where the most important features come first and on top of the graph. </w:t>
+      </w:r>
+    </w:p>
+    <w:p>
+      <w:pPr>
+        <w:pStyle w:val="NormalWeb"/>
+        <w:shd w:val="clear" w:color="auto" w:fill="FFFFFF"/>
+        <w:spacing w:before="0" w:beforeAutospacing="0" w:after="0" w:afterAutospacing="0"/>
+        <w:jc w:val="both"/>
+        <w:rPr>
+          <w:rFonts w:asciiTheme="minorHAnsi" w:hAnsiTheme="minorHAnsi" w:cstheme="minorHAnsi"/>
+          <w:color w:val="222222"/>
+          <w:sz w:val="22"/>
+          <w:szCs w:val="22"/>
+        </w:rPr>
+      </w:pPr>
+      <w:r>
+        <w:rPr>
+          <w:rFonts w:asciiTheme="minorHAnsi" w:hAnsiTheme="minorHAnsi" w:cstheme="minorHAnsi"/>
+          <w:color w:val="000000"/>
+          <w:sz w:val="22"/>
+          <w:szCs w:val="22"/>
+        </w:rPr>
+        <w:t> </w:t>
+      </w:r>
+    </w:p>
+    <w:p>
+      <w:pPr>
+        <w:pStyle w:val="NormalWeb"/>
+        <w:shd w:val="clear" w:color="auto" w:fill="FFFFFF"/>
+        <w:spacing w:before="0" w:beforeAutospacing="0" w:after="0" w:afterAutospacing="0"/>
+        <w:ind w:firstLine="567"/>
+        <w:jc w:val="both"/>
+        <w:rPr>
+          <w:rFonts w:asciiTheme="minorHAnsi" w:hAnsiTheme="minorHAnsi" w:cstheme="minorHAnsi"/>
+          <w:color w:val="000000"/>
+          <w:sz w:val="22"/>
+          <w:szCs w:val="22"/>
+        </w:rPr>
+      </w:pPr>
+      <w:r>
+        <w:rPr>
+          <w:rFonts w:asciiTheme="minorHAnsi" w:hAnsiTheme="minorHAnsi" w:cstheme="minorHAnsi"/>
+          <w:color w:val="000000"/>
+          <w:sz w:val="22"/>
+          <w:szCs w:val="22"/>
+        </w:rPr>
+        <w:t xml:space="preserve">Admittedly, </w:t>
+      </w:r>
+      <w:r>
+        <w:rPr>
+          <w:rFonts w:asciiTheme="minorHAnsi" w:hAnsiTheme="minorHAnsi" w:cstheme="minorHAnsi"/>
+          <w:color w:val="000000"/>
+          <w:sz w:val="22"/>
+          <w:szCs w:val="22"/>
+        </w:rPr>
+        <w:t xml:space="preserve">the project </w:t>
+      </w:r>
+      <w:r>
+        <w:rPr>
+          <w:rFonts w:asciiTheme="minorHAnsi" w:hAnsiTheme="minorHAnsi" w:cstheme="minorHAnsi"/>
+          <w:color w:val="000000"/>
+          <w:sz w:val="22"/>
+          <w:szCs w:val="22"/>
+        </w:rPr>
+        <w:t xml:space="preserve">was a challenging task for me given my current level of experience, but generally speaking, I really enjoyed learning and attempting to understand such a complex subject of study as Machine Learning. </w:t>
+      </w:r>
+      <w:r>
+        <w:rPr>
+          <w:rFonts w:asciiTheme="minorHAnsi" w:hAnsiTheme="minorHAnsi" w:cstheme="minorHAnsi"/>
+          <w:color w:val="000000"/>
+          <w:sz w:val="22"/>
+          <w:szCs w:val="22"/>
+        </w:rPr>
+        <w:t>Unfortunately,</w:t>
+      </w:r>
+      <w:r>
+        <w:rPr>
+          <w:rFonts w:asciiTheme="minorHAnsi" w:hAnsiTheme="minorHAnsi" w:cstheme="minorHAnsi"/>
+          <w:color w:val="000000"/>
+          <w:sz w:val="22"/>
+          <w:szCs w:val="22"/>
+        </w:rPr>
+        <w:t xml:space="preserve"> </w:t>
+      </w:r>
+      <w:r>
+        <w:rPr>
+          <w:rFonts w:asciiTheme="minorHAnsi" w:hAnsiTheme="minorHAnsi" w:cstheme="minorHAnsi"/>
+          <w:color w:val="000000"/>
+          <w:sz w:val="22"/>
+          <w:szCs w:val="22"/>
+        </w:rPr>
+        <w:t>we</w:t>
+      </w:r>
+      <w:r>
+        <w:rPr>
+          <w:rFonts w:asciiTheme="minorHAnsi" w:hAnsiTheme="minorHAnsi" w:cstheme="minorHAnsi"/>
+          <w:color w:val="000000"/>
+          <w:sz w:val="22"/>
+          <w:szCs w:val="22"/>
+        </w:rPr>
+        <w:t xml:space="preserve">’ve constantly faced </w:t>
+      </w:r>
+      <w:r>
+        <w:rPr>
+          <w:rFonts w:asciiTheme="minorHAnsi" w:hAnsiTheme="minorHAnsi" w:cstheme="minorHAnsi"/>
+          <w:color w:val="000000"/>
+          <w:sz w:val="22"/>
+          <w:szCs w:val="22"/>
+        </w:rPr>
+        <w:t xml:space="preserve">time constraints, having busy and rather different schedules, it was a rocky start but eventually found a suitable times to work together when needed. We’ve communicated frequently and we even arranged a time to meet in person twice on Friday 17 Nov and 24 Nov.  The meetings in person were insightful and helped me to stay focused and cleared </w:t>
+      </w:r>
+      <w:r>
+        <w:rPr>
+          <w:rFonts w:asciiTheme="minorHAnsi" w:hAnsiTheme="minorHAnsi" w:cstheme="minorHAnsi"/>
+          <w:color w:val="000000"/>
+          <w:sz w:val="22"/>
+          <w:szCs w:val="22"/>
+        </w:rPr>
+        <w:t xml:space="preserve">any pending matters or questions. </w:t>
+      </w:r>
+    </w:p>
+    <w:p>
+      <w:pPr>
+        <w:pStyle w:val="NormalWeb"/>
+        <w:shd w:val="clear" w:color="auto" w:fill="FFFFFF"/>
+        <w:spacing w:before="0" w:beforeAutospacing="0" w:after="0" w:afterAutospacing="0"/>
+        <w:ind w:firstLine="567"/>
+        <w:jc w:val="both"/>
+        <w:rPr>
+          <w:rFonts w:asciiTheme="minorHAnsi" w:hAnsiTheme="minorHAnsi" w:cstheme="minorHAnsi"/>
+          <w:color w:val="000000"/>
+          <w:sz w:val="22"/>
+          <w:szCs w:val="22"/>
+        </w:rPr>
+      </w:pPr>
+    </w:p>
+    <w:p>
+      <w:pPr>
+        <w:pStyle w:val="NormalWeb"/>
+        <w:shd w:val="clear" w:color="auto" w:fill="FFFFFF"/>
+        <w:spacing w:before="0" w:beforeAutospacing="0" w:after="0" w:afterAutospacing="0"/>
+        <w:ind w:firstLine="567"/>
+        <w:jc w:val="both"/>
+        <w:rPr>
+          <w:rFonts w:asciiTheme="minorHAnsi" w:hAnsiTheme="minorHAnsi" w:cstheme="minorHAnsi"/>
+          <w:color w:val="000000"/>
+          <w:sz w:val="22"/>
+          <w:szCs w:val="22"/>
+        </w:rPr>
+      </w:pPr>
+      <w:r>
+        <w:rPr>
+          <w:rFonts w:asciiTheme="minorHAnsi" w:hAnsiTheme="minorHAnsi" w:cstheme="minorHAnsi"/>
+          <w:color w:val="000000"/>
+          <w:sz w:val="22"/>
+          <w:szCs w:val="22"/>
+        </w:rPr>
+        <w:t>To conclude</w:t>
+      </w:r>
+      <w:r>
+        <w:rPr>
+          <w:rFonts w:asciiTheme="minorHAnsi" w:hAnsiTheme="minorHAnsi" w:cstheme="minorHAnsi"/>
+          <w:color w:val="000000"/>
+          <w:sz w:val="22"/>
+          <w:szCs w:val="22"/>
+        </w:rPr>
+        <w:t xml:space="preserve">, Zygimantas is an excellent team player, very focused and reliable. He was very supportive and understanding during this journey and I could not ask for a better partner on this project. </w:t>
+      </w:r>
+    </w:p>
+    <w:p>
+      <w:pPr>
+        <w:pStyle w:val="NormalWeb"/>
+        <w:shd w:val="clear" w:color="auto" w:fill="FFFFFF"/>
+        <w:spacing w:before="0" w:beforeAutospacing="0" w:after="0" w:afterAutospacing="0"/>
+        <w:ind w:firstLine="567"/>
+        <w:jc w:val="both"/>
+        <w:rPr>
+          <w:rFonts w:asciiTheme="minorHAnsi" w:hAnsiTheme="minorHAnsi" w:cstheme="minorHAnsi"/>
+          <w:color w:val="000000"/>
+          <w:sz w:val="22"/>
+          <w:szCs w:val="22"/>
+        </w:rPr>
+      </w:pPr>
+    </w:p>
+    <w:p>
+      <w:pPr>
+        <w:pStyle w:val="NormalWeb"/>
+        <w:shd w:val="clear" w:color="auto" w:fill="FFFFFF"/>
+        <w:spacing w:before="0" w:beforeAutospacing="0" w:after="0" w:afterAutospacing="0"/>
+        <w:ind w:firstLine="567"/>
+        <w:jc w:val="both"/>
+        <w:rPr>
+          <w:rFonts w:asciiTheme="minorHAnsi" w:hAnsiTheme="minorHAnsi" w:cstheme="minorHAnsi"/>
+          <w:color w:val="000000"/>
+          <w:sz w:val="22"/>
+          <w:szCs w:val="22"/>
+        </w:rPr>
+      </w:pPr>
+    </w:p>
+    <w:p>
+      <w:pPr>
+        <w:pStyle w:val="NormalWeb"/>
+        <w:shd w:val="clear" w:color="auto" w:fill="FFFFFF"/>
+        <w:spacing w:before="0" w:beforeAutospacing="0" w:after="0" w:afterAutospacing="0"/>
+        <w:ind w:firstLine="567"/>
+        <w:jc w:val="both"/>
+        <w:rPr>
+          <w:rFonts w:asciiTheme="minorHAnsi" w:hAnsiTheme="minorHAnsi" w:cstheme="minorHAnsi"/>
+          <w:color w:val="000000"/>
+          <w:sz w:val="22"/>
+          <w:szCs w:val="22"/>
+        </w:rPr>
+      </w:pPr>
+    </w:p>
+    <w:p>
+      <w:pPr>
+        <w:pStyle w:val="NormalWeb"/>
+        <w:shd w:val="clear" w:color="auto" w:fill="FFFFFF"/>
+        <w:spacing w:before="0" w:beforeAutospacing="0" w:after="0" w:afterAutospacing="0"/>
+        <w:ind w:firstLine="567"/>
+        <w:jc w:val="both"/>
+        <w:rPr>
+          <w:rFonts w:asciiTheme="minorHAnsi" w:hAnsiTheme="minorHAnsi" w:cstheme="minorHAnsi"/>
+          <w:color w:val="000000"/>
+          <w:sz w:val="22"/>
+          <w:szCs w:val="22"/>
+        </w:rPr>
+      </w:pPr>
+    </w:p>
+    <w:p>
+      <w:pPr>
+        <w:pStyle w:val="NormalWeb"/>
+        <w:shd w:val="clear" w:color="auto" w:fill="FFFFFF"/>
+        <w:spacing w:before="0" w:beforeAutospacing="0" w:after="0" w:afterAutospacing="0"/>
+        <w:ind w:firstLine="567"/>
+        <w:jc w:val="both"/>
+        <w:rPr>
+          <w:rFonts w:asciiTheme="minorHAnsi" w:hAnsiTheme="minorHAnsi" w:cstheme="minorHAnsi"/>
+          <w:color w:val="000000"/>
+          <w:sz w:val="22"/>
+          <w:szCs w:val="22"/>
+        </w:rPr>
+      </w:pPr>
+    </w:p>
+    <w:p>
+      <w:pPr>
+        <w:pStyle w:val="NormalWeb"/>
+        <w:shd w:val="clear" w:color="auto" w:fill="FFFFFF"/>
+        <w:spacing w:before="0" w:beforeAutospacing="0" w:after="0" w:afterAutospacing="0"/>
+        <w:ind w:firstLine="567"/>
+        <w:jc w:val="both"/>
+        <w:rPr>
+          <w:rFonts w:asciiTheme="minorHAnsi" w:hAnsiTheme="minorHAnsi" w:cstheme="minorHAnsi"/>
+          <w:color w:val="000000"/>
+          <w:sz w:val="22"/>
+          <w:szCs w:val="22"/>
+        </w:rPr>
+      </w:pPr>
+    </w:p>
+    <w:p>
+      <w:pPr>
+        <w:pStyle w:val="NormalWeb"/>
+        <w:shd w:val="clear" w:color="auto" w:fill="FFFFFF"/>
+        <w:spacing w:before="0" w:beforeAutospacing="0" w:after="0" w:afterAutospacing="0"/>
+        <w:ind w:firstLine="567"/>
+        <w:jc w:val="both"/>
+        <w:rPr>
+          <w:rFonts w:asciiTheme="minorHAnsi" w:hAnsiTheme="minorHAnsi" w:cstheme="minorHAnsi"/>
+          <w:color w:val="000000"/>
+          <w:sz w:val="22"/>
+          <w:szCs w:val="22"/>
+        </w:rPr>
+      </w:pPr>
+    </w:p>
+    <w:p>
+      <w:pPr>
+        <w:pStyle w:val="NormalWeb"/>
+        <w:shd w:val="clear" w:color="auto" w:fill="FFFFFF"/>
+        <w:spacing w:before="0" w:beforeAutospacing="0" w:after="0" w:afterAutospacing="0"/>
+        <w:ind w:firstLine="567"/>
+        <w:jc w:val="both"/>
+        <w:rPr>
+          <w:rFonts w:asciiTheme="minorHAnsi" w:hAnsiTheme="minorHAnsi" w:cstheme="minorHAnsi"/>
+          <w:color w:val="000000"/>
+          <w:sz w:val="22"/>
+          <w:szCs w:val="22"/>
+        </w:rPr>
+      </w:pPr>
+    </w:p>
+    <w:p>
+      <w:pPr>
+        <w:pStyle w:val="NormalWeb"/>
+        <w:shd w:val="clear" w:color="auto" w:fill="FFFFFF"/>
+        <w:spacing w:before="0" w:beforeAutospacing="0" w:after="0" w:afterAutospacing="0"/>
+        <w:ind w:firstLine="567"/>
+        <w:jc w:val="both"/>
+        <w:rPr>
+          <w:rFonts w:asciiTheme="minorHAnsi" w:hAnsiTheme="minorHAnsi" w:cstheme="minorHAnsi"/>
+          <w:color w:val="000000"/>
+          <w:sz w:val="22"/>
+          <w:szCs w:val="22"/>
+        </w:rPr>
+      </w:pPr>
+    </w:p>
+    <w:p>
+      <w:pPr>
+        <w:pStyle w:val="NormalWeb"/>
+        <w:shd w:val="clear" w:color="auto" w:fill="FFFFFF"/>
+        <w:spacing w:before="0" w:beforeAutospacing="0" w:after="0" w:afterAutospacing="0"/>
+        <w:ind w:firstLine="567"/>
+        <w:jc w:val="both"/>
+        <w:rPr>
+          <w:rFonts w:asciiTheme="minorHAnsi" w:hAnsiTheme="minorHAnsi" w:cstheme="minorHAnsi"/>
+          <w:color w:val="000000"/>
+          <w:sz w:val="22"/>
+          <w:szCs w:val="22"/>
+        </w:rPr>
+      </w:pPr>
+    </w:p>
+    <w:p>
+      <w:pPr>
+        <w:pStyle w:val="NormalWeb"/>
+        <w:shd w:val="clear" w:color="auto" w:fill="FFFFFF"/>
+        <w:spacing w:before="0" w:beforeAutospacing="0" w:after="0" w:afterAutospacing="0"/>
+        <w:ind w:firstLine="567"/>
+        <w:jc w:val="both"/>
+        <w:rPr>
+          <w:rFonts w:asciiTheme="minorHAnsi" w:hAnsiTheme="minorHAnsi" w:cstheme="minorHAnsi"/>
+          <w:color w:val="000000"/>
+          <w:sz w:val="22"/>
+          <w:szCs w:val="22"/>
+        </w:rPr>
+      </w:pPr>
+    </w:p>
+    <w:p>
+      <w:pPr>
+        <w:pStyle w:val="NormalWeb"/>
+        <w:shd w:val="clear" w:color="auto" w:fill="FFFFFF"/>
+        <w:spacing w:before="0" w:beforeAutospacing="0" w:after="0" w:afterAutospacing="0"/>
+        <w:ind w:firstLine="567"/>
+        <w:jc w:val="both"/>
+        <w:rPr>
+          <w:rFonts w:asciiTheme="minorHAnsi" w:hAnsiTheme="minorHAnsi" w:cstheme="minorHAnsi"/>
+          <w:color w:val="000000"/>
+          <w:sz w:val="22"/>
+          <w:szCs w:val="22"/>
+        </w:rPr>
+      </w:pPr>
+    </w:p>
+    <w:p>
+      <w:pPr>
+        <w:pStyle w:val="NormalWeb"/>
+        <w:shd w:val="clear" w:color="auto" w:fill="FFFFFF"/>
+        <w:spacing w:before="0" w:beforeAutospacing="0" w:after="0" w:afterAutospacing="0"/>
+        <w:ind w:firstLine="567"/>
+        <w:jc w:val="both"/>
+        <w:rPr>
+          <w:rFonts w:asciiTheme="minorHAnsi" w:hAnsiTheme="minorHAnsi" w:cstheme="minorHAnsi"/>
+          <w:color w:val="000000"/>
+          <w:sz w:val="22"/>
+          <w:szCs w:val="22"/>
+        </w:rPr>
+      </w:pPr>
+    </w:p>
+    <w:p>
+      <w:pPr>
+        <w:pStyle w:val="NormalWeb"/>
+        <w:shd w:val="clear" w:color="auto" w:fill="FFFFFF"/>
+        <w:spacing w:before="0" w:beforeAutospacing="0" w:after="0" w:afterAutospacing="0"/>
+        <w:jc w:val="both"/>
+        <w:rPr>
+          <w:rFonts w:asciiTheme="minorHAnsi" w:hAnsiTheme="minorHAnsi" w:cstheme="minorHAnsi"/>
+          <w:color w:val="000000"/>
+          <w:sz w:val="22"/>
+          <w:szCs w:val="22"/>
+        </w:rPr>
+      </w:pPr>
+    </w:p>
+    <w:p>
+      <w:pPr>
+        <w:pStyle w:val="NormalWeb"/>
+        <w:shd w:val="clear" w:color="auto" w:fill="FFFFFF"/>
+        <w:spacing w:before="0" w:beforeAutospacing="0" w:after="0" w:afterAutospacing="0"/>
+        <w:ind w:firstLine="567"/>
+        <w:jc w:val="both"/>
+        <w:rPr>
+          <w:rFonts w:asciiTheme="minorHAnsi" w:hAnsiTheme="minorHAnsi" w:cstheme="minorHAnsi"/>
+          <w:color w:val="000000"/>
+          <w:sz w:val="22"/>
+          <w:szCs w:val="22"/>
+        </w:rPr>
+      </w:pPr>
+    </w:p>
+    <w:p>
+      <w:pPr>
+        <w:pStyle w:val="NormalWeb"/>
+        <w:shd w:val="clear" w:color="auto" w:fill="FFFFFF"/>
+        <w:spacing w:before="0" w:beforeAutospacing="0" w:after="0" w:afterAutospacing="0"/>
+        <w:ind w:firstLine="567"/>
+        <w:jc w:val="both"/>
+        <w:rPr>
+          <w:rFonts w:asciiTheme="minorHAnsi" w:hAnsiTheme="minorHAnsi" w:cstheme="minorHAnsi"/>
+          <w:color w:val="000000"/>
+          <w:sz w:val="22"/>
+          <w:szCs w:val="22"/>
+        </w:rPr>
+      </w:pPr>
+      <w:r>
+        <w:rPr>
+          <w:rFonts w:asciiTheme="minorHAnsi" w:hAnsiTheme="minorHAnsi" w:cstheme="minorHAnsi"/>
+          <w:color w:val="000000"/>
+          <w:sz w:val="22"/>
+          <w:szCs w:val="22"/>
+        </w:rPr>
+        <w:t>Figure no? ..</w:t>
+      </w:r>
+      <w:r>
+        <w:rPr>
+          <w:rFonts w:asciiTheme="minorHAnsi" w:hAnsiTheme="minorHAnsi" w:cstheme="minorHAnsi"/>
+          <w:color w:val="000000"/>
+          <w:sz w:val="22"/>
+          <w:szCs w:val="22"/>
+        </w:rPr>
+        <w:t>. Time spent on the project</w:t>
+      </w:r>
+    </w:p>
+    <w:p>
+      <w:pPr>
+        <w:pStyle w:val="NormalWeb"/>
+        <w:shd w:val="clear" w:color="auto" w:fill="FFFFFF"/>
+        <w:spacing w:before="0" w:beforeAutospacing="0" w:after="0" w:afterAutospacing="0"/>
+        <w:ind w:firstLine="567"/>
+        <w:jc w:val="both"/>
+        <w:rPr>
+          <w:rFonts w:asciiTheme="minorHAnsi" w:hAnsiTheme="minorHAnsi" w:cstheme="minorHAnsi"/>
+          <w:color w:val="000000"/>
+          <w:sz w:val="22"/>
+          <w:szCs w:val="22"/>
+        </w:rPr>
+      </w:pPr>
+    </w:p>
+    <w:p>
+      <w:pPr>
+        <w:pStyle w:val="NormalWeb"/>
+        <w:shd w:val="clear" w:color="auto" w:fill="FFFFFF"/>
+        <w:spacing w:before="0" w:beforeAutospacing="0" w:after="0" w:afterAutospacing="0"/>
+        <w:ind w:firstLine="567"/>
+        <w:jc w:val="both"/>
+        <w:rPr>
+          <w:rFonts w:asciiTheme="minorHAnsi" w:hAnsiTheme="minorHAnsi" w:cstheme="minorHAnsi"/>
+          <w:color w:val="222222"/>
+          <w:sz w:val="22"/>
+          <w:szCs w:val="22"/>
+        </w:rPr>
+      </w:pPr>
+    </w:p>
+    <w:p>
+      <w:pPr>
         <w:jc w:val="center"/>
         <w:rPr>
           <w:b/>
@@ -2149,581 +3342,52 @@
           <w:szCs w:val="28"/>
         </w:rPr>
       </w:pPr>
-    </w:p>
-    <w:p>
-      <w:pPr>
-        <w:pStyle w:val="NormalWeb"/>
-        <w:shd w:val="clear" w:color="auto" w:fill="FFFFFF"/>
-        <w:spacing w:before="0" w:beforeAutospacing="0" w:after="0" w:afterAutospacing="0"/>
-        <w:rPr>
-          <w:rFonts w:asciiTheme="minorHAnsi" w:hAnsiTheme="minorHAnsi" w:cstheme="minorHAnsi"/>
-          <w:color w:val="222222"/>
-          <w:sz w:val="22"/>
-          <w:szCs w:val="22"/>
-        </w:rPr>
-      </w:pPr>
-      <w:r>
-        <w:rPr>
-          <w:rFonts w:asciiTheme="minorHAnsi" w:hAnsiTheme="minorHAnsi" w:cstheme="minorHAnsi"/>
-          <w:color w:val="000000"/>
-          <w:sz w:val="22"/>
-          <w:szCs w:val="22"/>
-        </w:rPr>
-        <w:t>Draft - (Intro/ Body/ Conclusion) </w:t>
-      </w:r>
-    </w:p>
-    <w:p>
-      <w:pPr>
-        <w:pStyle w:val="NormalWeb"/>
-        <w:shd w:val="clear" w:color="auto" w:fill="FFFFFF"/>
-        <w:spacing w:before="0" w:beforeAutospacing="0" w:after="0" w:afterAutospacing="0"/>
-        <w:rPr>
-          <w:rFonts w:asciiTheme="minorHAnsi" w:hAnsiTheme="minorHAnsi" w:cstheme="minorHAnsi"/>
-          <w:color w:val="222222"/>
-          <w:sz w:val="22"/>
-          <w:szCs w:val="22"/>
-        </w:rPr>
-      </w:pPr>
-    </w:p>
-    <w:p>
-      <w:pPr>
-        <w:pStyle w:val="NormalWeb"/>
-        <w:shd w:val="clear" w:color="auto" w:fill="FFFFFF"/>
-        <w:spacing w:before="0" w:beforeAutospacing="0" w:after="0" w:afterAutospacing="0"/>
-        <w:rPr>
-          <w:rFonts w:asciiTheme="minorHAnsi" w:hAnsiTheme="minorHAnsi" w:cstheme="minorHAnsi"/>
-          <w:color w:val="222222"/>
-          <w:sz w:val="22"/>
-          <w:szCs w:val="22"/>
-        </w:rPr>
-      </w:pPr>
-    </w:p>
-    <w:p>
-      <w:pPr>
-        <w:pStyle w:val="NormalWeb"/>
-        <w:shd w:val="clear" w:color="auto" w:fill="FFFFFF"/>
-        <w:spacing w:before="0" w:beforeAutospacing="0" w:after="0" w:afterAutospacing="0"/>
-        <w:rPr>
-          <w:rFonts w:asciiTheme="minorHAnsi" w:hAnsiTheme="minorHAnsi" w:cstheme="minorHAnsi"/>
-          <w:color w:val="222222"/>
-          <w:sz w:val="22"/>
-          <w:szCs w:val="22"/>
-        </w:rPr>
-      </w:pPr>
-      <w:r>
-        <w:rPr>
-          <w:rFonts w:asciiTheme="minorHAnsi" w:hAnsiTheme="minorHAnsi" w:cstheme="minorHAnsi"/>
-          <w:color w:val="000000"/>
-          <w:sz w:val="22"/>
-          <w:szCs w:val="22"/>
-        </w:rPr>
-        <w:t>Personal </w:t>
-      </w:r>
-      <w:r>
-        <w:rPr>
-          <w:rStyle w:val="il"/>
-          <w:rFonts w:asciiTheme="minorHAnsi" w:hAnsiTheme="minorHAnsi" w:cstheme="minorHAnsi"/>
-          <w:color w:val="000000"/>
-          <w:sz w:val="22"/>
-          <w:szCs w:val="22"/>
-        </w:rPr>
-        <w:t>Reflective</w:t>
-      </w:r>
-      <w:r>
-        <w:rPr>
-          <w:rFonts w:asciiTheme="minorHAnsi" w:hAnsiTheme="minorHAnsi" w:cstheme="minorHAnsi"/>
-          <w:color w:val="000000"/>
-          <w:sz w:val="22"/>
-          <w:szCs w:val="22"/>
-        </w:rPr>
-        <w:t> Report of Miroslava Slavikova </w:t>
-      </w:r>
-    </w:p>
-    <w:p>
-      <w:pPr>
-        <w:pStyle w:val="NormalWeb"/>
-        <w:shd w:val="clear" w:color="auto" w:fill="FFFFFF"/>
-        <w:spacing w:before="0" w:beforeAutospacing="0" w:after="0" w:afterAutospacing="0"/>
-        <w:rPr>
-          <w:rFonts w:asciiTheme="minorHAnsi" w:hAnsiTheme="minorHAnsi" w:cstheme="minorHAnsi"/>
-          <w:color w:val="222222"/>
-          <w:sz w:val="22"/>
-          <w:szCs w:val="22"/>
-        </w:rPr>
-      </w:pPr>
-    </w:p>
-    <w:p>
-      <w:pPr>
-        <w:pStyle w:val="NormalWeb"/>
-        <w:shd w:val="clear" w:color="auto" w:fill="FFFFFF"/>
-        <w:spacing w:before="0" w:beforeAutospacing="0" w:after="0" w:afterAutospacing="0"/>
-        <w:ind w:firstLine="720"/>
-        <w:rPr>
-          <w:rFonts w:asciiTheme="minorHAnsi" w:hAnsiTheme="minorHAnsi" w:cstheme="minorHAnsi"/>
-          <w:color w:val="222222"/>
-          <w:sz w:val="22"/>
-          <w:szCs w:val="22"/>
-        </w:rPr>
-      </w:pPr>
-      <w:r>
-        <w:rPr>
-          <w:rFonts w:asciiTheme="minorHAnsi" w:hAnsiTheme="minorHAnsi" w:cstheme="minorHAnsi"/>
-          <w:color w:val="222222"/>
-          <w:sz w:val="22"/>
-          <w:szCs w:val="22"/>
-        </w:rPr>
-        <w:t xml:space="preserve">At our initial stage of planning, we started our project by discussing it and asking various questions. What would be a good topic, how to find relevant dataset, what are we going to deliver and what would be the goals and expectations. We were in contact couple of times a week to check our progress and discuss improvements where needed and we aligned on the next steps to move forward. Personally, I am new to this subject and it was challenging to stay focused on the key objectives. I did several visualisations that we decided to drop as they were not in line with our main objective. </w:t>
-      </w:r>
-    </w:p>
-    <w:p>
-      <w:pPr>
-        <w:pStyle w:val="NormalWeb"/>
-        <w:shd w:val="clear" w:color="auto" w:fill="FFFFFF"/>
-        <w:spacing w:before="0" w:beforeAutospacing="0" w:after="0" w:afterAutospacing="0"/>
-        <w:ind w:firstLine="720"/>
-        <w:rPr>
-          <w:rFonts w:asciiTheme="minorHAnsi" w:hAnsiTheme="minorHAnsi" w:cstheme="minorHAnsi"/>
-          <w:color w:val="222222"/>
-          <w:sz w:val="22"/>
-          <w:szCs w:val="22"/>
-        </w:rPr>
-      </w:pPr>
-      <w:r>
-        <w:rPr>
-          <w:rFonts w:asciiTheme="minorHAnsi" w:hAnsiTheme="minorHAnsi" w:cstheme="minorHAnsi"/>
-          <w:color w:val="222222"/>
-          <w:sz w:val="22"/>
-          <w:szCs w:val="22"/>
-        </w:rPr>
-        <w:t xml:space="preserve">Additionally, with introduction of GitHub version-controlled system that we use to record our progress and track our collaboration timeline, I’ve also taken some time to understand how to use the system effectively and how to share files correctly. </w:t>
-      </w:r>
-    </w:p>
-    <w:p>
-      <w:pPr>
-        <w:pStyle w:val="NormalWeb"/>
-        <w:shd w:val="clear" w:color="auto" w:fill="FFFFFF"/>
-        <w:spacing w:before="0" w:beforeAutospacing="0" w:after="0" w:afterAutospacing="0"/>
-        <w:rPr>
-          <w:rFonts w:asciiTheme="minorHAnsi" w:hAnsiTheme="minorHAnsi" w:cstheme="minorHAnsi"/>
-          <w:color w:val="222222"/>
-          <w:sz w:val="22"/>
-          <w:szCs w:val="22"/>
-        </w:rPr>
-      </w:pPr>
-    </w:p>
-    <w:p>
-      <w:pPr>
-        <w:pStyle w:val="NormalWeb"/>
-        <w:shd w:val="clear" w:color="auto" w:fill="FFFFFF"/>
-        <w:spacing w:before="0" w:beforeAutospacing="0" w:after="0" w:afterAutospacing="0"/>
-        <w:rPr>
-          <w:rFonts w:asciiTheme="minorHAnsi" w:hAnsiTheme="minorHAnsi" w:cstheme="minorHAnsi"/>
-          <w:color w:val="222222"/>
-          <w:sz w:val="22"/>
-          <w:szCs w:val="22"/>
-        </w:rPr>
-      </w:pPr>
-      <w:r>
-        <w:rPr>
-          <w:rFonts w:asciiTheme="minorHAnsi" w:hAnsiTheme="minorHAnsi" w:cstheme="minorHAnsi"/>
-          <w:color w:val="000000"/>
-          <w:sz w:val="22"/>
-          <w:szCs w:val="22"/>
-        </w:rPr>
-        <w:t>Encoding </w:t>
-      </w:r>
-    </w:p>
-    <w:p>
-      <w:pPr>
-        <w:pStyle w:val="NormalWeb"/>
-        <w:shd w:val="clear" w:color="auto" w:fill="FFFFFF"/>
-        <w:spacing w:before="0" w:beforeAutospacing="0" w:after="0" w:afterAutospacing="0"/>
-        <w:rPr>
-          <w:rFonts w:asciiTheme="minorHAnsi" w:hAnsiTheme="minorHAnsi" w:cstheme="minorHAnsi"/>
-          <w:strike/>
-          <w:color w:val="222222"/>
-          <w:sz w:val="22"/>
-          <w:szCs w:val="22"/>
-        </w:rPr>
-      </w:pPr>
-    </w:p>
-    <w:p>
-      <w:pPr>
-        <w:pStyle w:val="NormalWeb"/>
-        <w:shd w:val="clear" w:color="auto" w:fill="FFFFFF"/>
-        <w:spacing w:before="0" w:beforeAutospacing="0" w:after="0" w:afterAutospacing="0"/>
-        <w:ind w:firstLine="720"/>
-        <w:rPr>
-          <w:rFonts w:asciiTheme="minorHAnsi" w:hAnsiTheme="minorHAnsi" w:cstheme="minorHAnsi"/>
-          <w:color w:val="222222"/>
-          <w:sz w:val="22"/>
-          <w:szCs w:val="22"/>
-        </w:rPr>
-      </w:pPr>
-      <w:r>
-        <w:rPr>
-          <w:rFonts w:asciiTheme="minorHAnsi" w:hAnsiTheme="minorHAnsi" w:cstheme="minorHAnsi"/>
-          <w:color w:val="000000"/>
-          <w:sz w:val="22"/>
-          <w:szCs w:val="22"/>
-        </w:rPr>
-        <w:t>Once we explored the data, I started to replace text with numerical values where “satisfied” was assigned 1 and “dissatisfied” was assigned 0. Additionally, we needed to remove columns with “Unnamed” and “ID” columns. We won’t be able to analyse un-named values, if we don’t know what they are and personal ID is a sensitive personal data and subject to an additional protection under GDPR act. In summary, this helped to remove those columns in order to clean up our data and focus only on relevant information. </w:t>
-      </w:r>
-    </w:p>
-    <w:p>
-      <w:pPr>
-        <w:pStyle w:val="NormalWeb"/>
-        <w:shd w:val="clear" w:color="auto" w:fill="FFFFFF"/>
-        <w:spacing w:before="0" w:beforeAutospacing="0" w:after="0" w:afterAutospacing="0"/>
-        <w:rPr>
-          <w:rFonts w:asciiTheme="minorHAnsi" w:hAnsiTheme="minorHAnsi" w:cstheme="minorHAnsi"/>
-          <w:color w:val="222222"/>
-          <w:sz w:val="22"/>
-          <w:szCs w:val="22"/>
-        </w:rPr>
-      </w:pPr>
-    </w:p>
-    <w:p>
-      <w:pPr>
-        <w:pStyle w:val="NormalWeb"/>
-        <w:shd w:val="clear" w:color="auto" w:fill="FFFFFF"/>
-        <w:spacing w:before="0" w:beforeAutospacing="0" w:after="0" w:afterAutospacing="0"/>
-        <w:rPr>
-          <w:rFonts w:asciiTheme="minorHAnsi" w:hAnsiTheme="minorHAnsi" w:cstheme="minorHAnsi"/>
-          <w:color w:val="222222"/>
-          <w:sz w:val="22"/>
-          <w:szCs w:val="22"/>
-        </w:rPr>
-      </w:pPr>
-      <w:r>
-        <w:rPr>
-          <w:rFonts w:asciiTheme="minorHAnsi" w:hAnsiTheme="minorHAnsi" w:cstheme="minorHAnsi"/>
-          <w:color w:val="000000"/>
-          <w:sz w:val="22"/>
-          <w:szCs w:val="22"/>
-        </w:rPr>
-        <w:t>Checking for missing values … “Arrival Delay in Minutes” </w:t>
-      </w:r>
-    </w:p>
-    <w:p>
-      <w:pPr>
-        <w:pStyle w:val="NormalWeb"/>
-        <w:shd w:val="clear" w:color="auto" w:fill="FFFFFF"/>
-        <w:spacing w:before="0" w:beforeAutospacing="0" w:after="0" w:afterAutospacing="0"/>
-        <w:rPr>
-          <w:rFonts w:asciiTheme="minorHAnsi" w:hAnsiTheme="minorHAnsi" w:cstheme="minorHAnsi"/>
-          <w:color w:val="222222"/>
-          <w:sz w:val="22"/>
-          <w:szCs w:val="22"/>
-        </w:rPr>
-      </w:pPr>
-    </w:p>
-    <w:p>
-      <w:pPr>
-        <w:pStyle w:val="NormalWeb"/>
-        <w:shd w:val="clear" w:color="auto" w:fill="FFFFFF"/>
-        <w:spacing w:before="0" w:beforeAutospacing="0" w:after="0" w:afterAutospacing="0"/>
-        <w:rPr>
-          <w:rFonts w:asciiTheme="minorHAnsi" w:hAnsiTheme="minorHAnsi" w:cstheme="minorHAnsi"/>
-          <w:color w:val="222222"/>
-          <w:sz w:val="22"/>
-          <w:szCs w:val="22"/>
-        </w:rPr>
-      </w:pPr>
-    </w:p>
-    <w:p>
-      <w:pPr>
-        <w:pStyle w:val="NormalWeb"/>
-        <w:shd w:val="clear" w:color="auto" w:fill="FFFFFF"/>
-        <w:spacing w:before="0" w:beforeAutospacing="0" w:after="0" w:afterAutospacing="0"/>
-        <w:ind w:firstLine="720"/>
-        <w:rPr>
-          <w:rFonts w:asciiTheme="minorHAnsi" w:hAnsiTheme="minorHAnsi" w:cstheme="minorHAnsi"/>
-          <w:color w:val="222222"/>
-          <w:sz w:val="22"/>
-          <w:szCs w:val="22"/>
-        </w:rPr>
-      </w:pPr>
-      <w:r>
-        <w:rPr>
-          <w:rFonts w:asciiTheme="minorHAnsi" w:hAnsiTheme="minorHAnsi" w:cstheme="minorHAnsi"/>
-          <w:color w:val="000000"/>
-          <w:sz w:val="22"/>
-          <w:szCs w:val="22"/>
-        </w:rPr>
-        <w:t>To analyse the most important features in data set, I’ve created a code that assigns each feature importance score. I assign the column names of the training data to the “importance” column and with </w:t>
-      </w:r>
-      <w:proofErr w:type="spellStart"/>
-      <w:proofErr w:type="gramStart"/>
-      <w:r>
-        <w:rPr>
-          <w:rFonts w:asciiTheme="minorHAnsi" w:hAnsiTheme="minorHAnsi" w:cstheme="minorHAnsi"/>
-          <w:b/>
-          <w:bCs/>
-          <w:color w:val="000000"/>
-          <w:sz w:val="22"/>
-          <w:szCs w:val="22"/>
-        </w:rPr>
-        <w:t>fi.head</w:t>
-      </w:r>
-      <w:proofErr w:type="spellEnd"/>
-      <w:proofErr w:type="gramEnd"/>
-      <w:r>
-        <w:rPr>
-          <w:rFonts w:asciiTheme="minorHAnsi" w:hAnsiTheme="minorHAnsi" w:cstheme="minorHAnsi"/>
-          <w:b/>
-          <w:bCs/>
-          <w:color w:val="000000"/>
-          <w:sz w:val="22"/>
-          <w:szCs w:val="22"/>
-        </w:rPr>
-        <w:t>(20)</w:t>
-      </w:r>
-      <w:r>
-        <w:rPr>
-          <w:rFonts w:asciiTheme="minorHAnsi" w:hAnsiTheme="minorHAnsi" w:cstheme="minorHAnsi"/>
-          <w:color w:val="000000"/>
-          <w:sz w:val="22"/>
-          <w:szCs w:val="22"/>
-        </w:rPr>
-        <w:t xml:space="preserve"> I can request to display the top 20 rows that represent the features with highest score of importance. This command sorts the </w:t>
-      </w:r>
-      <w:proofErr w:type="spellStart"/>
-      <w:r>
-        <w:rPr>
-          <w:rFonts w:asciiTheme="minorHAnsi" w:hAnsiTheme="minorHAnsi" w:cstheme="minorHAnsi"/>
-          <w:color w:val="000000"/>
-          <w:sz w:val="22"/>
-          <w:szCs w:val="22"/>
-        </w:rPr>
-        <w:t>dafaframe</w:t>
-      </w:r>
-      <w:proofErr w:type="spellEnd"/>
-      <w:r>
-        <w:rPr>
-          <w:rFonts w:asciiTheme="minorHAnsi" w:hAnsiTheme="minorHAnsi" w:cstheme="minorHAnsi"/>
-          <w:color w:val="000000"/>
-          <w:sz w:val="22"/>
-          <w:szCs w:val="22"/>
-        </w:rPr>
-        <w:t xml:space="preserve"> based on the “importance” column in descending order where the most important features come first and on top of the graph. </w:t>
-      </w:r>
-    </w:p>
-    <w:p>
-      <w:pPr>
-        <w:pStyle w:val="NormalWeb"/>
-        <w:shd w:val="clear" w:color="auto" w:fill="FFFFFF"/>
-        <w:spacing w:before="0" w:beforeAutospacing="0" w:after="0" w:afterAutospacing="0"/>
-        <w:rPr>
-          <w:rFonts w:asciiTheme="minorHAnsi" w:hAnsiTheme="minorHAnsi" w:cstheme="minorHAnsi"/>
-          <w:color w:val="222222"/>
-          <w:sz w:val="22"/>
-          <w:szCs w:val="22"/>
-        </w:rPr>
-      </w:pPr>
-      <w:r>
-        <w:rPr>
-          <w:rFonts w:asciiTheme="minorHAnsi" w:hAnsiTheme="minorHAnsi" w:cstheme="minorHAnsi"/>
-          <w:color w:val="000000"/>
-          <w:sz w:val="22"/>
-          <w:szCs w:val="22"/>
-        </w:rPr>
-        <w:t> </w:t>
-      </w:r>
-    </w:p>
-    <w:p>
-      <w:pPr>
-        <w:pStyle w:val="NormalWeb"/>
-        <w:shd w:val="clear" w:color="auto" w:fill="FFFFFF"/>
-        <w:spacing w:before="0" w:beforeAutospacing="0" w:after="0" w:afterAutospacing="0"/>
-        <w:rPr>
-          <w:rFonts w:asciiTheme="minorHAnsi" w:hAnsiTheme="minorHAnsi" w:cstheme="minorHAnsi"/>
-          <w:color w:val="222222"/>
-          <w:sz w:val="22"/>
-          <w:szCs w:val="22"/>
-        </w:rPr>
-      </w:pPr>
-      <w:r>
-        <w:rPr>
-          <w:rFonts w:asciiTheme="minorHAnsi" w:hAnsiTheme="minorHAnsi" w:cstheme="minorHAnsi"/>
-          <w:color w:val="000000"/>
-          <w:sz w:val="22"/>
-          <w:szCs w:val="22"/>
-        </w:rPr>
-        <w:t>Train/Test</w:t>
-      </w:r>
-    </w:p>
-    <w:p>
-      <w:pPr>
-        <w:pStyle w:val="NormalWeb"/>
-        <w:shd w:val="clear" w:color="auto" w:fill="FFFFFF"/>
-        <w:spacing w:before="0" w:beforeAutospacing="0" w:after="0" w:afterAutospacing="0"/>
-        <w:rPr>
-          <w:rFonts w:asciiTheme="minorHAnsi" w:hAnsiTheme="minorHAnsi" w:cstheme="minorHAnsi"/>
-          <w:color w:val="222222"/>
-          <w:sz w:val="22"/>
-          <w:szCs w:val="22"/>
-        </w:rPr>
-      </w:pPr>
-    </w:p>
-    <w:p>
-      <w:pPr>
-        <w:pStyle w:val="NormalWeb"/>
-        <w:shd w:val="clear" w:color="auto" w:fill="FFFFFF"/>
-        <w:spacing w:before="0" w:beforeAutospacing="0" w:after="0" w:afterAutospacing="0"/>
-        <w:rPr>
-          <w:rFonts w:asciiTheme="minorHAnsi" w:hAnsiTheme="minorHAnsi" w:cstheme="minorHAnsi"/>
-          <w:color w:val="222222"/>
-          <w:sz w:val="22"/>
-          <w:szCs w:val="22"/>
-        </w:rPr>
-      </w:pPr>
-      <w:r>
-        <w:rPr>
-          <w:rFonts w:asciiTheme="minorHAnsi" w:hAnsiTheme="minorHAnsi" w:cstheme="minorHAnsi"/>
-          <w:color w:val="000000"/>
-          <w:sz w:val="22"/>
-          <w:szCs w:val="22"/>
-        </w:rPr>
-        <w:t>ML models </w:t>
-      </w:r>
-    </w:p>
-    <w:p>
-      <w:pPr>
-        <w:pStyle w:val="NormalWeb"/>
-        <w:shd w:val="clear" w:color="auto" w:fill="FFFFFF"/>
-        <w:spacing w:before="0" w:beforeAutospacing="0" w:after="0" w:afterAutospacing="0"/>
-        <w:rPr>
-          <w:rFonts w:asciiTheme="minorHAnsi" w:hAnsiTheme="minorHAnsi" w:cstheme="minorHAnsi"/>
-          <w:color w:val="222222"/>
-          <w:sz w:val="22"/>
-          <w:szCs w:val="22"/>
-        </w:rPr>
-      </w:pPr>
-    </w:p>
-    <w:p>
-      <w:pPr>
-        <w:pStyle w:val="NormalWeb"/>
-        <w:shd w:val="clear" w:color="auto" w:fill="FFFFFF"/>
-        <w:spacing w:before="0" w:beforeAutospacing="0" w:after="0" w:afterAutospacing="0"/>
-        <w:rPr>
-          <w:rFonts w:asciiTheme="minorHAnsi" w:hAnsiTheme="minorHAnsi" w:cstheme="minorHAnsi"/>
-          <w:color w:val="222222"/>
-          <w:sz w:val="22"/>
-          <w:szCs w:val="22"/>
-        </w:rPr>
-      </w:pPr>
-      <w:r>
-        <w:rPr>
-          <w:rFonts w:asciiTheme="minorHAnsi" w:hAnsiTheme="minorHAnsi" w:cstheme="minorHAnsi"/>
-          <w:color w:val="000000"/>
-          <w:sz w:val="22"/>
-          <w:szCs w:val="22"/>
-        </w:rPr>
-        <w:t>10,20,30 splits </w:t>
-      </w:r>
-    </w:p>
-    <w:p>
-      <w:pPr>
-        <w:pStyle w:val="NormalWeb"/>
-        <w:shd w:val="clear" w:color="auto" w:fill="FFFFFF"/>
-        <w:spacing w:before="0" w:beforeAutospacing="0" w:after="0" w:afterAutospacing="0"/>
-        <w:rPr>
-          <w:rFonts w:asciiTheme="minorHAnsi" w:hAnsiTheme="minorHAnsi" w:cstheme="minorHAnsi"/>
-          <w:color w:val="222222"/>
-          <w:sz w:val="22"/>
-          <w:szCs w:val="22"/>
-        </w:rPr>
-      </w:pPr>
-    </w:p>
-    <w:p>
-      <w:pPr>
-        <w:pStyle w:val="NormalWeb"/>
-        <w:shd w:val="clear" w:color="auto" w:fill="FFFFFF"/>
-        <w:spacing w:before="0" w:beforeAutospacing="0" w:after="0" w:afterAutospacing="0"/>
-        <w:rPr>
-          <w:rFonts w:asciiTheme="minorHAnsi" w:hAnsiTheme="minorHAnsi" w:cstheme="minorHAnsi"/>
-          <w:color w:val="000000"/>
-          <w:sz w:val="22"/>
-          <w:szCs w:val="22"/>
-        </w:rPr>
-      </w:pPr>
-      <w:r>
-        <w:rPr>
-          <w:rFonts w:asciiTheme="minorHAnsi" w:hAnsiTheme="minorHAnsi" w:cstheme="minorHAnsi"/>
-          <w:color w:val="000000"/>
-          <w:sz w:val="22"/>
-          <w:szCs w:val="22"/>
-        </w:rPr>
-        <w:t>Conclusion</w:t>
-      </w:r>
-    </w:p>
-    <w:p>
-      <w:pPr>
-        <w:pStyle w:val="NormalWeb"/>
-        <w:shd w:val="clear" w:color="auto" w:fill="FFFFFF"/>
-        <w:spacing w:before="0" w:beforeAutospacing="0" w:after="0" w:afterAutospacing="0"/>
-        <w:rPr>
-          <w:rFonts w:asciiTheme="minorHAnsi" w:hAnsiTheme="minorHAnsi" w:cstheme="minorHAnsi"/>
-          <w:color w:val="000000"/>
-          <w:sz w:val="22"/>
-          <w:szCs w:val="22"/>
-        </w:rPr>
-      </w:pPr>
-    </w:p>
-    <w:p>
-      <w:pPr>
-        <w:pStyle w:val="NormalWeb"/>
-        <w:shd w:val="clear" w:color="auto" w:fill="FFFFFF"/>
-        <w:spacing w:before="0" w:beforeAutospacing="0" w:after="0" w:afterAutospacing="0"/>
-        <w:ind w:firstLine="567"/>
-        <w:rPr>
-          <w:rFonts w:asciiTheme="minorHAnsi" w:hAnsiTheme="minorHAnsi" w:cstheme="minorHAnsi"/>
-          <w:color w:val="222222"/>
-          <w:sz w:val="22"/>
-          <w:szCs w:val="22"/>
-        </w:rPr>
-      </w:pPr>
-      <w:r>
-        <w:rPr>
-          <w:rFonts w:asciiTheme="minorHAnsi" w:hAnsiTheme="minorHAnsi" w:cstheme="minorHAnsi"/>
-          <w:color w:val="000000"/>
-          <w:sz w:val="22"/>
-          <w:szCs w:val="22"/>
-        </w:rPr>
-        <w:t xml:space="preserve">Admittedly, it was a challenging task for me given my current level of experience, but generally speaking, I really enjoyed learning and attempting to understand such a complex subject of study as Machine Learning. Furthermore, </w:t>
-      </w:r>
-      <w:proofErr w:type="spellStart"/>
-      <w:r>
-        <w:rPr>
-          <w:rFonts w:asciiTheme="minorHAnsi" w:hAnsiTheme="minorHAnsi" w:cstheme="minorHAnsi"/>
-          <w:color w:val="000000"/>
-          <w:sz w:val="22"/>
-          <w:szCs w:val="22"/>
-        </w:rPr>
-        <w:t>Zygimantas</w:t>
-      </w:r>
-      <w:proofErr w:type="spellEnd"/>
-      <w:r>
-        <w:rPr>
-          <w:rFonts w:asciiTheme="minorHAnsi" w:hAnsiTheme="minorHAnsi" w:cstheme="minorHAnsi"/>
-          <w:color w:val="000000"/>
-          <w:sz w:val="22"/>
-          <w:szCs w:val="22"/>
-        </w:rPr>
-        <w:t xml:space="preserve"> is an excellent team player, very focused and reliable. He was very supportive and understanding during this journey and I could not ask for a better partner on this project. </w:t>
-      </w:r>
-    </w:p>
-    <w:p>
-      <w:pPr>
-        <w:jc w:val="center"/>
-        <w:rPr>
-          <w:b/>
-          <w:bCs/>
-          <w:sz w:val="28"/>
-          <w:szCs w:val="28"/>
-        </w:rPr>
-      </w:pPr>
+      <w:r>
+        <w:rPr>
+          <w:noProof/>
+        </w:rPr>
+        <w:drawing>
+          <wp:inline distT="0" distB="0" distL="0" distR="0" wp14:anchorId="41F41E6A" wp14:editId="51DA9788">
+            <wp:extent cx="5724525" cy="3562350"/>
+            <wp:effectExtent l="0" t="0" r="9525" b="0"/>
+            <wp:docPr id="646947799" name="Picture 2"/>
+            <wp:cNvGraphicFramePr>
+              <a:graphicFrameLocks xmlns:a="http://schemas.openxmlformats.org/drawingml/2006/main" noChangeAspect="1"/>
+            </wp:cNvGraphicFramePr>
+            <a:graphic xmlns:a="http://schemas.openxmlformats.org/drawingml/2006/main">
+              <a:graphicData uri="http://schemas.openxmlformats.org/drawingml/2006/picture">
+                <pic:pic xmlns:pic="http://schemas.openxmlformats.org/drawingml/2006/picture">
+                  <pic:nvPicPr>
+                    <pic:cNvPr id="646947799" name="Picture 646947799"/>
+                    <pic:cNvPicPr/>
+                  </pic:nvPicPr>
+                  <pic:blipFill>
+                    <a:blip r:embed="rId6">
+                      <a:extLst>
+                        <a:ext uri="{28A0092B-C50C-407E-A947-70E740481C1C}">
+                          <a14:useLocalDpi xmlns:a14="http://schemas.microsoft.com/office/drawing/2010/main" val="0"/>
+                        </a:ext>
+                      </a:extLst>
+                    </a:blip>
+                    <a:stretch>
+                      <a:fillRect/>
+                    </a:stretch>
+                  </pic:blipFill>
+                  <pic:spPr>
+                    <a:xfrm>
+                      <a:off x="0" y="0"/>
+                      <a:ext cx="5724525" cy="3562350"/>
+                    </a:xfrm>
+                    <a:prstGeom prst="rect">
+                      <a:avLst/>
+                    </a:prstGeom>
+                  </pic:spPr>
+                </pic:pic>
+              </a:graphicData>
+            </a:graphic>
+          </wp:inline>
+        </w:drawing>
+      </w:r>
     </w:p>
     <w:p>
       <w:pPr>
@@ -2773,16 +3437,6 @@
           <w:szCs w:val="28"/>
         </w:rPr>
       </w:pPr>
-      <w:r>
-        <w:rPr>
-          <w:b/>
-          <w:bCs/>
-          <w:sz w:val="28"/>
-          <w:szCs w:val="28"/>
-        </w:rPr>
-        <w:lastRenderedPageBreak/>
-        <w:t>m</w:t>
-      </w:r>
     </w:p>
     <w:p>
       <w:pPr>
@@ -2803,6 +3457,341 @@
       </w:r>
       <w:r>
         <w:t xml:space="preserve">I personally tried to analyse deeply every aspect of the assessment. </w:t>
+      </w:r>
+    </w:p>
+    <w:p>
+      <w:pPr>
+        <w:pStyle w:val="NormalWeb"/>
+        <w:shd w:val="clear" w:color="auto" w:fill="FFFFFF"/>
+        <w:spacing w:before="0" w:beforeAutospacing="0" w:after="0" w:afterAutospacing="0"/>
+        <w:ind w:firstLine="567"/>
+        <w:jc w:val="both"/>
+        <w:rPr>
+          <w:rFonts w:asciiTheme="minorHAnsi" w:hAnsiTheme="minorHAnsi" w:cstheme="minorHAnsi"/>
+          <w:color w:val="000000"/>
+          <w:sz w:val="22"/>
+          <w:szCs w:val="22"/>
+        </w:rPr>
+      </w:pPr>
+    </w:p>
+    <w:p>
+      <w:pPr>
+        <w:pStyle w:val="NormalWeb"/>
+        <w:shd w:val="clear" w:color="auto" w:fill="FFFFFF"/>
+        <w:spacing w:before="0" w:beforeAutospacing="0" w:after="0" w:afterAutospacing="0"/>
+        <w:ind w:firstLine="567"/>
+        <w:jc w:val="both"/>
+        <w:rPr>
+          <w:rFonts w:asciiTheme="minorHAnsi" w:hAnsiTheme="minorHAnsi" w:cstheme="minorHAnsi"/>
+          <w:color w:val="000000"/>
+          <w:sz w:val="22"/>
+          <w:szCs w:val="22"/>
+        </w:rPr>
+      </w:pPr>
+    </w:p>
+    <w:p>
+      <w:pPr>
+        <w:pStyle w:val="NormalWeb"/>
+        <w:shd w:val="clear" w:color="auto" w:fill="FFFFFF"/>
+        <w:spacing w:before="0" w:beforeAutospacing="0" w:after="0" w:afterAutospacing="0"/>
+        <w:ind w:firstLine="567"/>
+        <w:jc w:val="both"/>
+        <w:rPr>
+          <w:rFonts w:asciiTheme="minorHAnsi" w:hAnsiTheme="minorHAnsi" w:cstheme="minorHAnsi"/>
+          <w:color w:val="000000"/>
+          <w:sz w:val="22"/>
+          <w:szCs w:val="22"/>
+        </w:rPr>
+      </w:pPr>
+    </w:p>
+    <w:p>
+      <w:pPr>
+        <w:pStyle w:val="NormalWeb"/>
+        <w:shd w:val="clear" w:color="auto" w:fill="FFFFFF"/>
+        <w:spacing w:before="0" w:beforeAutospacing="0" w:after="0" w:afterAutospacing="0"/>
+        <w:ind w:firstLine="567"/>
+        <w:jc w:val="both"/>
+        <w:rPr>
+          <w:rFonts w:asciiTheme="minorHAnsi" w:hAnsiTheme="minorHAnsi" w:cstheme="minorHAnsi"/>
+          <w:color w:val="000000"/>
+          <w:sz w:val="22"/>
+          <w:szCs w:val="22"/>
+        </w:rPr>
+      </w:pPr>
+    </w:p>
+    <w:p>
+      <w:pPr>
+        <w:pStyle w:val="NormalWeb"/>
+        <w:shd w:val="clear" w:color="auto" w:fill="FFFFFF"/>
+        <w:spacing w:before="0" w:beforeAutospacing="0" w:after="0" w:afterAutospacing="0"/>
+        <w:ind w:firstLine="567"/>
+        <w:jc w:val="both"/>
+        <w:rPr>
+          <w:rFonts w:asciiTheme="minorHAnsi" w:hAnsiTheme="minorHAnsi" w:cstheme="minorHAnsi"/>
+          <w:color w:val="000000"/>
+          <w:sz w:val="22"/>
+          <w:szCs w:val="22"/>
+        </w:rPr>
+      </w:pPr>
+    </w:p>
+    <w:p>
+      <w:pPr>
+        <w:pStyle w:val="NormalWeb"/>
+        <w:shd w:val="clear" w:color="auto" w:fill="FFFFFF"/>
+        <w:spacing w:before="0" w:beforeAutospacing="0" w:after="0" w:afterAutospacing="0"/>
+        <w:ind w:firstLine="567"/>
+        <w:jc w:val="both"/>
+        <w:rPr>
+          <w:rFonts w:asciiTheme="minorHAnsi" w:hAnsiTheme="minorHAnsi" w:cstheme="minorHAnsi"/>
+          <w:color w:val="000000"/>
+          <w:sz w:val="22"/>
+          <w:szCs w:val="22"/>
+        </w:rPr>
+      </w:pPr>
+    </w:p>
+    <w:p>
+      <w:pPr>
+        <w:pStyle w:val="NormalWeb"/>
+        <w:shd w:val="clear" w:color="auto" w:fill="FFFFFF"/>
+        <w:spacing w:before="0" w:beforeAutospacing="0" w:after="0" w:afterAutospacing="0"/>
+        <w:ind w:firstLine="567"/>
+        <w:jc w:val="both"/>
+        <w:rPr>
+          <w:rFonts w:asciiTheme="minorHAnsi" w:hAnsiTheme="minorHAnsi" w:cstheme="minorHAnsi"/>
+          <w:color w:val="000000"/>
+          <w:sz w:val="22"/>
+          <w:szCs w:val="22"/>
+        </w:rPr>
+      </w:pPr>
+    </w:p>
+    <w:p>
+      <w:pPr>
+        <w:pStyle w:val="NormalWeb"/>
+        <w:shd w:val="clear" w:color="auto" w:fill="FFFFFF"/>
+        <w:spacing w:before="0" w:beforeAutospacing="0" w:after="0" w:afterAutospacing="0"/>
+        <w:ind w:firstLine="567"/>
+        <w:jc w:val="both"/>
+        <w:rPr>
+          <w:rFonts w:asciiTheme="minorHAnsi" w:hAnsiTheme="minorHAnsi" w:cstheme="minorHAnsi"/>
+          <w:color w:val="000000"/>
+          <w:sz w:val="22"/>
+          <w:szCs w:val="22"/>
+        </w:rPr>
+      </w:pPr>
+    </w:p>
+    <w:p>
+      <w:pPr>
+        <w:pStyle w:val="NormalWeb"/>
+        <w:shd w:val="clear" w:color="auto" w:fill="FFFFFF"/>
+        <w:spacing w:before="0" w:beforeAutospacing="0" w:after="0" w:afterAutospacing="0"/>
+        <w:ind w:firstLine="567"/>
+        <w:jc w:val="both"/>
+        <w:rPr>
+          <w:rFonts w:asciiTheme="minorHAnsi" w:hAnsiTheme="minorHAnsi" w:cstheme="minorHAnsi"/>
+          <w:color w:val="000000"/>
+          <w:sz w:val="22"/>
+          <w:szCs w:val="22"/>
+        </w:rPr>
+      </w:pPr>
+    </w:p>
+    <w:p>
+      <w:pPr>
+        <w:pStyle w:val="NormalWeb"/>
+        <w:shd w:val="clear" w:color="auto" w:fill="FFFFFF"/>
+        <w:spacing w:before="0" w:beforeAutospacing="0" w:after="0" w:afterAutospacing="0"/>
+        <w:ind w:firstLine="567"/>
+        <w:jc w:val="both"/>
+        <w:rPr>
+          <w:rFonts w:asciiTheme="minorHAnsi" w:hAnsiTheme="minorHAnsi" w:cstheme="minorHAnsi"/>
+          <w:color w:val="000000"/>
+          <w:sz w:val="22"/>
+          <w:szCs w:val="22"/>
+        </w:rPr>
+      </w:pPr>
+    </w:p>
+    <w:p>
+      <w:pPr>
+        <w:pStyle w:val="NormalWeb"/>
+        <w:shd w:val="clear" w:color="auto" w:fill="FFFFFF"/>
+        <w:spacing w:before="0" w:beforeAutospacing="0" w:after="0" w:afterAutospacing="0"/>
+        <w:ind w:firstLine="567"/>
+        <w:jc w:val="both"/>
+        <w:rPr>
+          <w:rFonts w:asciiTheme="minorHAnsi" w:hAnsiTheme="minorHAnsi" w:cstheme="minorHAnsi"/>
+          <w:color w:val="000000"/>
+          <w:sz w:val="22"/>
+          <w:szCs w:val="22"/>
+        </w:rPr>
+      </w:pPr>
+    </w:p>
+    <w:p>
+      <w:pPr>
+        <w:pStyle w:val="NormalWeb"/>
+        <w:shd w:val="clear" w:color="auto" w:fill="FFFFFF"/>
+        <w:spacing w:before="0" w:beforeAutospacing="0" w:after="0" w:afterAutospacing="0"/>
+        <w:ind w:firstLine="567"/>
+        <w:jc w:val="both"/>
+        <w:rPr>
+          <w:rFonts w:asciiTheme="minorHAnsi" w:hAnsiTheme="minorHAnsi" w:cstheme="minorHAnsi"/>
+          <w:color w:val="000000"/>
+          <w:sz w:val="22"/>
+          <w:szCs w:val="22"/>
+        </w:rPr>
+      </w:pPr>
+    </w:p>
+    <w:p>
+      <w:pPr>
+        <w:pStyle w:val="NormalWeb"/>
+        <w:shd w:val="clear" w:color="auto" w:fill="FFFFFF"/>
+        <w:spacing w:before="0" w:beforeAutospacing="0" w:after="0" w:afterAutospacing="0"/>
+        <w:ind w:firstLine="567"/>
+        <w:jc w:val="both"/>
+        <w:rPr>
+          <w:rFonts w:asciiTheme="minorHAnsi" w:hAnsiTheme="minorHAnsi" w:cstheme="minorHAnsi"/>
+          <w:color w:val="000000"/>
+          <w:sz w:val="22"/>
+          <w:szCs w:val="22"/>
+        </w:rPr>
+      </w:pPr>
+    </w:p>
+    <w:p>
+      <w:pPr>
+        <w:pStyle w:val="NormalWeb"/>
+        <w:shd w:val="clear" w:color="auto" w:fill="FFFFFF"/>
+        <w:spacing w:before="0" w:beforeAutospacing="0" w:after="0" w:afterAutospacing="0"/>
+        <w:ind w:firstLine="567"/>
+        <w:jc w:val="both"/>
+        <w:rPr>
+          <w:rFonts w:asciiTheme="minorHAnsi" w:hAnsiTheme="minorHAnsi" w:cstheme="minorHAnsi"/>
+          <w:color w:val="000000"/>
+          <w:sz w:val="22"/>
+          <w:szCs w:val="22"/>
+        </w:rPr>
+      </w:pPr>
+    </w:p>
+    <w:p>
+      <w:pPr>
+        <w:pStyle w:val="NormalWeb"/>
+        <w:shd w:val="clear" w:color="auto" w:fill="FFFFFF"/>
+        <w:spacing w:before="0" w:beforeAutospacing="0" w:after="0" w:afterAutospacing="0"/>
+        <w:ind w:firstLine="567"/>
+        <w:jc w:val="both"/>
+        <w:rPr>
+          <w:rFonts w:asciiTheme="minorHAnsi" w:hAnsiTheme="minorHAnsi" w:cstheme="minorHAnsi"/>
+          <w:color w:val="000000"/>
+          <w:sz w:val="22"/>
+          <w:szCs w:val="22"/>
+        </w:rPr>
+      </w:pPr>
+    </w:p>
+    <w:p>
+      <w:pPr>
+        <w:pStyle w:val="NormalWeb"/>
+        <w:shd w:val="clear" w:color="auto" w:fill="FFFFFF"/>
+        <w:spacing w:before="0" w:beforeAutospacing="0" w:after="0" w:afterAutospacing="0"/>
+        <w:ind w:firstLine="567"/>
+        <w:jc w:val="both"/>
+        <w:rPr>
+          <w:rFonts w:asciiTheme="minorHAnsi" w:hAnsiTheme="minorHAnsi" w:cstheme="minorHAnsi"/>
+          <w:color w:val="000000"/>
+          <w:sz w:val="22"/>
+          <w:szCs w:val="22"/>
+        </w:rPr>
+      </w:pPr>
+    </w:p>
+    <w:p>
+      <w:pPr>
+        <w:pStyle w:val="NormalWeb"/>
+        <w:shd w:val="clear" w:color="auto" w:fill="FFFFFF"/>
+        <w:spacing w:before="0" w:beforeAutospacing="0" w:after="0" w:afterAutospacing="0"/>
+        <w:ind w:firstLine="567"/>
+        <w:jc w:val="both"/>
+        <w:rPr>
+          <w:rFonts w:asciiTheme="minorHAnsi" w:hAnsiTheme="minorHAnsi" w:cstheme="minorHAnsi"/>
+          <w:color w:val="000000"/>
+          <w:sz w:val="22"/>
+          <w:szCs w:val="22"/>
+        </w:rPr>
+      </w:pPr>
+      <w:proofErr w:type="gramStart"/>
+      <w:r>
+        <w:rPr>
+          <w:rFonts w:asciiTheme="minorHAnsi" w:hAnsiTheme="minorHAnsi" w:cstheme="minorHAnsi"/>
+          <w:color w:val="000000"/>
+          <w:sz w:val="22"/>
+          <w:szCs w:val="22"/>
+        </w:rPr>
+        <w:t>Figure</w:t>
+      </w:r>
+      <w:proofErr w:type="gramEnd"/>
+      <w:r>
+        <w:rPr>
+          <w:rFonts w:asciiTheme="minorHAnsi" w:hAnsiTheme="minorHAnsi" w:cstheme="minorHAnsi"/>
+          <w:color w:val="000000"/>
+          <w:sz w:val="22"/>
+          <w:szCs w:val="22"/>
+        </w:rPr>
+        <w:t xml:space="preserve"> no? ... Time spent on the project</w:t>
+      </w:r>
+    </w:p>
+    <w:p>
+      <w:pPr>
+        <w:ind w:firstLine="567"/>
+        <w:jc w:val="both"/>
+      </w:pPr>
+    </w:p>
+    <w:p>
+      <w:pPr>
+        <w:ind w:firstLine="567"/>
+        <w:jc w:val="both"/>
+      </w:pPr>
+      <w:r>
+        <w:rPr>
+          <w:rFonts w:cstheme="minorHAnsi"/>
+          <w:noProof/>
+          <w:color w:val="222222"/>
+        </w:rPr>
+        <w:drawing>
+          <wp:inline distT="0" distB="0" distL="0" distR="0" wp14:anchorId="29E50706" wp14:editId="2C1FD3D6">
+            <wp:extent cx="5886450" cy="3600450"/>
+            <wp:effectExtent l="0" t="0" r="0" b="0"/>
+            <wp:docPr id="1735780294" name="Picture 1"/>
+            <wp:cNvGraphicFramePr>
+              <a:graphicFrameLocks xmlns:a="http://schemas.openxmlformats.org/drawingml/2006/main" noChangeAspect="1"/>
+            </wp:cNvGraphicFramePr>
+            <a:graphic xmlns:a="http://schemas.openxmlformats.org/drawingml/2006/main">
+              <a:graphicData uri="http://schemas.openxmlformats.org/drawingml/2006/picture">
+                <pic:pic xmlns:pic="http://schemas.openxmlformats.org/drawingml/2006/picture">
+                  <pic:nvPicPr>
+                    <pic:cNvPr id="1735780294" name="Picture 1735780294"/>
+                    <pic:cNvPicPr/>
+                  </pic:nvPicPr>
+                  <pic:blipFill>
+                    <a:blip r:embed="rId7">
+                      <a:extLst>
+                        <a:ext uri="{28A0092B-C50C-407E-A947-70E740481C1C}">
+                          <a14:useLocalDpi xmlns:a14="http://schemas.microsoft.com/office/drawing/2010/main" val="0"/>
+                        </a:ext>
+                      </a:extLst>
+                    </a:blip>
+                    <a:stretch>
+                      <a:fillRect/>
+                    </a:stretch>
+                  </pic:blipFill>
+                  <pic:spPr>
+                    <a:xfrm>
+                      <a:off x="0" y="0"/>
+                      <a:ext cx="5886450" cy="3600450"/>
+                    </a:xfrm>
+                    <a:prstGeom prst="rect">
+                      <a:avLst/>
+                    </a:prstGeom>
+                  </pic:spPr>
+                </pic:pic>
+              </a:graphicData>
+            </a:graphic>
+          </wp:inline>
+        </w:drawing>
       </w:r>
     </w:p>
     <w:p>

</xml_diff>

<commit_message>
References, some addition  to the report
</commit_message>
<xml_diff>
--- a/ML/ML CA1 Project (Pair work) .docx
+++ b/ML/ML CA1 Project (Pair work) .docx
@@ -1138,7 +1138,7 @@
           <w:color w:val="040F21"/>
           <w:shd w:val="clear" w:color="auto" w:fill="FFFFFF"/>
         </w:rPr>
-        <w:t xml:space="preserve">ly a challenging business, airlines are not only facing fierce </w:t>
+        <w:t>ly a challenging business, airlines are not only facing fierce competitor</w:t>
       </w:r>
       <w:r>
         <w:rPr>
@@ -1146,7 +1146,7 @@
           <w:color w:val="040F21"/>
           <w:shd w:val="clear" w:color="auto" w:fill="FFFFFF"/>
         </w:rPr>
-        <w:t>competitor</w:t>
+        <w:t>s</w:t>
       </w:r>
       <w:r>
         <w:rPr>
@@ -1154,7 +1154,7 @@
           <w:color w:val="040F21"/>
           <w:shd w:val="clear" w:color="auto" w:fill="FFFFFF"/>
         </w:rPr>
-        <w:t>s</w:t>
+        <w:t xml:space="preserve"> but complex regulations by the government regulatory agencies,</w:t>
       </w:r>
       <w:r>
         <w:rPr>
@@ -1162,7 +1162,7 @@
           <w:color w:val="040F21"/>
           <w:shd w:val="clear" w:color="auto" w:fill="FFFFFF"/>
         </w:rPr>
-        <w:t xml:space="preserve"> but complex regulations by the </w:t>
+        <w:t xml:space="preserve"> </w:t>
       </w:r>
       <w:r>
         <w:rPr>
@@ -1170,7 +1170,7 @@
           <w:color w:val="040F21"/>
           <w:shd w:val="clear" w:color="auto" w:fill="FFFFFF"/>
         </w:rPr>
-        <w:t>government</w:t>
+        <w:t xml:space="preserve">with increasing </w:t>
       </w:r>
       <w:r>
         <w:rPr>
@@ -1178,7 +1178,7 @@
           <w:color w:val="040F21"/>
           <w:shd w:val="clear" w:color="auto" w:fill="FFFFFF"/>
         </w:rPr>
-        <w:t xml:space="preserve"> regulatory agencies,</w:t>
+        <w:t>environmental responsibility</w:t>
       </w:r>
       <w:r>
         <w:rPr>
@@ -1194,7 +1194,7 @@
           <w:color w:val="040F21"/>
           <w:shd w:val="clear" w:color="auto" w:fill="FFFFFF"/>
         </w:rPr>
-        <w:t xml:space="preserve">with increasing </w:t>
+        <w:t>they are under pressure to adopt sustainable practices</w:t>
       </w:r>
       <w:r>
         <w:rPr>
@@ -1202,7 +1202,7 @@
           <w:color w:val="040F21"/>
           <w:shd w:val="clear" w:color="auto" w:fill="FFFFFF"/>
         </w:rPr>
-        <w:t>environmental responsibility</w:t>
+        <w:t xml:space="preserve"> like carbon offset </w:t>
       </w:r>
       <w:r>
         <w:rPr>
@@ -1210,7 +1210,7 @@
           <w:color w:val="040F21"/>
           <w:shd w:val="clear" w:color="auto" w:fill="FFFFFF"/>
         </w:rPr>
-        <w:t xml:space="preserve"> </w:t>
+        <w:t>programs</w:t>
       </w:r>
       <w:r>
         <w:rPr>
@@ -1218,7 +1218,7 @@
           <w:color w:val="040F21"/>
           <w:shd w:val="clear" w:color="auto" w:fill="FFFFFF"/>
         </w:rPr>
-        <w:t>they are under pressure</w:t>
+        <w:t>,</w:t>
       </w:r>
       <w:r>
         <w:rPr>
@@ -1226,7 +1226,7 @@
           <w:color w:val="040F21"/>
           <w:shd w:val="clear" w:color="auto" w:fill="FFFFFF"/>
         </w:rPr>
-        <w:t xml:space="preserve"> to </w:t>
+        <w:t xml:space="preserve"> </w:t>
       </w:r>
       <w:r>
         <w:rPr>
@@ -1234,7 +1234,7 @@
           <w:color w:val="040F21"/>
           <w:shd w:val="clear" w:color="auto" w:fill="FFFFFF"/>
         </w:rPr>
-        <w:t>adopt sustainable practices</w:t>
+        <w:t xml:space="preserve">managing the </w:t>
       </w:r>
       <w:r>
         <w:rPr>
@@ -1242,7 +1242,7 @@
           <w:color w:val="040F21"/>
           <w:shd w:val="clear" w:color="auto" w:fill="FFFFFF"/>
         </w:rPr>
-        <w:t xml:space="preserve"> like carbon offset </w:t>
+        <w:t>fluctuating fuel prices and the</w:t>
       </w:r>
       <w:r>
         <w:rPr>
@@ -1250,23 +1250,25 @@
           <w:color w:val="040F21"/>
           <w:shd w:val="clear" w:color="auto" w:fill="FFFFFF"/>
         </w:rPr>
-        <w:t>programs</w:t>
-      </w:r>
+        <w:t xml:space="preserve">re </w:t>
+      </w:r>
+      <w:proofErr w:type="gramStart"/>
       <w:r>
         <w:rPr>
           <w:rFonts w:cstheme="minorHAnsi"/>
           <w:color w:val="040F21"/>
           <w:shd w:val="clear" w:color="auto" w:fill="FFFFFF"/>
         </w:rPr>
-        <w:t>,</w:t>
-      </w:r>
+        <w:t>is</w:t>
+      </w:r>
+      <w:proofErr w:type="gramEnd"/>
       <w:r>
         <w:rPr>
           <w:rFonts w:cstheme="minorHAnsi"/>
           <w:color w:val="040F21"/>
           <w:shd w:val="clear" w:color="auto" w:fill="FFFFFF"/>
         </w:rPr>
-        <w:t xml:space="preserve"> </w:t>
+        <w:t xml:space="preserve"> the</w:t>
       </w:r>
       <w:r>
         <w:rPr>
@@ -1274,81 +1276,7 @@
           <w:color w:val="040F21"/>
           <w:shd w:val="clear" w:color="auto" w:fill="FFFFFF"/>
         </w:rPr>
-        <w:t xml:space="preserve">managing the </w:t>
-      </w:r>
-      <w:r>
-        <w:rPr>
-          <w:rFonts w:cstheme="minorHAnsi"/>
-          <w:color w:val="040F21"/>
-          <w:shd w:val="clear" w:color="auto" w:fill="FFFFFF"/>
-        </w:rPr>
-        <w:t>fluctuating fuel prices and the</w:t>
-      </w:r>
-      <w:r>
-        <w:rPr>
-          <w:rFonts w:cstheme="minorHAnsi"/>
-          <w:color w:val="040F21"/>
-          <w:shd w:val="clear" w:color="auto" w:fill="FFFFFF"/>
-        </w:rPr>
-        <w:t xml:space="preserve">re </w:t>
-      </w:r>
-      <w:proofErr w:type="gramStart"/>
-      <w:r>
-        <w:rPr>
-          <w:rFonts w:cstheme="minorHAnsi"/>
-          <w:color w:val="040F21"/>
-          <w:shd w:val="clear" w:color="auto" w:fill="FFFFFF"/>
-        </w:rPr>
-        <w:t>is</w:t>
-      </w:r>
-      <w:proofErr w:type="gramEnd"/>
-      <w:r>
-        <w:rPr>
-          <w:rFonts w:cstheme="minorHAnsi"/>
-          <w:color w:val="040F21"/>
-          <w:shd w:val="clear" w:color="auto" w:fill="FFFFFF"/>
-        </w:rPr>
-        <w:t xml:space="preserve"> the</w:t>
-      </w:r>
-      <w:r>
-        <w:rPr>
-          <w:rFonts w:cstheme="minorHAnsi"/>
-          <w:color w:val="040F21"/>
-          <w:shd w:val="clear" w:color="auto" w:fill="FFFFFF"/>
-        </w:rPr>
-        <w:t xml:space="preserve"> </w:t>
-      </w:r>
-      <w:r>
-        <w:rPr>
-          <w:rFonts w:cstheme="minorHAnsi"/>
-          <w:color w:val="040F21"/>
-          <w:shd w:val="clear" w:color="auto" w:fill="FFFFFF"/>
-        </w:rPr>
-        <w:t>ever-rising</w:t>
-      </w:r>
-      <w:r>
-        <w:rPr>
-          <w:rFonts w:cstheme="minorHAnsi"/>
-          <w:color w:val="040F21"/>
-          <w:shd w:val="clear" w:color="auto" w:fill="FFFFFF"/>
-        </w:rPr>
-        <w:t xml:space="preserve"> </w:t>
-      </w:r>
-      <w:r>
-        <w:rPr>
-          <w:rFonts w:cstheme="minorHAnsi"/>
-          <w:color w:val="040F21"/>
-          <w:shd w:val="clear" w:color="auto" w:fill="FFFFFF"/>
-        </w:rPr>
-        <w:t>passenger’s</w:t>
-      </w:r>
-      <w:r>
-        <w:rPr>
-          <w:rFonts w:cstheme="minorHAnsi"/>
-          <w:color w:val="040F21"/>
-          <w:shd w:val="clear" w:color="auto" w:fill="FFFFFF"/>
-        </w:rPr>
-        <w:t xml:space="preserve"> expectations </w:t>
+        <w:t xml:space="preserve"> ever-rising passenger’s expectations </w:t>
       </w:r>
       <w:r>
         <w:rPr>
@@ -1745,7 +1673,7 @@
           <w:lang w:eastAsia="en-IE"/>
         </w:rPr>
         <w:drawing>
-          <wp:inline distT="0" distB="0" distL="0" distR="0" wp14:anchorId="143C85AE" wp14:editId="6321C287">
+          <wp:inline distT="0" distB="0" distL="0" distR="0" wp14:anchorId="143C85AE" wp14:editId="36311D40">
             <wp:extent cx="2339340" cy="2469305"/>
             <wp:effectExtent l="0" t="0" r="3810" b="7620"/>
             <wp:docPr id="1382203709" name="Picture 2" descr="A blue and orange pie chart&#10;&#10;Description automatically generated"/>
@@ -2781,6 +2709,125 @@
         <w:jc w:val="both"/>
         <w:rPr>
           <w:rFonts w:asciiTheme="minorHAnsi" w:hAnsiTheme="minorHAnsi" w:cstheme="minorHAnsi"/>
+          <w:color w:val="000000"/>
+          <w:sz w:val="22"/>
+          <w:szCs w:val="22"/>
+        </w:rPr>
+      </w:pPr>
+      <w:r>
+        <w:rPr>
+          <w:rFonts w:asciiTheme="minorHAnsi" w:hAnsiTheme="minorHAnsi" w:cstheme="minorHAnsi"/>
+          <w:b/>
+          <w:bCs/>
+          <w:color w:val="000000"/>
+          <w:sz w:val="22"/>
+          <w:szCs w:val="22"/>
+        </w:rPr>
+        <w:t xml:space="preserve">fi. </w:t>
+      </w:r>
+      <w:proofErr w:type="gramStart"/>
+      <w:r>
+        <w:rPr>
+          <w:rFonts w:asciiTheme="minorHAnsi" w:hAnsiTheme="minorHAnsi" w:cstheme="minorHAnsi"/>
+          <w:b/>
+          <w:bCs/>
+          <w:color w:val="000000"/>
+          <w:sz w:val="22"/>
+          <w:szCs w:val="22"/>
+        </w:rPr>
+        <w:t>head</w:t>
+      </w:r>
+      <w:r>
+        <w:rPr>
+          <w:rFonts w:asciiTheme="minorHAnsi" w:hAnsiTheme="minorHAnsi" w:cstheme="minorHAnsi"/>
+          <w:b/>
+          <w:bCs/>
+          <w:color w:val="000000"/>
+          <w:sz w:val="22"/>
+          <w:szCs w:val="22"/>
+        </w:rPr>
+        <w:t>(</w:t>
+      </w:r>
+      <w:proofErr w:type="gramEnd"/>
+      <w:r>
+        <w:rPr>
+          <w:rFonts w:asciiTheme="minorHAnsi" w:hAnsiTheme="minorHAnsi" w:cstheme="minorHAnsi"/>
+          <w:b/>
+          <w:bCs/>
+          <w:color w:val="000000"/>
+          <w:sz w:val="22"/>
+          <w:szCs w:val="22"/>
+        </w:rPr>
+        <w:t>20)</w:t>
+      </w:r>
+      <w:r>
+        <w:rPr>
+          <w:rFonts w:asciiTheme="minorHAnsi" w:hAnsiTheme="minorHAnsi" w:cstheme="minorHAnsi"/>
+          <w:color w:val="000000"/>
+          <w:sz w:val="22"/>
+          <w:szCs w:val="22"/>
+        </w:rPr>
+        <w:t xml:space="preserve"> I can request to display the top </w:t>
+      </w:r>
+      <w:r>
+        <w:rPr>
+          <w:rFonts w:asciiTheme="minorHAnsi" w:hAnsiTheme="minorHAnsi" w:cstheme="minorHAnsi"/>
+          <w:color w:val="000000"/>
+          <w:sz w:val="22"/>
+          <w:szCs w:val="22"/>
+        </w:rPr>
+        <w:t xml:space="preserve">10, or </w:t>
+      </w:r>
+      <w:r>
+        <w:rPr>
+          <w:rFonts w:asciiTheme="minorHAnsi" w:hAnsiTheme="minorHAnsi" w:cstheme="minorHAnsi"/>
+          <w:color w:val="000000"/>
+          <w:sz w:val="22"/>
+          <w:szCs w:val="22"/>
+        </w:rPr>
+        <w:t>20 rows</w:t>
+      </w:r>
+      <w:r>
+        <w:rPr>
+          <w:rFonts w:asciiTheme="minorHAnsi" w:hAnsiTheme="minorHAnsi" w:cstheme="minorHAnsi"/>
+          <w:color w:val="000000"/>
+          <w:sz w:val="22"/>
+          <w:szCs w:val="22"/>
+        </w:rPr>
+        <w:t xml:space="preserve"> for example,</w:t>
+      </w:r>
+      <w:r>
+        <w:rPr>
+          <w:rFonts w:asciiTheme="minorHAnsi" w:hAnsiTheme="minorHAnsi" w:cstheme="minorHAnsi"/>
+          <w:color w:val="000000"/>
+          <w:sz w:val="22"/>
+          <w:szCs w:val="22"/>
+        </w:rPr>
+        <w:t xml:space="preserve"> that represent the features with highest score of importance. This command sorts the dafaframe based on the “importance” column in descending order where the most important features come first and on top of the graph. </w:t>
+      </w:r>
+    </w:p>
+    <w:p>
+      <w:pPr>
+        <w:pStyle w:val="NormalWeb"/>
+        <w:shd w:val="clear" w:color="auto" w:fill="FFFFFF"/>
+        <w:spacing w:before="0" w:beforeAutospacing="0" w:after="0" w:afterAutospacing="0"/>
+        <w:jc w:val="both"/>
+        <w:rPr>
+          <w:rFonts w:asciiTheme="minorHAnsi" w:hAnsiTheme="minorHAnsi" w:cstheme="minorHAnsi"/>
+          <w:color w:val="000000"/>
+          <w:sz w:val="22"/>
+          <w:szCs w:val="22"/>
+        </w:rPr>
+      </w:pPr>
+    </w:p>
+    <w:p>
+      <w:pPr>
+        <w:pStyle w:val="NormalWeb"/>
+        <w:shd w:val="clear" w:color="auto" w:fill="FFFFFF"/>
+        <w:spacing w:before="0" w:beforeAutospacing="0" w:after="0" w:afterAutospacing="0"/>
+        <w:jc w:val="both"/>
+        <w:rPr>
+          <w:rFonts w:asciiTheme="minorHAnsi" w:hAnsiTheme="minorHAnsi" w:cstheme="minorHAnsi"/>
           <w:color w:val="222222"/>
           <w:sz w:val="22"/>
           <w:szCs w:val="22"/>
@@ -2789,93 +2836,12 @@
       <w:r>
         <w:rPr>
           <w:rFonts w:asciiTheme="minorHAnsi" w:hAnsiTheme="minorHAnsi" w:cstheme="minorHAnsi"/>
-          <w:b/>
-          <w:bCs/>
-          <w:color w:val="000000"/>
-          <w:sz w:val="22"/>
-          <w:szCs w:val="22"/>
-        </w:rPr>
-        <w:t xml:space="preserve">fi. </w:t>
-      </w:r>
-      <w:proofErr w:type="gramStart"/>
-      <w:r>
-        <w:rPr>
-          <w:rFonts w:asciiTheme="minorHAnsi" w:hAnsiTheme="minorHAnsi" w:cstheme="minorHAnsi"/>
-          <w:b/>
-          <w:bCs/>
-          <w:color w:val="000000"/>
-          <w:sz w:val="22"/>
-          <w:szCs w:val="22"/>
-        </w:rPr>
-        <w:t>head</w:t>
-      </w:r>
-      <w:r>
-        <w:rPr>
-          <w:rFonts w:asciiTheme="minorHAnsi" w:hAnsiTheme="minorHAnsi" w:cstheme="minorHAnsi"/>
-          <w:b/>
-          <w:bCs/>
-          <w:color w:val="000000"/>
-          <w:sz w:val="22"/>
-          <w:szCs w:val="22"/>
-        </w:rPr>
-        <w:t>(</w:t>
-      </w:r>
-      <w:proofErr w:type="gramEnd"/>
-      <w:r>
-        <w:rPr>
-          <w:rFonts w:asciiTheme="minorHAnsi" w:hAnsiTheme="minorHAnsi" w:cstheme="minorHAnsi"/>
-          <w:b/>
-          <w:bCs/>
-          <w:color w:val="000000"/>
-          <w:sz w:val="22"/>
-          <w:szCs w:val="22"/>
-        </w:rPr>
-        <w:t>20)</w:t>
-      </w:r>
-      <w:r>
-        <w:rPr>
-          <w:rFonts w:asciiTheme="minorHAnsi" w:hAnsiTheme="minorHAnsi" w:cstheme="minorHAnsi"/>
-          <w:color w:val="000000"/>
-          <w:sz w:val="22"/>
-          <w:szCs w:val="22"/>
-        </w:rPr>
-        <w:t xml:space="preserve"> I can request to display the top </w:t>
-      </w:r>
-      <w:r>
-        <w:rPr>
-          <w:rFonts w:asciiTheme="minorHAnsi" w:hAnsiTheme="minorHAnsi" w:cstheme="minorHAnsi"/>
-          <w:color w:val="000000"/>
-          <w:sz w:val="22"/>
-          <w:szCs w:val="22"/>
-        </w:rPr>
-        <w:t xml:space="preserve">10, or </w:t>
-      </w:r>
-      <w:r>
-        <w:rPr>
-          <w:rFonts w:asciiTheme="minorHAnsi" w:hAnsiTheme="minorHAnsi" w:cstheme="minorHAnsi"/>
-          <w:color w:val="000000"/>
-          <w:sz w:val="22"/>
-          <w:szCs w:val="22"/>
-        </w:rPr>
-        <w:t>20 rows</w:t>
-      </w:r>
-      <w:r>
-        <w:rPr>
-          <w:rFonts w:asciiTheme="minorHAnsi" w:hAnsiTheme="minorHAnsi" w:cstheme="minorHAnsi"/>
-          <w:color w:val="000000"/>
-          <w:sz w:val="22"/>
-          <w:szCs w:val="22"/>
-        </w:rPr>
-        <w:t xml:space="preserve"> for example,</w:t>
-      </w:r>
-      <w:r>
-        <w:rPr>
-          <w:rFonts w:asciiTheme="minorHAnsi" w:hAnsiTheme="minorHAnsi" w:cstheme="minorHAnsi"/>
-          <w:color w:val="000000"/>
-          <w:sz w:val="22"/>
-          <w:szCs w:val="22"/>
-        </w:rPr>
-        <w:t xml:space="preserve"> that represent the features with highest score of importance. This command sorts the dafaframe based on the “importance” column in descending order where the most important features come first and on top of the graph. </w:t>
+          <w:color w:val="000000"/>
+          <w:sz w:val="22"/>
+          <w:szCs w:val="22"/>
+        </w:rPr>
+        <w:tab/>
+        <w:t xml:space="preserve">Heatmap </w:t>
       </w:r>
     </w:p>
     <w:p>
@@ -3827,12 +3793,179 @@
     </w:p>
     <w:p>
       <w:pPr>
+        <w:spacing w:after="0" w:line="360" w:lineRule="auto"/>
         <w:ind w:firstLine="567"/>
         <w:jc w:val="both"/>
+      </w:pPr>
+      <w:r>
+        <w:t>By combin</w:t>
+      </w:r>
+      <w:r>
+        <w:t>in</w:t>
+      </w:r>
+      <w:r>
+        <w:t xml:space="preserve">g </w:t>
+      </w:r>
+      <w:r>
+        <w:t xml:space="preserve">our experience and diverse skill, we were able to </w:t>
+      </w:r>
+      <w:r>
+        <w:t xml:space="preserve">analyse the dataset </w:t>
+      </w:r>
+      <w:r>
+        <w:t>air_data.csv dataset</w:t>
+      </w:r>
+    </w:p>
+    <w:p>
+      <w:pPr>
+        <w:spacing w:after="0" w:line="360" w:lineRule="auto"/>
+        <w:jc w:val="both"/>
+      </w:pPr>
+      <w:r>
+        <w:t xml:space="preserve">and gain valuable insights about passenger’s priorities, ever-increasing expectations and how each aspect of the flight reflects on the client’s satisfaction levels.  Such data are a valuable information for airlines to remain competitive, to understand passenger’s behaviour and what </w:t>
+      </w:r>
+      <w:proofErr w:type="gramStart"/>
+      <w:r>
+        <w:t>else  …</w:t>
+      </w:r>
+      <w:proofErr w:type="gramEnd"/>
+      <w:r>
+        <w:t>.</w:t>
+      </w:r>
+    </w:p>
+    <w:p>
+      <w:pPr>
+        <w:ind w:firstLine="567"/>
+        <w:jc w:val="both"/>
         <w:rPr>
           <w:b/>
           <w:bCs/>
           <w:sz w:val="28"/>
+          <w:szCs w:val="28"/>
+        </w:rPr>
+      </w:pPr>
+    </w:p>
+    <w:p>
+      <w:pPr>
+        <w:ind w:firstLine="567"/>
+        <w:jc w:val="both"/>
+        <w:rPr>
+          <w:bCs/>
+          <w:sz w:val="24"/>
+          <w:szCs w:val="28"/>
+        </w:rPr>
+      </w:pPr>
+      <w:r>
+        <w:rPr>
+          <w:bCs/>
+          <w:sz w:val="24"/>
+          <w:szCs w:val="28"/>
+        </w:rPr>
+        <w:t xml:space="preserve">References and libraries: </w:t>
+      </w:r>
+    </w:p>
+    <w:p>
+      <w:pPr>
+        <w:ind w:firstLine="567"/>
+        <w:jc w:val="both"/>
+        <w:rPr>
+          <w:bCs/>
+          <w:sz w:val="24"/>
+          <w:szCs w:val="28"/>
+        </w:rPr>
+      </w:pPr>
+      <w:hyperlink r:id="rId8" w:history="1">
+        <w:r>
+          <w:rPr>
+            <w:rStyle w:val="Hyperlink"/>
+            <w:bCs/>
+            <w:sz w:val="24"/>
+            <w:szCs w:val="28"/>
+          </w:rPr>
+          <w:t>https://scikit-learn.org/</w:t>
+        </w:r>
+      </w:hyperlink>
+    </w:p>
+    <w:p>
+      <w:pPr>
+        <w:ind w:firstLine="567"/>
+        <w:jc w:val="both"/>
+        <w:rPr>
+          <w:bCs/>
+          <w:sz w:val="24"/>
+          <w:szCs w:val="28"/>
+        </w:rPr>
+      </w:pPr>
+      <w:hyperlink r:id="rId9" w:history="1">
+        <w:r>
+          <w:rPr>
+            <w:rStyle w:val="Hyperlink"/>
+            <w:bCs/>
+            <w:sz w:val="24"/>
+            <w:szCs w:val="28"/>
+          </w:rPr>
+          <w:t>https://www.kaggle.com/</w:t>
+        </w:r>
+      </w:hyperlink>
+    </w:p>
+    <w:p>
+      <w:pPr>
+        <w:jc w:val="both"/>
+        <w:rPr>
+          <w:bCs/>
+          <w:sz w:val="24"/>
+          <w:szCs w:val="28"/>
+        </w:rPr>
+      </w:pPr>
+      <w:r>
+        <w:rPr>
+          <w:bCs/>
+          <w:sz w:val="24"/>
+          <w:szCs w:val="28"/>
+        </w:rPr>
+        <w:t xml:space="preserve">          </w:t>
+      </w:r>
+      <w:hyperlink r:id="rId10" w:history="1">
+        <w:r>
+          <w:rPr>
+            <w:rStyle w:val="Hyperlink"/>
+            <w:bCs/>
+            <w:sz w:val="24"/>
+            <w:szCs w:val="28"/>
+          </w:rPr>
+          <w:t>https://realpython.com/</w:t>
+        </w:r>
+      </w:hyperlink>
+    </w:p>
+    <w:p>
+      <w:pPr>
+        <w:ind w:firstLine="567"/>
+        <w:jc w:val="both"/>
+        <w:rPr>
+          <w:bCs/>
+          <w:sz w:val="24"/>
+          <w:szCs w:val="28"/>
+        </w:rPr>
+      </w:pPr>
+      <w:hyperlink r:id="rId11" w:history="1">
+        <w:r>
+          <w:rPr>
+            <w:rStyle w:val="Hyperlink"/>
+            <w:bCs/>
+            <w:sz w:val="24"/>
+            <w:szCs w:val="28"/>
+          </w:rPr>
+          <w:t>https://towardsdatascience.com/</w:t>
+        </w:r>
+      </w:hyperlink>
+    </w:p>
+    <w:p>
+      <w:pPr>
+        <w:ind w:firstLine="567"/>
+        <w:jc w:val="both"/>
+        <w:rPr>
+          <w:bCs/>
+          <w:sz w:val="24"/>
           <w:szCs w:val="28"/>
         </w:rPr>
       </w:pPr>
@@ -5210,6 +5343,29 @@
     <w:basedOn w:val="DefaultParagraphFont"/>
     <w:rsid w:val="00C2338E"/>
   </w:style>
+  <w:style w:type="character" w:styleId="Hyperlink">
+    <w:name w:val="Hyperlink"/>
+    <w:basedOn w:val="DefaultParagraphFont"/>
+    <w:uiPriority w:val="99"/>
+    <w:unhideWhenUsed/>
+    <w:rsid w:val="004456D9"/>
+    <w:rPr>
+      <w:color w:val="0563C1" w:themeColor="hyperlink"/>
+      <w:u w:val="single"/>
+    </w:rPr>
+  </w:style>
+  <w:style w:type="character" w:styleId="UnresolvedMention">
+    <w:name w:val="Unresolved Mention"/>
+    <w:basedOn w:val="DefaultParagraphFont"/>
+    <w:uiPriority w:val="99"/>
+    <w:semiHidden/>
+    <w:unhideWhenUsed/>
+    <w:rsid w:val="004456D9"/>
+    <w:rPr>
+      <w:color w:val="605E5C"/>
+      <w:shd w:val="clear" w:color="auto" w:fill="E1DFDD"/>
+    </w:rPr>
+  </w:style>
 </w:styles>
 </file>
 

</xml_diff>

<commit_message>
Report - almost final
</commit_message>
<xml_diff>
--- a/ML/ML CA1 Project (Pair work) .docx
+++ b/ML/ML CA1 Project (Pair work) .docx
@@ -13,6 +13,8 @@
           <w:szCs w:val="44"/>
         </w:rPr>
       </w:pPr>
+      <w:bookmarkStart w:id="0" w:name="_Hlk151891133"/>
+      <w:bookmarkEnd w:id="0"/>
       <w:r>
         <w:rPr>
           <w:rFonts w:cs="Arial"/>
@@ -198,13 +200,8 @@
             <w:tcW w:w="6753" w:type="dxa"/>
           </w:tcPr>
           <w:p>
-            <w:proofErr w:type="spellStart"/>
             <w:r>
-              <w:t>Dr.</w:t>
-            </w:r>
-            <w:proofErr w:type="spellEnd"/>
-            <w:r>
-              <w:t xml:space="preserve"> Muhammad Iqbal</w:t>
+              <w:t>Dr. Muhammad Iqbal</w:t>
             </w:r>
           </w:p>
         </w:tc>
@@ -249,13 +246,8 @@
           </w:p>
           <w:p>
             <w:r>
-              <w:t xml:space="preserve">Miroslava </w:t>
+              <w:t>Miroslava Slavikova</w:t>
             </w:r>
-            <w:proofErr w:type="spellStart"/>
-            <w:r>
-              <w:t>Slavikova</w:t>
-            </w:r>
-            <w:proofErr w:type="spellEnd"/>
           </w:p>
         </w:tc>
       </w:tr>
@@ -645,12 +637,10 @@
     </w:p>
     <w:p>
       <w:pPr>
-        <w:pStyle w:val="ListParagraph"/>
         <w:shd w:val="clear" w:color="auto" w:fill="FFFFFF"/>
         <w:suppressAutoHyphens/>
         <w:autoSpaceDN w:val="0"/>
         <w:spacing w:before="100" w:after="100" w:line="240" w:lineRule="auto"/>
-        <w:ind w:left="0"/>
         <w:jc w:val="both"/>
         <w:outlineLvl w:val="2"/>
         <w:rPr>
@@ -658,261 +648,87 @@
           <w:lang w:eastAsia="en-IE"/>
         </w:rPr>
       </w:pPr>
-      <w:r>
-        <w:rPr>
-          <w:rFonts w:ascii="Calibri" w:eastAsia="Times New Roman" w:hAnsi="Calibri" w:cs="Calibri"/>
-          <w:lang w:eastAsia="en-IE"/>
-        </w:rPr>
+    </w:p>
+    <w:p>
+      <w:pPr>
+        <w:spacing w:after="0" w:line="360" w:lineRule="auto"/>
+      </w:pPr>
+      <w:r>
         <w:t>Introduction</w:t>
       </w:r>
     </w:p>
     <w:p>
       <w:pPr>
-        <w:pStyle w:val="ListParagraph"/>
-        <w:numPr>
-          <w:ilvl w:val="0"/>
-          <w:numId w:val="1"/>
-        </w:numPr>
-        <w:shd w:val="clear" w:color="auto" w:fill="FFFFFF"/>
-        <w:suppressAutoHyphens/>
-        <w:autoSpaceDN w:val="0"/>
-        <w:spacing w:before="100" w:after="100" w:line="240" w:lineRule="auto"/>
-        <w:jc w:val="both"/>
-        <w:outlineLvl w:val="2"/>
-        <w:rPr>
-          <w:rFonts w:ascii="Calibri" w:eastAsia="Times New Roman" w:hAnsi="Calibri" w:cs="Calibri"/>
-          <w:lang w:eastAsia="en-IE"/>
-        </w:rPr>
-      </w:pPr>
-      <w:r>
-        <w:rPr>
-          <w:rFonts w:ascii="Calibri" w:eastAsia="Times New Roman" w:hAnsi="Calibri" w:cs="Calibri"/>
-          <w:lang w:eastAsia="en-IE"/>
-        </w:rPr>
-        <w:t>Selection of the dataset</w:t>
-      </w:r>
-    </w:p>
-    <w:p>
-      <w:pPr>
-        <w:pStyle w:val="ListParagraph"/>
-        <w:numPr>
-          <w:ilvl w:val="0"/>
-          <w:numId w:val="1"/>
-        </w:numPr>
-        <w:shd w:val="clear" w:color="auto" w:fill="FFFFFF"/>
-        <w:suppressAutoHyphens/>
-        <w:autoSpaceDN w:val="0"/>
-        <w:spacing w:before="100" w:after="100" w:line="240" w:lineRule="auto"/>
-        <w:jc w:val="both"/>
-        <w:outlineLvl w:val="2"/>
-        <w:rPr>
-          <w:rFonts w:ascii="Calibri" w:eastAsia="Times New Roman" w:hAnsi="Calibri" w:cs="Calibri"/>
-          <w:lang w:eastAsia="en-IE"/>
-        </w:rPr>
-      </w:pPr>
-      <w:r>
-        <w:rPr>
-          <w:rFonts w:ascii="Calibri" w:eastAsia="Times New Roman" w:hAnsi="Calibri" w:cs="Calibri"/>
-          <w:lang w:eastAsia="en-IE"/>
-        </w:rPr>
-        <w:t>Exploratory data analysis</w:t>
-      </w:r>
-    </w:p>
-    <w:p>
-      <w:pPr>
-        <w:pStyle w:val="ListParagraph"/>
-        <w:numPr>
-          <w:ilvl w:val="0"/>
-          <w:numId w:val="1"/>
-        </w:numPr>
-        <w:shd w:val="clear" w:color="auto" w:fill="FFFFFF"/>
-        <w:suppressAutoHyphens/>
-        <w:autoSpaceDN w:val="0"/>
-        <w:spacing w:before="100" w:after="100" w:line="240" w:lineRule="auto"/>
-        <w:jc w:val="both"/>
-        <w:outlineLvl w:val="2"/>
-        <w:rPr>
-          <w:rFonts w:ascii="Calibri" w:eastAsia="Times New Roman" w:hAnsi="Calibri" w:cs="Calibri"/>
-          <w:lang w:eastAsia="en-IE"/>
-        </w:rPr>
-      </w:pPr>
-      <w:r>
-        <w:rPr>
-          <w:rFonts w:ascii="Calibri" w:eastAsia="Times New Roman" w:hAnsi="Calibri" w:cs="Calibri"/>
-          <w:lang w:eastAsia="en-IE"/>
-        </w:rPr>
-        <w:t>Data Preparation</w:t>
-      </w:r>
-    </w:p>
-    <w:p>
-      <w:pPr>
-        <w:pStyle w:val="ListParagraph"/>
-        <w:numPr>
-          <w:ilvl w:val="0"/>
-          <w:numId w:val="1"/>
-        </w:numPr>
-        <w:shd w:val="clear" w:color="auto" w:fill="FFFFFF"/>
-        <w:suppressAutoHyphens/>
-        <w:autoSpaceDN w:val="0"/>
-        <w:spacing w:before="100" w:after="100" w:line="240" w:lineRule="auto"/>
-        <w:jc w:val="both"/>
-        <w:outlineLvl w:val="2"/>
-        <w:rPr>
-          <w:rFonts w:ascii="Calibri" w:eastAsia="Times New Roman" w:hAnsi="Calibri" w:cs="Calibri"/>
-          <w:lang w:eastAsia="en-IE"/>
-        </w:rPr>
-      </w:pPr>
-      <w:r>
-        <w:rPr>
-          <w:rFonts w:ascii="Calibri" w:eastAsia="Times New Roman" w:hAnsi="Calibri" w:cs="Calibri"/>
-          <w:lang w:eastAsia="en-IE"/>
-        </w:rPr>
-        <w:t>Machine Learning Models</w:t>
-      </w:r>
-    </w:p>
-    <w:p>
-      <w:pPr>
-        <w:shd w:val="clear" w:color="auto" w:fill="FFFFFF"/>
-        <w:suppressAutoHyphens/>
-        <w:autoSpaceDN w:val="0"/>
-        <w:spacing w:before="100" w:after="100" w:line="240" w:lineRule="auto"/>
-        <w:jc w:val="both"/>
-        <w:outlineLvl w:val="2"/>
-        <w:rPr>
-          <w:rFonts w:ascii="Calibri" w:eastAsia="Times New Roman" w:hAnsi="Calibri" w:cs="Calibri"/>
-          <w:lang w:eastAsia="en-IE"/>
-        </w:rPr>
-      </w:pPr>
-      <w:r>
-        <w:rPr>
-          <w:rFonts w:ascii="Calibri" w:eastAsia="Times New Roman" w:hAnsi="Calibri" w:cs="Calibri"/>
-          <w:lang w:eastAsia="en-IE"/>
-        </w:rPr>
-        <w:t xml:space="preserve">5.   </w:t>
-      </w:r>
-      <w:r>
-        <w:rPr>
-          <w:rFonts w:ascii="Calibri" w:eastAsia="Times New Roman" w:hAnsi="Calibri" w:cs="Calibri"/>
-          <w:lang w:eastAsia="en-IE"/>
-        </w:rPr>
-        <w:t>Discussion and</w:t>
-      </w:r>
-      <w:r>
-        <w:rPr>
-          <w:rFonts w:ascii="Calibri" w:eastAsia="Times New Roman" w:hAnsi="Calibri" w:cs="Calibri"/>
-          <w:lang w:eastAsia="en-IE"/>
-        </w:rPr>
-        <w:t xml:space="preserve"> interpretation of the results</w:t>
-      </w:r>
-    </w:p>
-    <w:p>
-      <w:pPr>
-        <w:shd w:val="clear" w:color="auto" w:fill="FFFFFF"/>
-        <w:suppressAutoHyphens/>
-        <w:autoSpaceDN w:val="0"/>
-        <w:spacing w:before="100" w:after="100" w:line="240" w:lineRule="auto"/>
-        <w:jc w:val="both"/>
-        <w:outlineLvl w:val="2"/>
-        <w:rPr>
-          <w:rFonts w:ascii="Calibri" w:eastAsia="Times New Roman" w:hAnsi="Calibri" w:cs="Calibri"/>
-          <w:lang w:eastAsia="en-IE"/>
-        </w:rPr>
-      </w:pPr>
-      <w:r>
-        <w:rPr>
-          <w:rFonts w:ascii="Calibri" w:eastAsia="Times New Roman" w:hAnsi="Calibri" w:cs="Calibri"/>
-          <w:lang w:eastAsia="en-IE"/>
-        </w:rPr>
-        <w:t xml:space="preserve">6.    </w:t>
-      </w:r>
-      <w:r>
-        <w:rPr>
-          <w:rFonts w:ascii="Calibri" w:eastAsia="Times New Roman" w:hAnsi="Calibri" w:cs="Calibri"/>
-          <w:lang w:eastAsia="en-IE"/>
-        </w:rPr>
-        <w:t xml:space="preserve">Reflective Journal by Miroslava </w:t>
-      </w:r>
-      <w:proofErr w:type="spellStart"/>
-      <w:r>
-        <w:rPr>
-          <w:rFonts w:ascii="Calibri" w:eastAsia="Times New Roman" w:hAnsi="Calibri" w:cs="Calibri"/>
-          <w:lang w:eastAsia="en-IE"/>
-        </w:rPr>
-        <w:t>Slavikova</w:t>
-      </w:r>
-      <w:proofErr w:type="spellEnd"/>
-    </w:p>
-    <w:p>
-      <w:pPr>
-        <w:shd w:val="clear" w:color="auto" w:fill="FFFFFF"/>
-        <w:suppressAutoHyphens/>
-        <w:autoSpaceDN w:val="0"/>
-        <w:spacing w:before="100" w:after="100" w:line="240" w:lineRule="auto"/>
-        <w:jc w:val="both"/>
-        <w:outlineLvl w:val="2"/>
-        <w:rPr>
-          <w:rFonts w:ascii="Calibri" w:eastAsia="Times New Roman" w:hAnsi="Calibri" w:cs="Calibri"/>
-          <w:lang w:eastAsia="en-IE"/>
-        </w:rPr>
-      </w:pPr>
-      <w:r>
-        <w:rPr>
-          <w:rFonts w:ascii="Calibri" w:eastAsia="Times New Roman" w:hAnsi="Calibri" w:cs="Calibri"/>
-          <w:lang w:eastAsia="en-IE"/>
-        </w:rPr>
-        <w:t>7.</w:t>
-      </w:r>
-      <w:r>
-        <w:rPr>
-          <w:rFonts w:ascii="Calibri" w:eastAsia="Times New Roman" w:hAnsi="Calibri" w:cs="Calibri"/>
-          <w:lang w:eastAsia="en-IE"/>
-        </w:rPr>
-        <w:t>Reflective Journal by Zygimantas Jakubauskas</w:t>
-      </w:r>
-    </w:p>
-    <w:p>
-      <w:pPr>
-        <w:shd w:val="clear" w:color="auto" w:fill="FFFFFF"/>
-        <w:suppressAutoHyphens/>
-        <w:autoSpaceDN w:val="0"/>
-        <w:spacing w:before="100" w:after="100" w:line="240" w:lineRule="auto"/>
-        <w:jc w:val="both"/>
-        <w:outlineLvl w:val="2"/>
-        <w:rPr>
-          <w:rFonts w:ascii="Calibri" w:eastAsia="Times New Roman" w:hAnsi="Calibri" w:cs="Calibri"/>
-          <w:lang w:eastAsia="en-IE"/>
-        </w:rPr>
-      </w:pPr>
-      <w:r>
-        <w:rPr>
-          <w:rFonts w:ascii="Calibri" w:eastAsia="Times New Roman" w:hAnsi="Calibri" w:cs="Calibri"/>
-          <w:lang w:eastAsia="en-IE"/>
-        </w:rPr>
+        <w:spacing w:after="0" w:line="360" w:lineRule="auto"/>
+      </w:pPr>
+      <w:r>
+        <w:t>1.  Selection of the dataset</w:t>
+      </w:r>
+    </w:p>
+    <w:p>
+      <w:pPr>
+        <w:spacing w:after="0" w:line="360" w:lineRule="auto"/>
+      </w:pPr>
+      <w:r>
+        <w:t>2.  Exploratory data analysis</w:t>
+      </w:r>
+    </w:p>
+    <w:p>
+      <w:pPr>
+        <w:spacing w:after="0" w:line="360" w:lineRule="auto"/>
+      </w:pPr>
+      <w:r>
+        <w:t>3.  Data Preparation</w:t>
+      </w:r>
+    </w:p>
+    <w:p>
+      <w:pPr>
+        <w:spacing w:after="0" w:line="360" w:lineRule="auto"/>
+      </w:pPr>
+      <w:r>
+        <w:t>4.  Machine Learning Models</w:t>
+      </w:r>
+    </w:p>
+    <w:p>
+      <w:pPr>
+        <w:spacing w:after="0" w:line="360" w:lineRule="auto"/>
+      </w:pPr>
+      <w:r>
+        <w:t>5.  Discussion and interpretation of the results</w:t>
+      </w:r>
+    </w:p>
+    <w:p>
+      <w:pPr>
+        <w:spacing w:after="0" w:line="360" w:lineRule="auto"/>
+      </w:pPr>
+      <w:r>
+        <w:t>6.  Reflective Journal by Miroslava Slavikova</w:t>
+      </w:r>
+    </w:p>
+    <w:p>
+      <w:pPr>
+        <w:spacing w:after="0" w:line="360" w:lineRule="auto"/>
+      </w:pPr>
+      <w:r>
+        <w:t>7.  Reflective Journal by Zygimantas Jakubauskas</w:t>
+      </w:r>
+    </w:p>
+    <w:p>
+      <w:pPr>
+        <w:spacing w:after="0" w:line="360" w:lineRule="auto"/>
+      </w:pPr>
+      <w:r>
         <w:t>Conclusion</w:t>
       </w:r>
     </w:p>
     <w:p>
       <w:pPr>
-        <w:shd w:val="clear" w:color="auto" w:fill="FFFFFF"/>
-        <w:suppressAutoHyphens/>
-        <w:autoSpaceDN w:val="0"/>
-        <w:spacing w:before="100" w:after="100" w:line="240" w:lineRule="auto"/>
-        <w:jc w:val="both"/>
-        <w:outlineLvl w:val="2"/>
-        <w:rPr>
-          <w:rFonts w:ascii="Calibri" w:eastAsia="Times New Roman" w:hAnsi="Calibri" w:cs="Calibri"/>
-          <w:lang w:eastAsia="en-IE"/>
-        </w:rPr>
-      </w:pPr>
-      <w:r>
-        <w:rPr>
-          <w:rFonts w:ascii="Calibri" w:eastAsia="Times New Roman" w:hAnsi="Calibri" w:cs="Calibri"/>
-          <w:lang w:eastAsia="en-IE"/>
-        </w:rPr>
+        <w:spacing w:after="0" w:line="360" w:lineRule="auto"/>
+      </w:pPr>
+      <w:r>
         <w:t>References</w:t>
       </w:r>
     </w:p>
-    <w:p/>
     <w:p>
       <w:pPr>
         <w:shd w:val="clear" w:color="auto" w:fill="FFFFFF"/>
@@ -978,7 +794,7 @@
         <w:shd w:val="clear" w:color="auto" w:fill="FFFFFF"/>
         <w:suppressAutoHyphens/>
         <w:autoSpaceDN w:val="0"/>
-        <w:spacing w:before="100" w:after="100" w:line="240" w:lineRule="auto"/>
+        <w:spacing w:before="120" w:after="120" w:line="240" w:lineRule="auto"/>
         <w:ind w:firstLine="567"/>
         <w:jc w:val="both"/>
         <w:outlineLvl w:val="2"/>
@@ -1123,16 +939,14 @@
         </w:rPr>
         <w:t xml:space="preserve">re </w:t>
       </w:r>
-      <w:proofErr w:type="gramStart"/>
       <w:r>
         <w:rPr>
           <w:rFonts w:cstheme="minorHAnsi"/>
           <w:color w:val="040F21"/>
           <w:shd w:val="clear" w:color="auto" w:fill="FFFFFF"/>
         </w:rPr>
-        <w:t>is</w:t>
-      </w:r>
-      <w:proofErr w:type="gramEnd"/>
+        <w:t>are</w:t>
+      </w:r>
       <w:r>
         <w:rPr>
           <w:rFonts w:cstheme="minorHAnsi"/>
@@ -1259,7 +1073,7 @@
         <w:pStyle w:val="ListParagraph"/>
         <w:suppressAutoHyphens/>
         <w:autoSpaceDN w:val="0"/>
-        <w:spacing w:line="256" w:lineRule="auto"/>
+        <w:spacing w:before="120" w:after="120" w:line="240" w:lineRule="auto"/>
         <w:ind w:left="0" w:firstLine="567"/>
         <w:jc w:val="both"/>
         <w:rPr>
@@ -1267,7 +1081,7 @@
           <w:lang w:eastAsia="en-IE"/>
         </w:rPr>
       </w:pPr>
-      <w:bookmarkStart w:id="0" w:name="_Hlk151408663"/>
+      <w:bookmarkStart w:id="1" w:name="_Hlk151408663"/>
       <w:r>
         <w:rPr>
           <w:rFonts w:ascii="Calibri" w:eastAsia="Times New Roman" w:hAnsi="Calibri" w:cs="Calibri"/>
@@ -1303,7 +1117,7 @@
         </w:rPr>
         <w:t xml:space="preserve">Loyalty status or Gender, and </w:t>
       </w:r>
-      <w:bookmarkStart w:id="1" w:name="_Hlk151408163"/>
+      <w:bookmarkStart w:id="2" w:name="_Hlk151408163"/>
       <w:r>
         <w:rPr>
           <w:rFonts w:ascii="Calibri" w:eastAsia="Times New Roman" w:hAnsi="Calibri" w:cs="Calibri"/>
@@ -1311,7 +1125,7 @@
         </w:rPr>
         <w:t xml:space="preserve">grades given by </w:t>
       </w:r>
-      <w:bookmarkEnd w:id="1"/>
+      <w:bookmarkEnd w:id="2"/>
       <w:r>
         <w:rPr>
           <w:rFonts w:ascii="Calibri" w:eastAsia="Times New Roman" w:hAnsi="Calibri" w:cs="Calibri"/>
@@ -1369,7 +1183,7 @@
         <w:t xml:space="preserve">129880 observations. </w:t>
       </w:r>
     </w:p>
-    <w:bookmarkEnd w:id="0"/>
+    <w:bookmarkEnd w:id="1"/>
     <w:p>
       <w:pPr>
         <w:pStyle w:val="ListParagraph"/>
@@ -1415,7 +1229,7 @@
           <w:lang w:eastAsia="en-IE"/>
         </w:rPr>
       </w:pPr>
-      <w:bookmarkStart w:id="2" w:name="_Hlk151497138"/>
+      <w:bookmarkStart w:id="3" w:name="_Hlk151497138"/>
       <w:r>
         <w:rPr>
           <w:rFonts w:ascii="Calibri" w:eastAsia="Times New Roman" w:hAnsi="Calibri" w:cs="Calibri"/>
@@ -1428,14 +1242,14 @@
         <w:t>Exploratory data analysis</w:t>
       </w:r>
     </w:p>
-    <w:bookmarkEnd w:id="2"/>
+    <w:bookmarkEnd w:id="3"/>
     <w:p/>
     <w:p>
       <w:pPr>
         <w:pStyle w:val="ListParagraph"/>
         <w:suppressAutoHyphens/>
         <w:autoSpaceDN w:val="0"/>
-        <w:spacing w:line="256" w:lineRule="auto"/>
+        <w:spacing w:before="120" w:after="120" w:line="240" w:lineRule="auto"/>
         <w:ind w:left="0" w:firstLine="567"/>
         <w:jc w:val="both"/>
         <w:rPr>
@@ -1487,37 +1301,12 @@
         </w:rPr>
         <w:t xml:space="preserve">these missing values by using </w:t>
       </w:r>
-      <w:proofErr w:type="spellStart"/>
-      <w:r>
-        <w:rPr>
-          <w:rFonts w:ascii="Calibri" w:eastAsia="Times New Roman" w:hAnsi="Calibri" w:cs="Calibri"/>
-          <w:lang w:eastAsia="en-IE"/>
-        </w:rPr>
-        <w:t>SimpleImputer</w:t>
-      </w:r>
-      <w:proofErr w:type="spellEnd"/>
-      <w:r>
-        <w:rPr>
-          <w:rFonts w:ascii="Calibri" w:eastAsia="Times New Roman" w:hAnsi="Calibri" w:cs="Calibri"/>
-          <w:lang w:eastAsia="en-IE"/>
-        </w:rPr>
-        <w:t xml:space="preserve"> from </w:t>
-      </w:r>
-      <w:proofErr w:type="spellStart"/>
-      <w:r>
-        <w:rPr>
-          <w:rFonts w:ascii="Calibri" w:eastAsia="Times New Roman" w:hAnsi="Calibri" w:cs="Calibri"/>
-          <w:lang w:eastAsia="en-IE"/>
-        </w:rPr>
-        <w:t>sklearn</w:t>
-      </w:r>
-      <w:proofErr w:type="spellEnd"/>
-      <w:r>
-        <w:rPr>
-          <w:rFonts w:ascii="Calibri" w:eastAsia="Times New Roman" w:hAnsi="Calibri" w:cs="Calibri"/>
-          <w:lang w:eastAsia="en-IE"/>
-        </w:rPr>
-        <w:t xml:space="preserve"> and filling in with median values. </w:t>
+      <w:r>
+        <w:rPr>
+          <w:rFonts w:ascii="Calibri" w:eastAsia="Times New Roman" w:hAnsi="Calibri" w:cs="Calibri"/>
+          <w:lang w:eastAsia="en-IE"/>
+        </w:rPr>
+        <w:t xml:space="preserve">SimpleImputer from sklearn and filling in with median values. </w:t>
       </w:r>
     </w:p>
     <w:p>
@@ -1525,7 +1314,7 @@
         <w:pStyle w:val="ListParagraph"/>
         <w:suppressAutoHyphens/>
         <w:autoSpaceDN w:val="0"/>
-        <w:spacing w:line="256" w:lineRule="auto"/>
+        <w:spacing w:before="120" w:after="120" w:line="240" w:lineRule="auto"/>
         <w:ind w:left="0" w:firstLine="567"/>
         <w:jc w:val="both"/>
         <w:rPr>
@@ -1538,6 +1327,7 @@
           <w:rFonts w:ascii="Calibri" w:eastAsia="Times New Roman" w:hAnsi="Calibri" w:cs="Calibri"/>
           <w:lang w:eastAsia="en-IE"/>
         </w:rPr>
+        <w:lastRenderedPageBreak/>
         <w:t>Dataset contains two insignificant variables – Unnamed (the row number) and Id (customer’s id</w:t>
       </w:r>
       <w:r>
@@ -1559,23 +1349,7 @@
           <w:rFonts w:ascii="Calibri" w:eastAsia="Times New Roman" w:hAnsi="Calibri" w:cs="Calibri"/>
           <w:lang w:eastAsia="en-IE"/>
         </w:rPr>
-        <w:t xml:space="preserve"> don’t contribute to the </w:t>
-      </w:r>
-      <w:proofErr w:type="gramStart"/>
-      <w:r>
-        <w:rPr>
-          <w:rFonts w:ascii="Calibri" w:eastAsia="Times New Roman" w:hAnsi="Calibri" w:cs="Calibri"/>
-          <w:lang w:eastAsia="en-IE"/>
-        </w:rPr>
-        <w:t>dataset</w:t>
-      </w:r>
-      <w:proofErr w:type="gramEnd"/>
-      <w:r>
-        <w:rPr>
-          <w:rFonts w:ascii="Calibri" w:eastAsia="Times New Roman" w:hAnsi="Calibri" w:cs="Calibri"/>
-          <w:lang w:eastAsia="en-IE"/>
-        </w:rPr>
-        <w:t xml:space="preserve"> and we made the decision to remove them. </w:t>
+        <w:t xml:space="preserve"> don’t contribute to the dataset and we made the decision to remove them. </w:t>
       </w:r>
     </w:p>
     <w:p>
@@ -1583,7 +1357,7 @@
         <w:pStyle w:val="ListParagraph"/>
         <w:suppressAutoHyphens/>
         <w:autoSpaceDN w:val="0"/>
-        <w:spacing w:line="256" w:lineRule="auto"/>
+        <w:spacing w:before="120" w:after="120" w:line="240" w:lineRule="auto"/>
         <w:ind w:left="0" w:firstLine="567"/>
         <w:jc w:val="both"/>
         <w:rPr>
@@ -1596,7 +1370,6 @@
           <w:rFonts w:ascii="Calibri" w:eastAsia="Times New Roman" w:hAnsi="Calibri" w:cs="Calibri"/>
           <w:lang w:eastAsia="en-IE"/>
         </w:rPr>
-        <w:lastRenderedPageBreak/>
         <w:t xml:space="preserve">With these columns removed there are </w:t>
       </w:r>
       <w:r>
@@ -1612,7 +1385,7 @@
         <w:pStyle w:val="ListParagraph"/>
         <w:suppressAutoHyphens/>
         <w:autoSpaceDN w:val="0"/>
-        <w:spacing w:line="256" w:lineRule="auto"/>
+        <w:spacing w:before="120" w:after="120" w:line="240" w:lineRule="auto"/>
         <w:ind w:left="0" w:firstLine="567"/>
         <w:jc w:val="both"/>
         <w:rPr>
@@ -1740,6 +1513,7 @@
         <w:pStyle w:val="HTMLPreformatted"/>
         <w:shd w:val="clear" w:color="auto" w:fill="FFFFFF"/>
         <w:wordWrap w:val="0"/>
+        <w:spacing w:before="120" w:after="120"/>
         <w:ind w:firstLine="567"/>
         <w:jc w:val="both"/>
         <w:textAlignment w:val="baseline"/>
@@ -1776,6 +1550,7 @@
         <w:pStyle w:val="HTMLPreformatted"/>
         <w:shd w:val="clear" w:color="auto" w:fill="FFFFFF"/>
         <w:wordWrap w:val="0"/>
+        <w:spacing w:before="120" w:after="120"/>
         <w:ind w:firstLine="567"/>
         <w:jc w:val="both"/>
         <w:textAlignment w:val="baseline"/>
@@ -1813,6 +1588,7 @@
         <w:pStyle w:val="HTMLPreformatted"/>
         <w:shd w:val="clear" w:color="auto" w:fill="FFFFFF"/>
         <w:wordWrap w:val="0"/>
+        <w:spacing w:before="120" w:after="120"/>
         <w:ind w:firstLine="567"/>
         <w:jc w:val="both"/>
         <w:textAlignment w:val="baseline"/>
@@ -1958,28 +1734,7 @@
           <w:i/>
           <w:iCs/>
         </w:rPr>
-        <w:t xml:space="preserve"> Box</w:t>
-      </w:r>
-      <w:r>
-        <w:rPr>
-          <w:i/>
-          <w:iCs/>
-        </w:rPr>
-        <w:t>plot of variable “</w:t>
-      </w:r>
-      <w:r>
-        <w:rPr>
-          <w:i/>
-          <w:iCs/>
-        </w:rPr>
-        <w:t>Flight Distance</w:t>
-      </w:r>
-      <w:r>
-        <w:rPr>
-          <w:i/>
-          <w:iCs/>
-        </w:rPr>
-        <w:t>”</w:t>
+        <w:t xml:space="preserve"> Boxplot of variable “Flight Distance”</w:t>
       </w:r>
     </w:p>
     <w:p>
@@ -2073,7 +1828,6 @@
           <w:szCs w:val="28"/>
           <w:lang w:eastAsia="en-IE"/>
         </w:rPr>
-        <w:lastRenderedPageBreak/>
         <w:t>Data Preparation</w:t>
       </w:r>
     </w:p>
@@ -2081,7 +1835,93 @@
       <w:pPr>
         <w:suppressAutoHyphens/>
         <w:autoSpaceDN w:val="0"/>
-        <w:spacing w:line="256" w:lineRule="auto"/>
+        <w:spacing w:before="120" w:after="120" w:line="240" w:lineRule="auto"/>
+        <w:jc w:val="both"/>
+        <w:rPr>
+          <w:rFonts w:ascii="Calibri" w:eastAsia="Times New Roman" w:hAnsi="Calibri" w:cs="Calibri"/>
+          <w:lang w:eastAsia="en-IE"/>
+        </w:rPr>
+      </w:pPr>
+    </w:p>
+    <w:p>
+      <w:pPr>
+        <w:pStyle w:val="ListParagraph"/>
+        <w:suppressAutoHyphens/>
+        <w:autoSpaceDN w:val="0"/>
+        <w:spacing w:before="120" w:after="120" w:line="240" w:lineRule="auto"/>
+        <w:ind w:left="0" w:firstLine="567"/>
+        <w:jc w:val="both"/>
+        <w:rPr>
+          <w:rFonts w:ascii="Calibri" w:eastAsia="Times New Roman" w:hAnsi="Calibri" w:cs="Calibri"/>
+          <w:lang w:eastAsia="en-IE"/>
+        </w:rPr>
+      </w:pPr>
+      <w:r>
+        <w:rPr>
+          <w:rFonts w:ascii="Calibri" w:eastAsia="Times New Roman" w:hAnsi="Calibri" w:cs="Calibri"/>
+          <w:b/>
+          <w:bCs/>
+          <w:lang w:eastAsia="en-IE"/>
+        </w:rPr>
+        <w:t>Analysis of Target variable</w:t>
+      </w:r>
+      <w:r>
+        <w:rPr>
+          <w:rFonts w:ascii="Calibri" w:eastAsia="Times New Roman" w:hAnsi="Calibri" w:cs="Calibri"/>
+          <w:lang w:eastAsia="en-IE"/>
+        </w:rPr>
+        <w:t xml:space="preserve">. </w:t>
+      </w:r>
+      <w:r>
+        <w:rPr>
+          <w:rFonts w:ascii="Calibri" w:eastAsia="Times New Roman" w:hAnsi="Calibri" w:cs="Calibri"/>
+          <w:lang w:eastAsia="en-IE"/>
+        </w:rPr>
+        <w:t>The last variable of the dataset is “Satisfaction” and it contains 2 values – Satisfied and Neutral/Dissatisfied. This variable is our Target variable. Our task is to build Machine Learning model, tha</w:t>
+      </w:r>
+      <w:r>
+        <w:rPr>
+          <w:rFonts w:ascii="Calibri" w:eastAsia="Times New Roman" w:hAnsi="Calibri" w:cs="Calibri"/>
+          <w:lang w:eastAsia="en-IE"/>
+        </w:rPr>
+        <w:t>t</w:t>
+      </w:r>
+      <w:r>
+        <w:rPr>
+          <w:rFonts w:ascii="Calibri" w:eastAsia="Times New Roman" w:hAnsi="Calibri" w:cs="Calibri"/>
+          <w:lang w:eastAsia="en-IE"/>
+        </w:rPr>
+        <w:t xml:space="preserve"> could predict customers overall satisfaction after completing the journey. We will analyse what aspects of flight experience have most influence on the final decision, and what sectors of the service airlines must improve to keep loyal customer base and increase it. </w:t>
+      </w:r>
+    </w:p>
+    <w:p>
+      <w:pPr>
+        <w:pStyle w:val="ListParagraph"/>
+        <w:suppressAutoHyphens/>
+        <w:autoSpaceDN w:val="0"/>
+        <w:spacing w:before="120" w:after="120" w:line="240" w:lineRule="auto"/>
+        <w:ind w:left="0" w:firstLine="567"/>
+        <w:jc w:val="both"/>
+        <w:rPr>
+          <w:rFonts w:ascii="Calibri" w:eastAsia="Times New Roman" w:hAnsi="Calibri" w:cs="Calibri"/>
+          <w:lang w:eastAsia="en-IE"/>
+        </w:rPr>
+      </w:pPr>
+      <w:r>
+        <w:rPr>
+          <w:rFonts w:ascii="Calibri" w:eastAsia="Times New Roman" w:hAnsi="Calibri" w:cs="Calibri"/>
+          <w:lang w:eastAsia="en-IE"/>
+        </w:rPr>
+        <w:t xml:space="preserve">“Satisfaction” has two values – Satisfied and Neutral and Dissatisfied, which for machine learning purposes we encoded as 0 and 1. </w:t>
+      </w:r>
+    </w:p>
+    <w:p>
+      <w:pPr>
+        <w:pStyle w:val="ListParagraph"/>
+        <w:suppressAutoHyphens/>
+        <w:autoSpaceDN w:val="0"/>
+        <w:spacing w:before="120" w:after="120" w:line="240" w:lineRule="auto"/>
+        <w:ind w:left="0" w:firstLine="567"/>
         <w:jc w:val="both"/>
         <w:rPr>
           <w:rFonts w:ascii="Calibri" w:eastAsia="Times New Roman" w:hAnsi="Calibri" w:cs="Calibri"/>
@@ -2102,94 +1942,6 @@
           <w:lang w:eastAsia="en-IE"/>
         </w:rPr>
       </w:pPr>
-      <w:r>
-        <w:rPr>
-          <w:rFonts w:ascii="Calibri" w:eastAsia="Times New Roman" w:hAnsi="Calibri" w:cs="Calibri"/>
-          <w:b/>
-          <w:bCs/>
-          <w:lang w:eastAsia="en-IE"/>
-        </w:rPr>
-        <w:t>Analysis of Target variable</w:t>
-      </w:r>
-      <w:r>
-        <w:rPr>
-          <w:rFonts w:ascii="Calibri" w:eastAsia="Times New Roman" w:hAnsi="Calibri" w:cs="Calibri"/>
-          <w:lang w:eastAsia="en-IE"/>
-        </w:rPr>
-        <w:t xml:space="preserve">. </w:t>
-      </w:r>
-      <w:r>
-        <w:rPr>
-          <w:rFonts w:ascii="Calibri" w:eastAsia="Times New Roman" w:hAnsi="Calibri" w:cs="Calibri"/>
-          <w:lang w:eastAsia="en-IE"/>
-        </w:rPr>
-        <w:t>The last variable of the dataset is “Satisfaction</w:t>
-      </w:r>
-      <w:proofErr w:type="gramStart"/>
-      <w:r>
-        <w:rPr>
-          <w:rFonts w:ascii="Calibri" w:eastAsia="Times New Roman" w:hAnsi="Calibri" w:cs="Calibri"/>
-          <w:lang w:eastAsia="en-IE"/>
-        </w:rPr>
-        <w:t>”</w:t>
-      </w:r>
-      <w:proofErr w:type="gramEnd"/>
-      <w:r>
-        <w:rPr>
-          <w:rFonts w:ascii="Calibri" w:eastAsia="Times New Roman" w:hAnsi="Calibri" w:cs="Calibri"/>
-          <w:lang w:eastAsia="en-IE"/>
-        </w:rPr>
-        <w:t xml:space="preserve"> and it contains 2 values – Satisfied and Neutral/Dissatisfied. This variable is our Target variable. Our task is to build Machine Learning model, tha</w:t>
-      </w:r>
-      <w:r>
-        <w:rPr>
-          <w:rFonts w:ascii="Calibri" w:eastAsia="Times New Roman" w:hAnsi="Calibri" w:cs="Calibri"/>
-          <w:lang w:eastAsia="en-IE"/>
-        </w:rPr>
-        <w:t>t</w:t>
-      </w:r>
-      <w:r>
-        <w:rPr>
-          <w:rFonts w:ascii="Calibri" w:eastAsia="Times New Roman" w:hAnsi="Calibri" w:cs="Calibri"/>
-          <w:lang w:eastAsia="en-IE"/>
-        </w:rPr>
-        <w:t xml:space="preserve"> could predict customers overall satisfaction after completing the journey. We will analyse what aspects of flight experience have most influence on the final decision, and what sectors of the service airlines must improve to keep loyal customer base and increase it. </w:t>
-      </w:r>
-    </w:p>
-    <w:p>
-      <w:pPr>
-        <w:pStyle w:val="ListParagraph"/>
-        <w:suppressAutoHyphens/>
-        <w:autoSpaceDN w:val="0"/>
-        <w:spacing w:line="256" w:lineRule="auto"/>
-        <w:ind w:left="0" w:firstLine="567"/>
-        <w:jc w:val="both"/>
-        <w:rPr>
-          <w:rFonts w:ascii="Calibri" w:eastAsia="Times New Roman" w:hAnsi="Calibri" w:cs="Calibri"/>
-          <w:lang w:eastAsia="en-IE"/>
-        </w:rPr>
-      </w:pPr>
-      <w:r>
-        <w:rPr>
-          <w:rFonts w:ascii="Calibri" w:eastAsia="Times New Roman" w:hAnsi="Calibri" w:cs="Calibri"/>
-          <w:lang w:eastAsia="en-IE"/>
-        </w:rPr>
-        <w:t xml:space="preserve">“Satisfaction” has two values – Satisfied and Neutral and Dissatisfied, which for machine learning purposes we encoded as 0 and 1. </w:t>
-      </w:r>
-    </w:p>
-    <w:p>
-      <w:pPr>
-        <w:pStyle w:val="ListParagraph"/>
-        <w:suppressAutoHyphens/>
-        <w:autoSpaceDN w:val="0"/>
-        <w:spacing w:line="256" w:lineRule="auto"/>
-        <w:ind w:left="0" w:firstLine="567"/>
-        <w:jc w:val="both"/>
-        <w:rPr>
-          <w:rFonts w:ascii="Calibri" w:eastAsia="Times New Roman" w:hAnsi="Calibri" w:cs="Calibri"/>
-          <w:lang w:eastAsia="en-IE"/>
-        </w:rPr>
-      </w:pPr>
     </w:p>
     <w:p>
       <w:pPr>
@@ -2202,7 +1954,7 @@
           <w:lang w:eastAsia="en-IE"/>
         </w:rPr>
         <w:drawing>
-          <wp:inline distT="0" distB="0" distL="0" distR="0" wp14:anchorId="7E387035" wp14:editId="60DF36F6">
+          <wp:inline distT="0" distB="0" distL="0" distR="0" wp14:anchorId="7E387035" wp14:editId="196D0E62">
             <wp:extent cx="2339340" cy="2469305"/>
             <wp:effectExtent l="0" t="0" r="3810" b="7620"/>
             <wp:docPr id="1382203709" name="Picture 2" descr="A blue and orange pie chart&#10;&#10;Description automatically generated"/>
@@ -2253,7 +2005,7 @@
           <w:iCs/>
         </w:rPr>
       </w:pPr>
-      <w:bookmarkStart w:id="3" w:name="_Hlk151833813"/>
+      <w:bookmarkStart w:id="4" w:name="_Hlk151833813"/>
       <w:r>
         <w:rPr>
           <w:i/>
@@ -2275,7 +2027,7 @@
         </w:rPr>
         <w:t>. Pie chart of Customers satisfaction distribution</w:t>
       </w:r>
-      <w:bookmarkEnd w:id="3"/>
+      <w:bookmarkEnd w:id="4"/>
     </w:p>
     <w:p>
       <w:pPr>
@@ -2304,69 +2056,18 @@
         <w:suppressAutoHyphens/>
         <w:autoSpaceDN w:val="0"/>
         <w:spacing w:before="100" w:after="100" w:line="240" w:lineRule="auto"/>
-        <w:ind w:left="0" w:firstLine="567"/>
-        <w:jc w:val="both"/>
+        <w:ind w:left="927"/>
+        <w:jc w:val="center"/>
         <w:outlineLvl w:val="2"/>
-        <w:rPr>
-          <w:rFonts w:ascii="Calibri" w:eastAsia="Times New Roman" w:hAnsi="Calibri" w:cs="Calibri"/>
-          <w:lang w:eastAsia="en-IE"/>
-        </w:rPr>
-      </w:pPr>
-      <w:r>
         <w:rPr>
           <w:rFonts w:ascii="Calibri" w:eastAsia="Times New Roman" w:hAnsi="Calibri" w:cs="Calibri"/>
           <w:b/>
           <w:bCs/>
-          <w:lang w:eastAsia="en-IE"/>
-        </w:rPr>
-        <w:t>Encoding.</w:t>
-      </w:r>
-      <w:r>
-        <w:rPr>
-          <w:rFonts w:ascii="Calibri" w:eastAsia="Times New Roman" w:hAnsi="Calibri" w:cs="Calibri"/>
-          <w:lang w:eastAsia="en-IE"/>
-        </w:rPr>
-        <w:t xml:space="preserve"> </w:t>
-      </w:r>
-      <w:r>
-        <w:rPr>
-          <w:rFonts w:ascii="Calibri" w:eastAsia="Times New Roman" w:hAnsi="Calibri" w:cs="Calibri"/>
-          <w:lang w:eastAsia="en-IE"/>
-        </w:rPr>
-        <w:t xml:space="preserve">Reduced dataset contains 4 continuous and 19 categorical variables (1 of these is our target variable). Target variable is </w:t>
-      </w:r>
-      <w:proofErr w:type="spellStart"/>
-      <w:r>
-        <w:rPr>
-          <w:rFonts w:ascii="Calibri" w:eastAsia="Times New Roman" w:hAnsi="Calibri" w:cs="Calibri"/>
-          <w:lang w:eastAsia="en-IE"/>
-        </w:rPr>
-        <w:t>is</w:t>
-      </w:r>
-      <w:proofErr w:type="spellEnd"/>
-      <w:r>
-        <w:rPr>
-          <w:rFonts w:ascii="Calibri" w:eastAsia="Times New Roman" w:hAnsi="Calibri" w:cs="Calibri"/>
-          <w:lang w:eastAsia="en-IE"/>
-        </w:rPr>
-        <w:t xml:space="preserve"> encoded by giving labels 0 and 1. The rest of categorical variables is encoded using pandas </w:t>
-      </w:r>
-      <w:proofErr w:type="spellStart"/>
-      <w:r>
-        <w:rPr>
-          <w:rFonts w:ascii="Calibri" w:eastAsia="Times New Roman" w:hAnsi="Calibri" w:cs="Calibri"/>
-          <w:lang w:eastAsia="en-IE"/>
-        </w:rPr>
-        <w:t>get_dummies</w:t>
-      </w:r>
-      <w:proofErr w:type="spellEnd"/>
-      <w:r>
-        <w:rPr>
-          <w:rFonts w:ascii="Calibri" w:eastAsia="Times New Roman" w:hAnsi="Calibri" w:cs="Calibri"/>
-          <w:lang w:eastAsia="en-IE"/>
-        </w:rPr>
-        <w:t xml:space="preserve"> function.</w:t>
-      </w:r>
+          <w:sz w:val="28"/>
+          <w:szCs w:val="28"/>
+          <w:lang w:eastAsia="en-IE"/>
+        </w:rPr>
+      </w:pPr>
     </w:p>
     <w:p>
       <w:pPr>
@@ -2374,7 +2075,60 @@
         <w:shd w:val="clear" w:color="auto" w:fill="FFFFFF"/>
         <w:suppressAutoHyphens/>
         <w:autoSpaceDN w:val="0"/>
-        <w:spacing w:before="100" w:after="100" w:line="240" w:lineRule="auto"/>
+        <w:spacing w:before="120" w:after="120" w:line="240" w:lineRule="auto"/>
+        <w:ind w:left="0" w:firstLine="567"/>
+        <w:jc w:val="both"/>
+        <w:outlineLvl w:val="2"/>
+        <w:rPr>
+          <w:rFonts w:ascii="Calibri" w:eastAsia="Times New Roman" w:hAnsi="Calibri" w:cs="Calibri"/>
+          <w:lang w:eastAsia="en-IE"/>
+        </w:rPr>
+      </w:pPr>
+      <w:r>
+        <w:rPr>
+          <w:rFonts w:ascii="Calibri" w:eastAsia="Times New Roman" w:hAnsi="Calibri" w:cs="Calibri"/>
+          <w:b/>
+          <w:bCs/>
+          <w:lang w:eastAsia="en-IE"/>
+        </w:rPr>
+        <w:t>Encoding.</w:t>
+      </w:r>
+      <w:r>
+        <w:rPr>
+          <w:rFonts w:ascii="Calibri" w:eastAsia="Times New Roman" w:hAnsi="Calibri" w:cs="Calibri"/>
+          <w:lang w:eastAsia="en-IE"/>
+        </w:rPr>
+        <w:t xml:space="preserve"> </w:t>
+      </w:r>
+      <w:r>
+        <w:rPr>
+          <w:rFonts w:ascii="Calibri" w:eastAsia="Times New Roman" w:hAnsi="Calibri" w:cs="Calibri"/>
+          <w:lang w:eastAsia="en-IE"/>
+        </w:rPr>
+        <w:t xml:space="preserve">Reduced dataset contains 4 continuous and 19 categorical variables (1 of these is our target variable). Target variable is encoded by giving labels 0 and 1. The rest of categorical variables is encoded using pandas </w:t>
+      </w:r>
+      <w:r>
+        <w:rPr>
+          <w:rFonts w:ascii="Calibri" w:eastAsia="Times New Roman" w:hAnsi="Calibri" w:cs="Calibri"/>
+          <w:lang w:eastAsia="en-IE"/>
+        </w:rPr>
+        <w:t>get dummies</w:t>
+      </w:r>
+      <w:r>
+        <w:rPr>
+          <w:rFonts w:ascii="Calibri" w:eastAsia="Times New Roman" w:hAnsi="Calibri" w:cs="Calibri"/>
+          <w:lang w:eastAsia="en-IE"/>
+        </w:rPr>
+        <w:t xml:space="preserve"> function.</w:t>
+      </w:r>
+    </w:p>
+    <w:p>
+      <w:pPr>
+        <w:pStyle w:val="ListParagraph"/>
+        <w:shd w:val="clear" w:color="auto" w:fill="FFFFFF"/>
+        <w:suppressAutoHyphens/>
+        <w:autoSpaceDN w:val="0"/>
+        <w:spacing w:before="120" w:after="120" w:line="240" w:lineRule="auto"/>
         <w:ind w:left="0" w:firstLine="567"/>
         <w:jc w:val="both"/>
         <w:outlineLvl w:val="2"/>
@@ -2408,39 +2162,75 @@
           <w:rFonts w:ascii="Calibri" w:eastAsia="Times New Roman" w:hAnsi="Calibri" w:cs="Calibri"/>
           <w:lang w:eastAsia="en-IE"/>
         </w:rPr>
-        <w:t xml:space="preserve">using </w:t>
-      </w:r>
-      <w:proofErr w:type="spellStart"/>
-      <w:r>
-        <w:rPr>
-          <w:rFonts w:ascii="Calibri" w:eastAsia="Times New Roman" w:hAnsi="Calibri" w:cs="Calibri"/>
-          <w:lang w:eastAsia="en-IE"/>
-        </w:rPr>
-        <w:t>SimpleImputer</w:t>
-      </w:r>
-      <w:proofErr w:type="spellEnd"/>
-      <w:r>
-        <w:rPr>
-          <w:rFonts w:ascii="Calibri" w:eastAsia="Times New Roman" w:hAnsi="Calibri" w:cs="Calibri"/>
-          <w:lang w:eastAsia="en-IE"/>
-        </w:rPr>
-        <w:t xml:space="preserve"> from </w:t>
-      </w:r>
-      <w:proofErr w:type="spellStart"/>
-      <w:r>
-        <w:rPr>
-          <w:rFonts w:ascii="Calibri" w:eastAsia="Times New Roman" w:hAnsi="Calibri" w:cs="Calibri"/>
-          <w:lang w:eastAsia="en-IE"/>
-        </w:rPr>
-        <w:t>sklearn</w:t>
-      </w:r>
-      <w:proofErr w:type="spellEnd"/>
-      <w:r>
-        <w:rPr>
-          <w:rFonts w:ascii="Calibri" w:eastAsia="Times New Roman" w:hAnsi="Calibri" w:cs="Calibri"/>
-          <w:lang w:eastAsia="en-IE"/>
-        </w:rPr>
-        <w:t xml:space="preserve"> library using “median” as the strategy.</w:t>
+        <w:t>using SimpleImputer from sklearn library using “median” as the strategy.</w:t>
+      </w:r>
+    </w:p>
+    <w:p>
+      <w:pPr>
+        <w:pStyle w:val="ListParagraph"/>
+        <w:spacing w:before="120" w:after="120" w:line="240" w:lineRule="auto"/>
+        <w:ind w:left="0" w:firstLine="567"/>
+        <w:jc w:val="both"/>
+      </w:pPr>
+      <w:r>
+        <w:rPr>
+          <w:b/>
+          <w:bCs/>
+        </w:rPr>
+        <w:t>Scaling.</w:t>
+      </w:r>
+      <w:r>
+        <w:t xml:space="preserve"> </w:t>
+      </w:r>
+      <w:r>
+        <w:t>Once all the categorical data is encoded</w:t>
+      </w:r>
+      <w:r>
+        <w:t>, there are 4 columns of continuous variables left. “Age”, “Flight Distance”, “</w:t>
+      </w:r>
+      <w:bookmarkStart w:id="5" w:name="_Hlk151837439"/>
+      <w:r>
+        <w:t xml:space="preserve">Departure Delay in Minutes” and “Arrival Delay in Minutes”. Boxplots show that the two Delay columns contain </w:t>
+      </w:r>
+      <w:r>
+        <w:t>sparse</w:t>
+      </w:r>
+      <w:r>
+        <w:t xml:space="preserve"> data. For this </w:t>
+      </w:r>
+      <w:r>
+        <w:t>reason</w:t>
+      </w:r>
+      <w:bookmarkEnd w:id="5"/>
+      <w:r>
+        <w:t>,</w:t>
+      </w:r>
+      <w:r>
+        <w:t xml:space="preserve"> to scale them we are using L2 normaliser. “Flight Distance” is </w:t>
+      </w:r>
+      <w:r>
+        <w:t xml:space="preserve">skewed, skewness is greater than 1. </w:t>
+      </w:r>
+      <w:r>
+        <w:t>Therefore,</w:t>
+      </w:r>
+      <w:r>
+        <w:t xml:space="preserve"> to scale “Flight Distance” we are using MinMax scaler. </w:t>
+      </w:r>
+      <w:r>
+        <w:t xml:space="preserve">“Age” is distributed </w:t>
+      </w:r>
+      <w:r>
+        <w:t xml:space="preserve">close to </w:t>
+      </w:r>
+      <w:r>
+        <w:t>normal</w:t>
+      </w:r>
+      <w:r>
+        <w:t xml:space="preserve"> distribution</w:t>
+      </w:r>
+      <w:r>
+        <w:t>, skewness is very close to zero and doesn’t need to be scaled.</w:t>
       </w:r>
     </w:p>
     <w:p>
@@ -2449,84 +2239,41 @@
         <w:ind w:left="0" w:firstLine="567"/>
         <w:jc w:val="both"/>
       </w:pPr>
-      <w:r>
-        <w:rPr>
-          <w:b/>
-          <w:bCs/>
-        </w:rPr>
-        <w:t>Scaling.</w:t>
-      </w:r>
-      <w:r>
-        <w:t xml:space="preserve"> </w:t>
-      </w:r>
-      <w:r>
-        <w:t>Once all the categorical data is encoded</w:t>
-      </w:r>
-      <w:r>
-        <w:t>, there are 4 columns of continuous variables left. “Age”, “Flight Distance”, “</w:t>
-      </w:r>
-      <w:bookmarkStart w:id="4" w:name="_Hlk151837439"/>
-      <w:r>
-        <w:t xml:space="preserve">Departure Delay in Minutes” and “Arrival Delay in Minutes”. Boxplots show that the two Delay columns contain </w:t>
-      </w:r>
-      <w:r>
-        <w:t>sparse</w:t>
-      </w:r>
-      <w:r>
-        <w:t xml:space="preserve"> data. For this </w:t>
-      </w:r>
-      <w:r>
-        <w:t>reason</w:t>
-      </w:r>
-      <w:bookmarkEnd w:id="4"/>
-      <w:r>
-        <w:t>,</w:t>
-      </w:r>
-      <w:r>
-        <w:t xml:space="preserve"> to scale them we are using L2 normaliser. “Flight Distance” is </w:t>
-      </w:r>
-      <w:r>
-        <w:t xml:space="preserve">skewed, skewness is greater than 1. </w:t>
-      </w:r>
-      <w:proofErr w:type="gramStart"/>
-      <w:r>
-        <w:t>Therefore</w:t>
-      </w:r>
-      <w:proofErr w:type="gramEnd"/>
-      <w:r>
-        <w:t xml:space="preserve"> to scale “Flight Distance” we are using </w:t>
-      </w:r>
-      <w:proofErr w:type="spellStart"/>
-      <w:r>
-        <w:t>MinMax</w:t>
-      </w:r>
-      <w:proofErr w:type="spellEnd"/>
-      <w:r>
-        <w:t xml:space="preserve"> scaler. </w:t>
-      </w:r>
-      <w:r>
-        <w:t xml:space="preserve">“Age” is distributed </w:t>
-      </w:r>
-      <w:r>
-        <w:t xml:space="preserve">close to </w:t>
-      </w:r>
-      <w:r>
-        <w:t>normal</w:t>
-      </w:r>
-      <w:r>
-        <w:t xml:space="preserve"> </w:t>
-      </w:r>
-      <w:proofErr w:type="gramStart"/>
-      <w:r>
-        <w:t>distribution</w:t>
-      </w:r>
-      <w:r>
-        <w:t>,</w:t>
-      </w:r>
-      <w:proofErr w:type="gramEnd"/>
-      <w:r>
-        <w:t xml:space="preserve"> skewness is very close to zero and doesn’t need to be scaled.</w:t>
-      </w:r>
+    </w:p>
+    <w:p>
+      <w:pPr>
+        <w:pStyle w:val="ListParagraph"/>
+        <w:ind w:left="0" w:firstLine="567"/>
+        <w:jc w:val="both"/>
+      </w:pPr>
+    </w:p>
+    <w:p>
+      <w:pPr>
+        <w:pStyle w:val="ListParagraph"/>
+        <w:ind w:left="0" w:firstLine="567"/>
+        <w:jc w:val="both"/>
+      </w:pPr>
+    </w:p>
+    <w:p>
+      <w:pPr>
+        <w:pStyle w:val="ListParagraph"/>
+        <w:ind w:left="0" w:firstLine="567"/>
+        <w:jc w:val="both"/>
+      </w:pPr>
+    </w:p>
+    <w:p>
+      <w:pPr>
+        <w:pStyle w:val="ListParagraph"/>
+        <w:ind w:left="0" w:firstLine="567"/>
+        <w:jc w:val="both"/>
+      </w:pPr>
+    </w:p>
+    <w:p>
+      <w:pPr>
+        <w:pStyle w:val="ListParagraph"/>
+        <w:ind w:left="0" w:firstLine="567"/>
+        <w:jc w:val="both"/>
+      </w:pPr>
     </w:p>
     <w:p>
       <w:pPr>
@@ -2566,6 +2313,7 @@
           <w:szCs w:val="28"/>
           <w:lang w:eastAsia="en-IE"/>
         </w:rPr>
+        <w:lastRenderedPageBreak/>
         <w:t>Machine Learning Models</w:t>
       </w:r>
     </w:p>
@@ -2586,6 +2334,7 @@
     <w:p>
       <w:pPr>
         <w:pStyle w:val="ListParagraph"/>
+        <w:spacing w:before="120" w:after="120" w:line="240" w:lineRule="auto"/>
         <w:ind w:left="0" w:firstLine="567"/>
         <w:jc w:val="both"/>
       </w:pPr>
@@ -2625,9 +2374,9 @@
           <w:noProof/>
         </w:rPr>
         <w:drawing>
-          <wp:inline distT="0" distB="0" distL="0" distR="0" wp14:anchorId="3AC77699" wp14:editId="1200DD54">
-            <wp:extent cx="2263140" cy="459434"/>
-            <wp:effectExtent l="0" t="0" r="3810" b="0"/>
+          <wp:inline distT="0" distB="0" distL="0" distR="0" wp14:anchorId="3AC77699" wp14:editId="3B8077B3">
+            <wp:extent cx="3362325" cy="790575"/>
+            <wp:effectExtent l="0" t="0" r="9525" b="9525"/>
             <wp:docPr id="1609690997" name="Picture 2" descr="A close-up of a number&#10;&#10;Description automatically generated"/>
             <wp:cNvGraphicFramePr>
               <a:graphicFrameLocks xmlns:a="http://schemas.openxmlformats.org/drawingml/2006/main" noChangeAspect="1"/>
@@ -2654,7 +2403,7 @@
                   <pic:spPr>
                     <a:xfrm>
                       <a:off x="0" y="0"/>
-                      <a:ext cx="2301457" cy="467213"/>
+                      <a:ext cx="3421714" cy="804539"/>
                     </a:xfrm>
                     <a:prstGeom prst="rect">
                       <a:avLst/>
@@ -2681,12 +2430,18 @@
         <w:jc w:val="both"/>
       </w:pPr>
       <w:r>
-        <w:lastRenderedPageBreak/>
         <w:t>The best results, even including SVM were produced by Random Forest and Decision Tree.</w:t>
       </w:r>
       <w:r>
         <w:t xml:space="preserve"> The worst results are produced by Naïve Bayes model.</w:t>
       </w:r>
+    </w:p>
+    <w:p>
+      <w:pPr>
+        <w:pStyle w:val="ListParagraph"/>
+        <w:ind w:left="0" w:firstLine="567"/>
+        <w:jc w:val="both"/>
+      </w:pPr>
     </w:p>
     <w:p>
       <w:pPr>
@@ -2699,9 +2454,9 @@
           <w:noProof/>
         </w:rPr>
         <w:drawing>
-          <wp:inline distT="0" distB="0" distL="0" distR="0" wp14:anchorId="596BA4F9" wp14:editId="56749049">
-            <wp:extent cx="5715000" cy="1042035"/>
-            <wp:effectExtent l="0" t="0" r="0" b="5715"/>
+          <wp:inline distT="0" distB="0" distL="0" distR="0" wp14:anchorId="596BA4F9" wp14:editId="0B62714A">
+            <wp:extent cx="5838825" cy="1171575"/>
+            <wp:effectExtent l="0" t="0" r="9525" b="9525"/>
             <wp:docPr id="1566059022" name="Picture 3" descr="A screenshot of a white background&#10;&#10;Description automatically generated"/>
             <wp:cNvGraphicFramePr>
               <a:graphicFrameLocks xmlns:a="http://schemas.openxmlformats.org/drawingml/2006/main" noChangeAspect="1"/>
@@ -2728,7 +2483,7 @@
                   <pic:spPr>
                     <a:xfrm>
                       <a:off x="0" y="0"/>
-                      <a:ext cx="5715000" cy="1042035"/>
+                      <a:ext cx="5838825" cy="1171575"/>
                     </a:xfrm>
                     <a:prstGeom prst="rect">
                       <a:avLst/>
@@ -2789,9 +2544,18 @@
     <w:p>
       <w:pPr>
         <w:pStyle w:val="ListParagraph"/>
+        <w:spacing w:before="120" w:after="120" w:line="240" w:lineRule="auto"/>
         <w:ind w:left="0" w:firstLine="567"/>
         <w:jc w:val="both"/>
       </w:pPr>
+    </w:p>
+    <w:p>
+      <w:pPr>
+        <w:pStyle w:val="ListParagraph"/>
+        <w:spacing w:before="120" w:after="120" w:line="240" w:lineRule="auto"/>
+        <w:ind w:left="0" w:firstLine="567"/>
+        <w:jc w:val="both"/>
+      </w:pPr>
       <w:r>
         <w:t>For further analysis which include cross validation and 10%, 20%, 30% training splits we are using these two best performing models.</w:t>
       </w:r>
@@ -2799,6 +2563,7 @@
     <w:p>
       <w:pPr>
         <w:pStyle w:val="ListParagraph"/>
+        <w:spacing w:before="120" w:after="120" w:line="240" w:lineRule="auto"/>
         <w:ind w:left="0" w:firstLine="567"/>
         <w:jc w:val="both"/>
       </w:pPr>
@@ -2815,15 +2580,7 @@
         <w:t xml:space="preserve"> respectively</w:t>
       </w:r>
       <w:r>
-        <w:t xml:space="preserve"> Decision Tree is deeper analysed in </w:t>
-      </w:r>
-      <w:proofErr w:type="spellStart"/>
-      <w:r>
-        <w:t>Zygimantas’s</w:t>
-      </w:r>
-      <w:proofErr w:type="spellEnd"/>
-      <w:r>
-        <w:t xml:space="preserve"> reflective journal.</w:t>
+        <w:t xml:space="preserve"> Decision Tree is deeper analysed in Zygimantas’s reflective journal.</w:t>
       </w:r>
       <w:r>
         <w:t xml:space="preserve"> Cross validation is especially useful to analyse smaller datasets where may not be enough data to make accurate predictions. Our dataset has almost 130000 observations and cross validation results vary little. </w:t>
@@ -2867,117 +2624,7 @@
           <w:szCs w:val="28"/>
           <w:lang w:eastAsia="en-IE"/>
         </w:rPr>
-        <w:t xml:space="preserve">Reflective Journal by Miroslava </w:t>
-      </w:r>
-      <w:proofErr w:type="spellStart"/>
-      <w:r>
-        <w:rPr>
-          <w:rFonts w:ascii="Calibri" w:eastAsia="Times New Roman" w:hAnsi="Calibri" w:cs="Calibri"/>
-          <w:b/>
-          <w:bCs/>
-          <w:sz w:val="28"/>
-          <w:szCs w:val="28"/>
-          <w:lang w:eastAsia="en-IE"/>
-        </w:rPr>
-        <w:t>Slavikova</w:t>
-      </w:r>
-      <w:proofErr w:type="spellEnd"/>
-    </w:p>
-    <w:p>
-      <w:pPr>
-        <w:jc w:val="center"/>
-        <w:rPr>
-          <w:b/>
-          <w:bCs/>
-          <w:sz w:val="28"/>
-          <w:szCs w:val="28"/>
-        </w:rPr>
-      </w:pPr>
-    </w:p>
-    <w:p>
-      <w:pPr>
-        <w:pStyle w:val="NormalWeb"/>
-        <w:shd w:val="clear" w:color="auto" w:fill="FFFFFF"/>
-        <w:spacing w:before="0" w:beforeAutospacing="0" w:after="0" w:afterAutospacing="0"/>
-        <w:rPr>
-          <w:rFonts w:asciiTheme="minorHAnsi" w:hAnsiTheme="minorHAnsi" w:cstheme="minorHAnsi"/>
-          <w:color w:val="222222"/>
-          <w:sz w:val="22"/>
-          <w:szCs w:val="22"/>
-        </w:rPr>
-      </w:pPr>
-    </w:p>
-    <w:p>
-      <w:pPr>
-        <w:pStyle w:val="NormalWeb"/>
-        <w:shd w:val="clear" w:color="auto" w:fill="FFFFFF"/>
-        <w:spacing w:before="0" w:beforeAutospacing="0" w:after="0" w:afterAutospacing="0"/>
-        <w:rPr>
-          <w:rFonts w:asciiTheme="minorHAnsi" w:hAnsiTheme="minorHAnsi" w:cstheme="minorHAnsi"/>
-          <w:b/>
-          <w:bCs/>
-          <w:color w:val="222222"/>
-          <w:sz w:val="22"/>
-          <w:szCs w:val="22"/>
-        </w:rPr>
-      </w:pPr>
-      <w:r>
-        <w:rPr>
-          <w:rFonts w:asciiTheme="minorHAnsi" w:hAnsiTheme="minorHAnsi" w:cstheme="minorHAnsi"/>
-          <w:b/>
-          <w:bCs/>
-          <w:color w:val="000000"/>
-          <w:sz w:val="22"/>
-          <w:szCs w:val="22"/>
-        </w:rPr>
-        <w:t>Personal </w:t>
-      </w:r>
-      <w:r>
-        <w:rPr>
-          <w:rStyle w:val="il"/>
-          <w:rFonts w:asciiTheme="minorHAnsi" w:hAnsiTheme="minorHAnsi" w:cstheme="minorHAnsi"/>
-          <w:b/>
-          <w:bCs/>
-          <w:color w:val="000000"/>
-          <w:sz w:val="22"/>
-          <w:szCs w:val="22"/>
-        </w:rPr>
-        <w:t>Reflective</w:t>
-      </w:r>
-      <w:r>
-        <w:rPr>
-          <w:rFonts w:asciiTheme="minorHAnsi" w:hAnsiTheme="minorHAnsi" w:cstheme="minorHAnsi"/>
-          <w:b/>
-          <w:bCs/>
-          <w:color w:val="000000"/>
-          <w:sz w:val="22"/>
-          <w:szCs w:val="22"/>
-        </w:rPr>
-        <w:t xml:space="preserve"> Report of Miroslava </w:t>
-      </w:r>
-      <w:proofErr w:type="spellStart"/>
-      <w:r>
-        <w:rPr>
-          <w:rFonts w:asciiTheme="minorHAnsi" w:hAnsiTheme="minorHAnsi" w:cstheme="minorHAnsi"/>
-          <w:b/>
-          <w:bCs/>
-          <w:color w:val="000000"/>
-          <w:sz w:val="22"/>
-          <w:szCs w:val="22"/>
-        </w:rPr>
-        <w:t>Slavikova</w:t>
-      </w:r>
-      <w:proofErr w:type="spellEnd"/>
-      <w:r>
-        <w:rPr>
-          <w:rFonts w:asciiTheme="minorHAnsi" w:hAnsiTheme="minorHAnsi" w:cstheme="minorHAnsi"/>
-          <w:b/>
-          <w:bCs/>
-          <w:color w:val="000000"/>
-          <w:sz w:val="22"/>
-          <w:szCs w:val="22"/>
-        </w:rPr>
-        <w:t> </w:t>
+        <w:t>Reflective Journal by Miroslava Slavikova</w:t>
       </w:r>
     </w:p>
     <w:p>
@@ -3077,27 +2724,7 @@
           <w:sz w:val="22"/>
           <w:szCs w:val="22"/>
         </w:rPr>
-        <w:t xml:space="preserve">are we going to deliver and what would be the goals and expectations. We were in contact couple of times a week to check our progress and discuss improvements where needed and we aligned on the next steps to move forward. Personally, I am new to this </w:t>
-      </w:r>
-      <w:proofErr w:type="gramStart"/>
-      <w:r>
-        <w:rPr>
-          <w:rFonts w:asciiTheme="minorHAnsi" w:hAnsiTheme="minorHAnsi" w:cstheme="minorHAnsi"/>
-          <w:color w:val="222222"/>
-          <w:sz w:val="22"/>
-          <w:szCs w:val="22"/>
-        </w:rPr>
-        <w:t>subject</w:t>
-      </w:r>
-      <w:proofErr w:type="gramEnd"/>
-      <w:r>
-        <w:rPr>
-          <w:rFonts w:asciiTheme="minorHAnsi" w:hAnsiTheme="minorHAnsi" w:cstheme="minorHAnsi"/>
-          <w:color w:val="222222"/>
-          <w:sz w:val="22"/>
-          <w:szCs w:val="22"/>
-        </w:rPr>
-        <w:t xml:space="preserve"> and it was challenging to stay focused on the key objectives. I did several visualisations that we decided to drop as they were not in line with our main objective. </w:t>
+        <w:t xml:space="preserve">are we going to deliver and what would be the goals and expectations. We were in contact couple of times a week to check our progress and discuss improvements where needed and we aligned on the next steps to move forward. Personally, I am new to this subject and it was challenging to stay focused on the key objectives. I did several visualisations that we decided to drop as they were not in line with our main objective. </w:t>
       </w:r>
     </w:p>
     <w:p>
@@ -3208,27 +2835,7 @@
           <w:sz w:val="22"/>
           <w:szCs w:val="22"/>
         </w:rPr>
-        <w:t xml:space="preserve">But I have tried to embrace the challenges </w:t>
-      </w:r>
-      <w:proofErr w:type="gramStart"/>
-      <w:r>
-        <w:rPr>
-          <w:rFonts w:asciiTheme="minorHAnsi" w:hAnsiTheme="minorHAnsi" w:cstheme="minorHAnsi"/>
-          <w:color w:val="222222"/>
-          <w:sz w:val="22"/>
-          <w:szCs w:val="22"/>
-        </w:rPr>
-        <w:t>in order to</w:t>
-      </w:r>
-      <w:proofErr w:type="gramEnd"/>
-      <w:r>
-        <w:rPr>
-          <w:rFonts w:asciiTheme="minorHAnsi" w:hAnsiTheme="minorHAnsi" w:cstheme="minorHAnsi"/>
-          <w:color w:val="222222"/>
-          <w:sz w:val="22"/>
-          <w:szCs w:val="22"/>
-        </w:rPr>
-        <w:t xml:space="preserve"> continue this learning journey knowing every obstacle is an opportunity for personal growth. </w:t>
+        <w:t xml:space="preserve">But I have tried to embrace the challenges in order to continue this learning journey knowing every obstacle is an opportunity for personal growth. </w:t>
       </w:r>
     </w:p>
     <w:p>
@@ -3266,6 +2873,7 @@
           <w:sz w:val="22"/>
           <w:szCs w:val="22"/>
         </w:rPr>
+        <w:lastRenderedPageBreak/>
         <w:t xml:space="preserve">Once </w:t>
       </w:r>
       <w:r>
@@ -3302,47 +2910,7 @@
           <w:sz w:val="22"/>
           <w:szCs w:val="22"/>
         </w:rPr>
-        <w:t xml:space="preserve"> I started to replace text with numerical values where “satisfied” was assigned 1 and “dissatisfied” was assigned 0. Additionally, we needed to remove columns with “Unnamed” and “ID” columns. We won’t be able to analyse un-named values, if we don’t know what they </w:t>
-      </w:r>
-      <w:proofErr w:type="gramStart"/>
-      <w:r>
-        <w:rPr>
-          <w:rFonts w:asciiTheme="minorHAnsi" w:hAnsiTheme="minorHAnsi" w:cstheme="minorHAnsi"/>
-          <w:color w:val="000000"/>
-          <w:sz w:val="22"/>
-          <w:szCs w:val="22"/>
-        </w:rPr>
-        <w:t>are</w:t>
-      </w:r>
-      <w:proofErr w:type="gramEnd"/>
-      <w:r>
-        <w:rPr>
-          <w:rFonts w:asciiTheme="minorHAnsi" w:hAnsiTheme="minorHAnsi" w:cstheme="minorHAnsi"/>
-          <w:color w:val="000000"/>
-          <w:sz w:val="22"/>
-          <w:szCs w:val="22"/>
-        </w:rPr>
-        <w:t xml:space="preserve"> and personal ID is a sensitive personal data and subject to an additional protection under GDPR act. In summary, this helped to remove those columns </w:t>
-      </w:r>
-      <w:proofErr w:type="gramStart"/>
-      <w:r>
-        <w:rPr>
-          <w:rFonts w:asciiTheme="minorHAnsi" w:hAnsiTheme="minorHAnsi" w:cstheme="minorHAnsi"/>
-          <w:color w:val="000000"/>
-          <w:sz w:val="22"/>
-          <w:szCs w:val="22"/>
-        </w:rPr>
-        <w:t>in order to</w:t>
-      </w:r>
-      <w:proofErr w:type="gramEnd"/>
-      <w:r>
-        <w:rPr>
-          <w:rFonts w:asciiTheme="minorHAnsi" w:hAnsiTheme="minorHAnsi" w:cstheme="minorHAnsi"/>
-          <w:color w:val="000000"/>
-          <w:sz w:val="22"/>
-          <w:szCs w:val="22"/>
-        </w:rPr>
-        <w:t xml:space="preserve"> clean up our data and focus only on relevant information. </w:t>
+        <w:t xml:space="preserve"> I started to replace text with numerical values where “satisfied” was assigned 1 and “dissatisfied” was assigned 0. Additionally, we needed to remove columns with “Unnamed” and “ID” columns. We won’t be able to analyse un-named values, if we don’t know what they are and personal ID is a sensitive personal data and subject to an additional protection under GDPR act. In summary, this helped to remove those columns in order to clean up our data and focus only on relevant information. </w:t>
       </w:r>
     </w:p>
     <w:p>
@@ -3353,35 +2921,51 @@
         <w:jc w:val="both"/>
         <w:rPr>
           <w:rFonts w:asciiTheme="minorHAnsi" w:hAnsiTheme="minorHAnsi" w:cstheme="minorHAnsi"/>
-          <w:color w:val="222222"/>
-          <w:sz w:val="22"/>
-          <w:szCs w:val="22"/>
-        </w:rPr>
-      </w:pPr>
+          <w:b/>
+          <w:bCs/>
+          <w:color w:val="000000"/>
+          <w:sz w:val="22"/>
+          <w:szCs w:val="22"/>
+        </w:rPr>
+      </w:pPr>
+    </w:p>
+    <w:p>
+      <w:pPr>
+        <w:pStyle w:val="NormalWeb"/>
+        <w:shd w:val="clear" w:color="auto" w:fill="FFFFFF"/>
+        <w:spacing w:before="120" w:beforeAutospacing="0" w:after="120" w:afterAutospacing="0"/>
+        <w:ind w:firstLine="720"/>
+        <w:jc w:val="both"/>
+        <w:rPr>
+          <w:rFonts w:asciiTheme="minorHAnsi" w:hAnsiTheme="minorHAnsi" w:cstheme="minorHAnsi"/>
+          <w:color w:val="000000"/>
+          <w:sz w:val="22"/>
+          <w:szCs w:val="22"/>
+        </w:rPr>
+      </w:pPr>
+      <w:r>
+        <w:rPr>
+          <w:rFonts w:asciiTheme="minorHAnsi" w:hAnsiTheme="minorHAnsi" w:cstheme="minorHAnsi"/>
+          <w:color w:val="000000"/>
+          <w:sz w:val="22"/>
+          <w:szCs w:val="22"/>
+        </w:rPr>
+        <w:t>The heatmap gives us visual representation of the correlation between the selected variable and colours show the strength and direction of this corelation where dark colour suggests stronger positive correlation and the nearly white color shows us there is no correlation at all. In our graph we can see there is a strong relationship between the "Arrival Delay in Minutes" and "Departure Delay in Minutes".</w:t>
+      </w:r>
     </w:p>
     <w:p>
       <w:pPr>
         <w:pStyle w:val="NormalWeb"/>
         <w:shd w:val="clear" w:color="auto" w:fill="FFFFFF"/>
         <w:spacing w:before="0" w:beforeAutospacing="0" w:after="0" w:afterAutospacing="0"/>
-        <w:ind w:firstLine="720"/>
-        <w:jc w:val="both"/>
-        <w:rPr>
-          <w:rFonts w:asciiTheme="minorHAnsi" w:hAnsiTheme="minorHAnsi" w:cstheme="minorHAnsi"/>
-          <w:color w:val="000000"/>
-          <w:sz w:val="22"/>
-          <w:szCs w:val="22"/>
-        </w:rPr>
-      </w:pPr>
-      <w:r>
-        <w:rPr>
-          <w:rFonts w:asciiTheme="minorHAnsi" w:hAnsiTheme="minorHAnsi" w:cstheme="minorHAnsi"/>
-          <w:color w:val="000000"/>
-          <w:sz w:val="22"/>
-          <w:szCs w:val="22"/>
-        </w:rPr>
-        <w:t>To analyse the most important features in data set, I’ve created a code that assigns each feature importance score. I assign the column names of the training data to the “importance” column and with </w:t>
-      </w:r>
+        <w:jc w:val="both"/>
+        <w:rPr>
+          <w:rFonts w:asciiTheme="minorHAnsi" w:hAnsiTheme="minorHAnsi" w:cstheme="minorHAnsi"/>
+          <w:color w:val="222222"/>
+          <w:sz w:val="22"/>
+          <w:szCs w:val="22"/>
+        </w:rPr>
+      </w:pPr>
     </w:p>
     <w:p>
       <w:pPr>
@@ -3396,117 +2980,6 @@
           <w:szCs w:val="22"/>
         </w:rPr>
       </w:pPr>
-      <w:r>
-        <w:rPr>
-          <w:rFonts w:asciiTheme="minorHAnsi" w:hAnsiTheme="minorHAnsi" w:cstheme="minorHAnsi"/>
-          <w:b/>
-          <w:bCs/>
-          <w:color w:val="000000"/>
-          <w:sz w:val="22"/>
-          <w:szCs w:val="22"/>
-        </w:rPr>
-        <w:t xml:space="preserve">fi. </w:t>
-      </w:r>
-      <w:proofErr w:type="gramStart"/>
-      <w:r>
-        <w:rPr>
-          <w:rFonts w:asciiTheme="minorHAnsi" w:hAnsiTheme="minorHAnsi" w:cstheme="minorHAnsi"/>
-          <w:b/>
-          <w:bCs/>
-          <w:color w:val="000000"/>
-          <w:sz w:val="22"/>
-          <w:szCs w:val="22"/>
-        </w:rPr>
-        <w:t>head</w:t>
-      </w:r>
-      <w:r>
-        <w:rPr>
-          <w:rFonts w:asciiTheme="minorHAnsi" w:hAnsiTheme="minorHAnsi" w:cstheme="minorHAnsi"/>
-          <w:b/>
-          <w:bCs/>
-          <w:color w:val="000000"/>
-          <w:sz w:val="22"/>
-          <w:szCs w:val="22"/>
-        </w:rPr>
-        <w:t>(</w:t>
-      </w:r>
-      <w:proofErr w:type="gramEnd"/>
-      <w:r>
-        <w:rPr>
-          <w:rFonts w:asciiTheme="minorHAnsi" w:hAnsiTheme="minorHAnsi" w:cstheme="minorHAnsi"/>
-          <w:b/>
-          <w:bCs/>
-          <w:color w:val="000000"/>
-          <w:sz w:val="22"/>
-          <w:szCs w:val="22"/>
-        </w:rPr>
-        <w:t>20)</w:t>
-      </w:r>
-      <w:r>
-        <w:rPr>
-          <w:rFonts w:asciiTheme="minorHAnsi" w:hAnsiTheme="minorHAnsi" w:cstheme="minorHAnsi"/>
-          <w:color w:val="000000"/>
-          <w:sz w:val="22"/>
-          <w:szCs w:val="22"/>
-        </w:rPr>
-        <w:t xml:space="preserve"> I can request to display the top </w:t>
-      </w:r>
-      <w:r>
-        <w:rPr>
-          <w:rFonts w:asciiTheme="minorHAnsi" w:hAnsiTheme="minorHAnsi" w:cstheme="minorHAnsi"/>
-          <w:color w:val="000000"/>
-          <w:sz w:val="22"/>
-          <w:szCs w:val="22"/>
-        </w:rPr>
-        <w:t xml:space="preserve">10, or </w:t>
-      </w:r>
-      <w:r>
-        <w:rPr>
-          <w:rFonts w:asciiTheme="minorHAnsi" w:hAnsiTheme="minorHAnsi" w:cstheme="minorHAnsi"/>
-          <w:color w:val="000000"/>
-          <w:sz w:val="22"/>
-          <w:szCs w:val="22"/>
-        </w:rPr>
-        <w:t>20 rows</w:t>
-      </w:r>
-      <w:r>
-        <w:rPr>
-          <w:rFonts w:asciiTheme="minorHAnsi" w:hAnsiTheme="minorHAnsi" w:cstheme="minorHAnsi"/>
-          <w:color w:val="000000"/>
-          <w:sz w:val="22"/>
-          <w:szCs w:val="22"/>
-        </w:rPr>
-        <w:t xml:space="preserve"> for example,</w:t>
-      </w:r>
-      <w:r>
-        <w:rPr>
-          <w:rFonts w:asciiTheme="minorHAnsi" w:hAnsiTheme="minorHAnsi" w:cstheme="minorHAnsi"/>
-          <w:color w:val="000000"/>
-          <w:sz w:val="22"/>
-          <w:szCs w:val="22"/>
-        </w:rPr>
-        <w:t xml:space="preserve"> that represent the features with highest score of importance. This command sorts the </w:t>
-      </w:r>
-      <w:proofErr w:type="spellStart"/>
-      <w:r>
-        <w:rPr>
-          <w:rFonts w:asciiTheme="minorHAnsi" w:hAnsiTheme="minorHAnsi" w:cstheme="minorHAnsi"/>
-          <w:color w:val="000000"/>
-          <w:sz w:val="22"/>
-          <w:szCs w:val="22"/>
-        </w:rPr>
-        <w:t>dafaframe</w:t>
-      </w:r>
-      <w:proofErr w:type="spellEnd"/>
-      <w:r>
-        <w:rPr>
-          <w:rFonts w:asciiTheme="minorHAnsi" w:hAnsiTheme="minorHAnsi" w:cstheme="minorHAnsi"/>
-          <w:color w:val="000000"/>
-          <w:sz w:val="22"/>
-          <w:szCs w:val="22"/>
-        </w:rPr>
-        <w:t xml:space="preserve"> based on the “importance” column in descending order where the most important features come first and on top of the graph. </w:t>
-      </w:r>
     </w:p>
     <w:p>
       <w:pPr>
@@ -3521,547 +2994,19 @@
           <w:szCs w:val="22"/>
         </w:rPr>
       </w:pPr>
-    </w:p>
-    <w:p>
-      <w:pPr>
-        <w:pStyle w:val="NormalWeb"/>
-        <w:shd w:val="clear" w:color="auto" w:fill="FFFFFF"/>
-        <w:spacing w:before="0" w:beforeAutospacing="0" w:after="0" w:afterAutospacing="0"/>
-        <w:jc w:val="both"/>
-        <w:rPr>
-          <w:rFonts w:asciiTheme="minorHAnsi" w:hAnsiTheme="minorHAnsi" w:cstheme="minorHAnsi"/>
-          <w:color w:val="222222"/>
-          <w:sz w:val="22"/>
-          <w:szCs w:val="22"/>
-        </w:rPr>
-      </w:pPr>
-      <w:r>
-        <w:rPr>
-          <w:rFonts w:asciiTheme="minorHAnsi" w:hAnsiTheme="minorHAnsi" w:cstheme="minorHAnsi"/>
-          <w:color w:val="000000"/>
-          <w:sz w:val="22"/>
-          <w:szCs w:val="22"/>
-        </w:rPr>
-        <w:lastRenderedPageBreak/>
-        <w:tab/>
-        <w:t xml:space="preserve">Heatmap </w:t>
-      </w:r>
-    </w:p>
-    <w:p>
-      <w:pPr>
-        <w:pStyle w:val="NormalWeb"/>
-        <w:shd w:val="clear" w:color="auto" w:fill="FFFFFF"/>
-        <w:spacing w:before="0" w:beforeAutospacing="0" w:after="0" w:afterAutospacing="0"/>
-        <w:jc w:val="both"/>
-        <w:rPr>
-          <w:rFonts w:asciiTheme="minorHAnsi" w:hAnsiTheme="minorHAnsi" w:cstheme="minorHAnsi"/>
-          <w:color w:val="222222"/>
-          <w:sz w:val="22"/>
-          <w:szCs w:val="22"/>
-        </w:rPr>
-      </w:pPr>
-      <w:r>
-        <w:rPr>
-          <w:rFonts w:asciiTheme="minorHAnsi" w:hAnsiTheme="minorHAnsi" w:cstheme="minorHAnsi"/>
-          <w:color w:val="000000"/>
-          <w:sz w:val="22"/>
-          <w:szCs w:val="22"/>
-        </w:rPr>
-        <w:t> </w:t>
-      </w:r>
-    </w:p>
-    <w:p>
-      <w:pPr>
-        <w:pStyle w:val="NormalWeb"/>
-        <w:shd w:val="clear" w:color="auto" w:fill="FFFFFF"/>
-        <w:spacing w:before="0" w:beforeAutospacing="0" w:after="0" w:afterAutospacing="0"/>
-        <w:ind w:firstLine="567"/>
-        <w:jc w:val="both"/>
-        <w:rPr>
-          <w:rFonts w:asciiTheme="minorHAnsi" w:hAnsiTheme="minorHAnsi" w:cstheme="minorHAnsi"/>
-          <w:color w:val="000000"/>
-          <w:sz w:val="22"/>
-          <w:szCs w:val="22"/>
-        </w:rPr>
-      </w:pPr>
-      <w:r>
-        <w:rPr>
-          <w:rFonts w:asciiTheme="minorHAnsi" w:hAnsiTheme="minorHAnsi" w:cstheme="minorHAnsi"/>
-          <w:color w:val="000000"/>
-          <w:sz w:val="22"/>
-          <w:szCs w:val="22"/>
-        </w:rPr>
-        <w:t xml:space="preserve">Admittedly, </w:t>
-      </w:r>
-      <w:r>
-        <w:rPr>
-          <w:rFonts w:asciiTheme="minorHAnsi" w:hAnsiTheme="minorHAnsi" w:cstheme="minorHAnsi"/>
-          <w:color w:val="000000"/>
-          <w:sz w:val="22"/>
-          <w:szCs w:val="22"/>
-        </w:rPr>
-        <w:t xml:space="preserve">the project </w:t>
-      </w:r>
-      <w:r>
-        <w:rPr>
-          <w:rFonts w:asciiTheme="minorHAnsi" w:hAnsiTheme="minorHAnsi" w:cstheme="minorHAnsi"/>
-          <w:color w:val="000000"/>
-          <w:sz w:val="22"/>
-          <w:szCs w:val="22"/>
-        </w:rPr>
-        <w:t xml:space="preserve">was a challenging task for me given my current level of experience, </w:t>
-      </w:r>
-      <w:proofErr w:type="gramStart"/>
-      <w:r>
-        <w:rPr>
-          <w:rFonts w:asciiTheme="minorHAnsi" w:hAnsiTheme="minorHAnsi" w:cstheme="minorHAnsi"/>
-          <w:color w:val="000000"/>
-          <w:sz w:val="22"/>
-          <w:szCs w:val="22"/>
-        </w:rPr>
-        <w:t>but generally speaking, I</w:t>
-      </w:r>
-      <w:proofErr w:type="gramEnd"/>
-      <w:r>
-        <w:rPr>
-          <w:rFonts w:asciiTheme="minorHAnsi" w:hAnsiTheme="minorHAnsi" w:cstheme="minorHAnsi"/>
-          <w:color w:val="000000"/>
-          <w:sz w:val="22"/>
-          <w:szCs w:val="22"/>
-        </w:rPr>
-        <w:t xml:space="preserve"> really enjoyed learning and attempting to understand such a complex subject of study as Machine Learning. </w:t>
-      </w:r>
-      <w:r>
-        <w:rPr>
-          <w:rFonts w:asciiTheme="minorHAnsi" w:hAnsiTheme="minorHAnsi" w:cstheme="minorHAnsi"/>
-          <w:color w:val="000000"/>
-          <w:sz w:val="22"/>
-          <w:szCs w:val="22"/>
-        </w:rPr>
-        <w:t>Unfortunately,</w:t>
-      </w:r>
-      <w:r>
-        <w:rPr>
-          <w:rFonts w:asciiTheme="minorHAnsi" w:hAnsiTheme="minorHAnsi" w:cstheme="minorHAnsi"/>
-          <w:color w:val="000000"/>
-          <w:sz w:val="22"/>
-          <w:szCs w:val="22"/>
-        </w:rPr>
-        <w:t xml:space="preserve"> </w:t>
-      </w:r>
-      <w:r>
-        <w:rPr>
-          <w:rFonts w:asciiTheme="minorHAnsi" w:hAnsiTheme="minorHAnsi" w:cstheme="minorHAnsi"/>
-          <w:color w:val="000000"/>
-          <w:sz w:val="22"/>
-          <w:szCs w:val="22"/>
-        </w:rPr>
-        <w:t>we</w:t>
-      </w:r>
-      <w:r>
-        <w:rPr>
-          <w:rFonts w:asciiTheme="minorHAnsi" w:hAnsiTheme="minorHAnsi" w:cstheme="minorHAnsi"/>
-          <w:color w:val="000000"/>
-          <w:sz w:val="22"/>
-          <w:szCs w:val="22"/>
-        </w:rPr>
-        <w:t xml:space="preserve">’ve constantly faced </w:t>
-      </w:r>
-      <w:r>
-        <w:rPr>
-          <w:rFonts w:asciiTheme="minorHAnsi" w:hAnsiTheme="minorHAnsi" w:cstheme="minorHAnsi"/>
-          <w:color w:val="000000"/>
-          <w:sz w:val="22"/>
-          <w:szCs w:val="22"/>
-        </w:rPr>
-        <w:t xml:space="preserve">time constraints, having busy and rather different schedules, it was a rocky start but eventually found a suitable times to work together when needed. We’ve communicated frequently and we even arranged a time to meet in person twice on Friday 17 Nov and 24 Nov.  The meetings in person were insightful and helped me to stay focused and cleared </w:t>
-      </w:r>
-      <w:r>
-        <w:rPr>
-          <w:rFonts w:asciiTheme="minorHAnsi" w:hAnsiTheme="minorHAnsi" w:cstheme="minorHAnsi"/>
-          <w:color w:val="000000"/>
-          <w:sz w:val="22"/>
-          <w:szCs w:val="22"/>
-        </w:rPr>
-        <w:t xml:space="preserve">any pending matters or questions. </w:t>
-      </w:r>
-    </w:p>
-    <w:p>
-      <w:pPr>
-        <w:pStyle w:val="NormalWeb"/>
-        <w:shd w:val="clear" w:color="auto" w:fill="FFFFFF"/>
-        <w:spacing w:before="0" w:beforeAutospacing="0" w:after="0" w:afterAutospacing="0"/>
-        <w:ind w:firstLine="567"/>
-        <w:jc w:val="both"/>
-        <w:rPr>
-          <w:rFonts w:asciiTheme="minorHAnsi" w:hAnsiTheme="minorHAnsi" w:cstheme="minorHAnsi"/>
-          <w:color w:val="000000"/>
-          <w:sz w:val="22"/>
-          <w:szCs w:val="22"/>
-        </w:rPr>
-      </w:pPr>
-    </w:p>
-    <w:p>
-      <w:pPr>
-        <w:pStyle w:val="NormalWeb"/>
-        <w:shd w:val="clear" w:color="auto" w:fill="FFFFFF"/>
-        <w:spacing w:before="0" w:beforeAutospacing="0" w:after="0" w:afterAutospacing="0"/>
-        <w:ind w:firstLine="567"/>
-        <w:jc w:val="both"/>
-        <w:rPr>
-          <w:rFonts w:asciiTheme="minorHAnsi" w:hAnsiTheme="minorHAnsi" w:cstheme="minorHAnsi"/>
-          <w:color w:val="000000"/>
-          <w:sz w:val="22"/>
-          <w:szCs w:val="22"/>
-        </w:rPr>
-      </w:pPr>
-      <w:r>
-        <w:rPr>
-          <w:rFonts w:asciiTheme="minorHAnsi" w:hAnsiTheme="minorHAnsi" w:cstheme="minorHAnsi"/>
-          <w:color w:val="000000"/>
-          <w:sz w:val="22"/>
-          <w:szCs w:val="22"/>
-        </w:rPr>
-        <w:t>To conclude</w:t>
-      </w:r>
-      <w:r>
-        <w:rPr>
-          <w:rFonts w:asciiTheme="minorHAnsi" w:hAnsiTheme="minorHAnsi" w:cstheme="minorHAnsi"/>
-          <w:color w:val="000000"/>
-          <w:sz w:val="22"/>
-          <w:szCs w:val="22"/>
-        </w:rPr>
-        <w:t xml:space="preserve">, Zygimantas is an excellent team player, very focused and reliable. He was very supportive and understanding during this journey and I could not ask for a better partner on this project. </w:t>
-      </w:r>
-    </w:p>
-    <w:p>
-      <w:pPr>
-        <w:pStyle w:val="NormalWeb"/>
-        <w:shd w:val="clear" w:color="auto" w:fill="FFFFFF"/>
-        <w:spacing w:before="0" w:beforeAutospacing="0" w:after="0" w:afterAutospacing="0"/>
-        <w:ind w:firstLine="567"/>
-        <w:jc w:val="both"/>
-        <w:rPr>
-          <w:rFonts w:asciiTheme="minorHAnsi" w:hAnsiTheme="minorHAnsi" w:cstheme="minorHAnsi"/>
-          <w:color w:val="000000"/>
-          <w:sz w:val="22"/>
-          <w:szCs w:val="22"/>
-        </w:rPr>
-      </w:pPr>
-    </w:p>
-    <w:p>
-      <w:pPr>
-        <w:pStyle w:val="NormalWeb"/>
-        <w:shd w:val="clear" w:color="auto" w:fill="FFFFFF"/>
-        <w:spacing w:before="0" w:beforeAutospacing="0" w:after="0" w:afterAutospacing="0"/>
-        <w:ind w:firstLine="567"/>
-        <w:jc w:val="both"/>
-        <w:rPr>
-          <w:rFonts w:asciiTheme="minorHAnsi" w:hAnsiTheme="minorHAnsi" w:cstheme="minorHAnsi"/>
-          <w:color w:val="000000"/>
-          <w:sz w:val="22"/>
-          <w:szCs w:val="22"/>
-        </w:rPr>
-      </w:pPr>
-    </w:p>
-    <w:p>
-      <w:pPr>
-        <w:pStyle w:val="NormalWeb"/>
-        <w:shd w:val="clear" w:color="auto" w:fill="FFFFFF"/>
-        <w:spacing w:before="0" w:beforeAutospacing="0" w:after="0" w:afterAutospacing="0"/>
-        <w:ind w:firstLine="567"/>
-        <w:jc w:val="both"/>
-        <w:rPr>
-          <w:rFonts w:asciiTheme="minorHAnsi" w:hAnsiTheme="minorHAnsi" w:cstheme="minorHAnsi"/>
-          <w:color w:val="000000"/>
-          <w:sz w:val="22"/>
-          <w:szCs w:val="22"/>
-        </w:rPr>
-      </w:pPr>
-    </w:p>
-    <w:p>
-      <w:pPr>
-        <w:pStyle w:val="NormalWeb"/>
-        <w:shd w:val="clear" w:color="auto" w:fill="FFFFFF"/>
-        <w:spacing w:before="0" w:beforeAutospacing="0" w:after="0" w:afterAutospacing="0"/>
-        <w:ind w:firstLine="567"/>
-        <w:jc w:val="both"/>
-        <w:rPr>
-          <w:rFonts w:asciiTheme="minorHAnsi" w:hAnsiTheme="minorHAnsi" w:cstheme="minorHAnsi"/>
-          <w:color w:val="000000"/>
-          <w:sz w:val="22"/>
-          <w:szCs w:val="22"/>
-        </w:rPr>
-      </w:pPr>
-    </w:p>
-    <w:p>
-      <w:pPr>
-        <w:pStyle w:val="NormalWeb"/>
-        <w:shd w:val="clear" w:color="auto" w:fill="FFFFFF"/>
-        <w:spacing w:before="0" w:beforeAutospacing="0" w:after="0" w:afterAutospacing="0"/>
-        <w:ind w:firstLine="567"/>
-        <w:jc w:val="both"/>
-        <w:rPr>
-          <w:rFonts w:asciiTheme="minorHAnsi" w:hAnsiTheme="minorHAnsi" w:cstheme="minorHAnsi"/>
-          <w:color w:val="000000"/>
-          <w:sz w:val="22"/>
-          <w:szCs w:val="22"/>
-        </w:rPr>
-      </w:pPr>
-    </w:p>
-    <w:p>
-      <w:pPr>
-        <w:pStyle w:val="NormalWeb"/>
-        <w:shd w:val="clear" w:color="auto" w:fill="FFFFFF"/>
-        <w:spacing w:before="0" w:beforeAutospacing="0" w:after="0" w:afterAutospacing="0"/>
-        <w:ind w:firstLine="567"/>
-        <w:jc w:val="both"/>
-        <w:rPr>
-          <w:rFonts w:asciiTheme="minorHAnsi" w:hAnsiTheme="minorHAnsi" w:cstheme="minorHAnsi"/>
-          <w:color w:val="000000"/>
-          <w:sz w:val="22"/>
-          <w:szCs w:val="22"/>
-        </w:rPr>
-      </w:pPr>
-    </w:p>
-    <w:p>
-      <w:pPr>
-        <w:pStyle w:val="NormalWeb"/>
-        <w:shd w:val="clear" w:color="auto" w:fill="FFFFFF"/>
-        <w:spacing w:before="0" w:beforeAutospacing="0" w:after="0" w:afterAutospacing="0"/>
-        <w:ind w:firstLine="567"/>
-        <w:jc w:val="both"/>
-        <w:rPr>
-          <w:rFonts w:asciiTheme="minorHAnsi" w:hAnsiTheme="minorHAnsi" w:cstheme="minorHAnsi"/>
-          <w:color w:val="000000"/>
-          <w:sz w:val="22"/>
-          <w:szCs w:val="22"/>
-        </w:rPr>
-      </w:pPr>
-    </w:p>
-    <w:p>
-      <w:pPr>
-        <w:pStyle w:val="NormalWeb"/>
-        <w:shd w:val="clear" w:color="auto" w:fill="FFFFFF"/>
-        <w:spacing w:before="0" w:beforeAutospacing="0" w:after="0" w:afterAutospacing="0"/>
-        <w:ind w:firstLine="567"/>
-        <w:jc w:val="both"/>
-        <w:rPr>
-          <w:rFonts w:asciiTheme="minorHAnsi" w:hAnsiTheme="minorHAnsi" w:cstheme="minorHAnsi"/>
-          <w:color w:val="000000"/>
-          <w:sz w:val="22"/>
-          <w:szCs w:val="22"/>
-        </w:rPr>
-      </w:pPr>
-    </w:p>
-    <w:p>
-      <w:pPr>
-        <w:pStyle w:val="NormalWeb"/>
-        <w:shd w:val="clear" w:color="auto" w:fill="FFFFFF"/>
-        <w:spacing w:before="0" w:beforeAutospacing="0" w:after="0" w:afterAutospacing="0"/>
-        <w:ind w:firstLine="567"/>
-        <w:jc w:val="both"/>
-        <w:rPr>
-          <w:rFonts w:asciiTheme="minorHAnsi" w:hAnsiTheme="minorHAnsi" w:cstheme="minorHAnsi"/>
-          <w:color w:val="000000"/>
-          <w:sz w:val="22"/>
-          <w:szCs w:val="22"/>
-        </w:rPr>
-      </w:pPr>
-    </w:p>
-    <w:p>
-      <w:pPr>
-        <w:pStyle w:val="NormalWeb"/>
-        <w:shd w:val="clear" w:color="auto" w:fill="FFFFFF"/>
-        <w:spacing w:before="0" w:beforeAutospacing="0" w:after="0" w:afterAutospacing="0"/>
-        <w:ind w:firstLine="567"/>
-        <w:jc w:val="both"/>
-        <w:rPr>
-          <w:rFonts w:asciiTheme="minorHAnsi" w:hAnsiTheme="minorHAnsi" w:cstheme="minorHAnsi"/>
-          <w:color w:val="000000"/>
-          <w:sz w:val="22"/>
-          <w:szCs w:val="22"/>
-        </w:rPr>
-      </w:pPr>
-    </w:p>
-    <w:p>
-      <w:pPr>
-        <w:pStyle w:val="NormalWeb"/>
-        <w:shd w:val="clear" w:color="auto" w:fill="FFFFFF"/>
-        <w:spacing w:before="0" w:beforeAutospacing="0" w:after="0" w:afterAutospacing="0"/>
-        <w:ind w:firstLine="567"/>
-        <w:jc w:val="both"/>
-        <w:rPr>
-          <w:rFonts w:asciiTheme="minorHAnsi" w:hAnsiTheme="minorHAnsi" w:cstheme="minorHAnsi"/>
-          <w:color w:val="000000"/>
-          <w:sz w:val="22"/>
-          <w:szCs w:val="22"/>
-        </w:rPr>
-      </w:pPr>
-    </w:p>
-    <w:p>
-      <w:pPr>
-        <w:pStyle w:val="NormalWeb"/>
-        <w:shd w:val="clear" w:color="auto" w:fill="FFFFFF"/>
-        <w:spacing w:before="0" w:beforeAutospacing="0" w:after="0" w:afterAutospacing="0"/>
-        <w:ind w:firstLine="567"/>
-        <w:jc w:val="both"/>
-        <w:rPr>
-          <w:rFonts w:asciiTheme="minorHAnsi" w:hAnsiTheme="minorHAnsi" w:cstheme="minorHAnsi"/>
-          <w:color w:val="000000"/>
-          <w:sz w:val="22"/>
-          <w:szCs w:val="22"/>
-        </w:rPr>
-      </w:pPr>
-    </w:p>
-    <w:p>
-      <w:pPr>
-        <w:pStyle w:val="NormalWeb"/>
-        <w:shd w:val="clear" w:color="auto" w:fill="FFFFFF"/>
-        <w:spacing w:before="0" w:beforeAutospacing="0" w:after="0" w:afterAutospacing="0"/>
-        <w:ind w:firstLine="567"/>
-        <w:jc w:val="both"/>
-        <w:rPr>
-          <w:rFonts w:asciiTheme="minorHAnsi" w:hAnsiTheme="minorHAnsi" w:cstheme="minorHAnsi"/>
-          <w:color w:val="000000"/>
-          <w:sz w:val="22"/>
-          <w:szCs w:val="22"/>
-        </w:rPr>
-      </w:pPr>
-    </w:p>
-    <w:p>
-      <w:pPr>
-        <w:pStyle w:val="NormalWeb"/>
-        <w:shd w:val="clear" w:color="auto" w:fill="FFFFFF"/>
-        <w:spacing w:before="0" w:beforeAutospacing="0" w:after="0" w:afterAutospacing="0"/>
-        <w:jc w:val="both"/>
-        <w:rPr>
-          <w:rFonts w:asciiTheme="minorHAnsi" w:hAnsiTheme="minorHAnsi" w:cstheme="minorHAnsi"/>
-          <w:color w:val="000000"/>
-          <w:sz w:val="22"/>
-          <w:szCs w:val="22"/>
-        </w:rPr>
-      </w:pPr>
-    </w:p>
-    <w:p>
-      <w:pPr>
-        <w:pStyle w:val="NormalWeb"/>
-        <w:shd w:val="clear" w:color="auto" w:fill="FFFFFF"/>
-        <w:spacing w:before="0" w:beforeAutospacing="0" w:after="0" w:afterAutospacing="0"/>
-        <w:ind w:firstLine="567"/>
-        <w:jc w:val="both"/>
-        <w:rPr>
-          <w:rFonts w:asciiTheme="minorHAnsi" w:hAnsiTheme="minorHAnsi" w:cstheme="minorHAnsi"/>
-          <w:color w:val="000000"/>
-          <w:sz w:val="22"/>
-          <w:szCs w:val="22"/>
-        </w:rPr>
-      </w:pPr>
-    </w:p>
-    <w:p>
-      <w:pPr>
-        <w:pStyle w:val="NormalWeb"/>
-        <w:shd w:val="clear" w:color="auto" w:fill="FFFFFF"/>
-        <w:spacing w:before="0" w:beforeAutospacing="0" w:after="0" w:afterAutospacing="0"/>
-        <w:ind w:firstLine="567"/>
-        <w:jc w:val="both"/>
-        <w:rPr>
-          <w:rFonts w:asciiTheme="minorHAnsi" w:hAnsiTheme="minorHAnsi" w:cstheme="minorHAnsi"/>
-          <w:color w:val="000000"/>
-          <w:sz w:val="22"/>
-          <w:szCs w:val="22"/>
-        </w:rPr>
-      </w:pPr>
-      <w:proofErr w:type="gramStart"/>
-      <w:r>
-        <w:rPr>
-          <w:rFonts w:asciiTheme="minorHAnsi" w:hAnsiTheme="minorHAnsi" w:cstheme="minorHAnsi"/>
-          <w:color w:val="000000"/>
-          <w:sz w:val="22"/>
-          <w:szCs w:val="22"/>
-        </w:rPr>
-        <w:t>Figure</w:t>
-      </w:r>
-      <w:proofErr w:type="gramEnd"/>
-      <w:r>
-        <w:rPr>
-          <w:rFonts w:asciiTheme="minorHAnsi" w:hAnsiTheme="minorHAnsi" w:cstheme="minorHAnsi"/>
-          <w:color w:val="000000"/>
-          <w:sz w:val="22"/>
-          <w:szCs w:val="22"/>
-        </w:rPr>
-        <w:t xml:space="preserve"> no? ..</w:t>
-      </w:r>
-      <w:r>
-        <w:rPr>
-          <w:rFonts w:asciiTheme="minorHAnsi" w:hAnsiTheme="minorHAnsi" w:cstheme="minorHAnsi"/>
-          <w:color w:val="000000"/>
-          <w:sz w:val="22"/>
-          <w:szCs w:val="22"/>
-        </w:rPr>
-        <w:t xml:space="preserve">. Time spent on the </w:t>
-      </w:r>
-      <w:proofErr w:type="gramStart"/>
-      <w:r>
-        <w:rPr>
-          <w:rFonts w:asciiTheme="minorHAnsi" w:hAnsiTheme="minorHAnsi" w:cstheme="minorHAnsi"/>
-          <w:color w:val="000000"/>
-          <w:sz w:val="22"/>
-          <w:szCs w:val="22"/>
-        </w:rPr>
-        <w:t>project</w:t>
-      </w:r>
-      <w:proofErr w:type="gramEnd"/>
-    </w:p>
-    <w:p>
-      <w:pPr>
-        <w:pStyle w:val="NormalWeb"/>
-        <w:shd w:val="clear" w:color="auto" w:fill="FFFFFF"/>
-        <w:spacing w:before="0" w:beforeAutospacing="0" w:after="0" w:afterAutospacing="0"/>
-        <w:ind w:firstLine="567"/>
-        <w:jc w:val="both"/>
-        <w:rPr>
-          <w:rFonts w:asciiTheme="minorHAnsi" w:hAnsiTheme="minorHAnsi" w:cstheme="minorHAnsi"/>
-          <w:color w:val="000000"/>
-          <w:sz w:val="22"/>
-          <w:szCs w:val="22"/>
-        </w:rPr>
-      </w:pPr>
-    </w:p>
-    <w:p>
-      <w:pPr>
-        <w:pStyle w:val="NormalWeb"/>
-        <w:shd w:val="clear" w:color="auto" w:fill="FFFFFF"/>
-        <w:spacing w:before="0" w:beforeAutospacing="0" w:after="0" w:afterAutospacing="0"/>
-        <w:ind w:firstLine="567"/>
-        <w:jc w:val="both"/>
-        <w:rPr>
-          <w:rFonts w:asciiTheme="minorHAnsi" w:hAnsiTheme="minorHAnsi" w:cstheme="minorHAnsi"/>
-          <w:color w:val="222222"/>
-          <w:sz w:val="22"/>
-          <w:szCs w:val="22"/>
-        </w:rPr>
-      </w:pPr>
-    </w:p>
-    <w:p>
-      <w:pPr>
-        <w:jc w:val="center"/>
-        <w:rPr>
-          <w:b/>
-          <w:bCs/>
-          <w:sz w:val="28"/>
-          <w:szCs w:val="28"/>
-        </w:rPr>
-      </w:pPr>
-      <w:r>
-        <w:rPr>
+      <w:r>
+        <w:rPr>
+          <w:rFonts w:asciiTheme="minorHAnsi" w:hAnsiTheme="minorHAnsi" w:cstheme="minorHAnsi"/>
           <w:noProof/>
+          <w:color w:val="000000"/>
+          <w:sz w:val="22"/>
+          <w:szCs w:val="22"/>
         </w:rPr>
         <w:drawing>
-          <wp:inline distT="0" distB="0" distL="0" distR="0" wp14:anchorId="41F41E6A" wp14:editId="51DA9788">
-            <wp:extent cx="5724525" cy="3562350"/>
+          <wp:inline distT="0" distB="0" distL="0" distR="0" wp14:anchorId="225DA5A5" wp14:editId="11B90A8A">
+            <wp:extent cx="5629275" cy="4076700"/>
             <wp:effectExtent l="0" t="0" r="9525" b="0"/>
-            <wp:docPr id="646947799" name="Picture 2"/>
+            <wp:docPr id="954411862" name="Picture 1"/>
             <wp:cNvGraphicFramePr>
               <a:graphicFrameLocks xmlns:a="http://schemas.openxmlformats.org/drawingml/2006/main" noChangeAspect="1"/>
             </wp:cNvGraphicFramePr>
@@ -4069,7 +3014,7 @@
               <a:graphicData uri="http://schemas.openxmlformats.org/drawingml/2006/picture">
                 <pic:pic xmlns:pic="http://schemas.openxmlformats.org/drawingml/2006/picture">
                   <pic:nvPicPr>
-                    <pic:cNvPr id="646947799" name="Picture 646947799"/>
+                    <pic:cNvPr id="954411862" name="Picture 954411862"/>
                     <pic:cNvPicPr/>
                   </pic:nvPicPr>
                   <pic:blipFill>
@@ -4087,7 +3032,7 @@
                   <pic:spPr>
                     <a:xfrm>
                       <a:off x="0" y="0"/>
-                      <a:ext cx="5724525" cy="3562350"/>
+                      <a:ext cx="5635852" cy="4081463"/>
                     </a:xfrm>
                     <a:prstGeom prst="rect">
                       <a:avLst/>
@@ -4102,140 +3047,283 @@
     </w:p>
     <w:p>
       <w:pPr>
+        <w:pStyle w:val="NormalWeb"/>
+        <w:shd w:val="clear" w:color="auto" w:fill="FFFFFF"/>
+        <w:spacing w:before="0" w:beforeAutospacing="0" w:after="0" w:afterAutospacing="0"/>
+        <w:jc w:val="both"/>
+        <w:rPr>
+          <w:rFonts w:asciiTheme="minorHAnsi" w:hAnsiTheme="minorHAnsi" w:cstheme="minorHAnsi"/>
+          <w:color w:val="000000"/>
+          <w:sz w:val="22"/>
+          <w:szCs w:val="22"/>
+        </w:rPr>
+      </w:pPr>
+    </w:p>
+    <w:p>
+      <w:pPr>
+        <w:pStyle w:val="NormalWeb"/>
+        <w:shd w:val="clear" w:color="auto" w:fill="FFFFFF"/>
+        <w:spacing w:before="0" w:beforeAutospacing="0" w:after="0" w:afterAutospacing="0"/>
         <w:jc w:val="center"/>
         <w:rPr>
+          <w:rFonts w:asciiTheme="minorHAnsi" w:hAnsiTheme="minorHAnsi" w:cstheme="minorHAnsi"/>
+          <w:i/>
+          <w:iCs/>
+          <w:color w:val="000000"/>
+          <w:sz w:val="22"/>
+          <w:szCs w:val="22"/>
+        </w:rPr>
+      </w:pPr>
+      <w:r>
+        <w:rPr>
+          <w:rFonts w:asciiTheme="minorHAnsi" w:hAnsiTheme="minorHAnsi" w:cstheme="minorHAnsi"/>
+          <w:i/>
+          <w:iCs/>
+          <w:color w:val="000000"/>
+          <w:sz w:val="22"/>
+          <w:szCs w:val="22"/>
+        </w:rPr>
+        <w:t>Figure</w:t>
+      </w:r>
+      <w:r>
+        <w:rPr>
+          <w:rFonts w:asciiTheme="minorHAnsi" w:hAnsiTheme="minorHAnsi" w:cstheme="minorHAnsi"/>
+          <w:i/>
+          <w:iCs/>
+          <w:color w:val="000000"/>
+          <w:sz w:val="22"/>
+          <w:szCs w:val="22"/>
+        </w:rPr>
+        <w:t>5.</w:t>
+      </w:r>
+      <w:r>
+        <w:rPr>
+          <w:rFonts w:asciiTheme="minorHAnsi" w:hAnsiTheme="minorHAnsi" w:cstheme="minorHAnsi"/>
+          <w:i/>
+          <w:iCs/>
+          <w:color w:val="000000"/>
+          <w:sz w:val="22"/>
+          <w:szCs w:val="22"/>
+        </w:rPr>
+        <w:t xml:space="preserve"> Correlation Heatmap</w:t>
+      </w:r>
+    </w:p>
+    <w:p>
+      <w:pPr>
+        <w:pStyle w:val="NormalWeb"/>
+        <w:shd w:val="clear" w:color="auto" w:fill="FFFFFF"/>
+        <w:spacing w:before="0" w:beforeAutospacing="0" w:after="0" w:afterAutospacing="0"/>
+        <w:jc w:val="both"/>
+        <w:rPr>
+          <w:rFonts w:asciiTheme="minorHAnsi" w:hAnsiTheme="minorHAnsi" w:cstheme="minorHAnsi"/>
+          <w:color w:val="000000"/>
+          <w:sz w:val="22"/>
+          <w:szCs w:val="22"/>
+        </w:rPr>
+      </w:pPr>
+    </w:p>
+    <w:p>
+      <w:pPr>
+        <w:pStyle w:val="NormalWeb"/>
+        <w:shd w:val="clear" w:color="auto" w:fill="FFFFFF"/>
+        <w:spacing w:before="0" w:beforeAutospacing="0" w:after="0" w:afterAutospacing="0"/>
+        <w:jc w:val="both"/>
+        <w:rPr>
+          <w:rFonts w:asciiTheme="minorHAnsi" w:hAnsiTheme="minorHAnsi" w:cstheme="minorHAnsi"/>
+          <w:color w:val="222222"/>
+          <w:sz w:val="22"/>
+          <w:szCs w:val="22"/>
+        </w:rPr>
+      </w:pPr>
+    </w:p>
+    <w:p>
+      <w:pPr>
+        <w:pStyle w:val="NormalWeb"/>
+        <w:shd w:val="clear" w:color="auto" w:fill="FFFFFF"/>
+        <w:spacing w:before="120" w:beforeAutospacing="0" w:after="120" w:afterAutospacing="0"/>
+        <w:ind w:firstLine="720"/>
+        <w:jc w:val="both"/>
+        <w:rPr>
+          <w:rFonts w:asciiTheme="minorHAnsi" w:hAnsiTheme="minorHAnsi" w:cstheme="minorHAnsi"/>
+          <w:color w:val="000000"/>
+          <w:sz w:val="22"/>
+          <w:szCs w:val="22"/>
+        </w:rPr>
+      </w:pPr>
+      <w:r>
+        <w:rPr>
+          <w:rFonts w:asciiTheme="minorHAnsi" w:hAnsiTheme="minorHAnsi" w:cstheme="minorHAnsi"/>
+          <w:color w:val="000000"/>
+          <w:sz w:val="22"/>
+          <w:szCs w:val="22"/>
+        </w:rPr>
+        <w:t> </w:t>
+      </w:r>
+      <w:r>
+        <w:rPr>
+          <w:rFonts w:asciiTheme="minorHAnsi" w:hAnsiTheme="minorHAnsi" w:cstheme="minorHAnsi"/>
+          <w:color w:val="000000"/>
+          <w:sz w:val="22"/>
+          <w:szCs w:val="22"/>
+        </w:rPr>
+        <w:t xml:space="preserve">To </w:t>
+      </w:r>
+      <w:r>
+        <w:rPr>
+          <w:rFonts w:asciiTheme="minorHAnsi" w:hAnsiTheme="minorHAnsi" w:cstheme="minorHAnsi"/>
+          <w:color w:val="000000"/>
+          <w:sz w:val="22"/>
+          <w:szCs w:val="22"/>
+        </w:rPr>
+        <w:t>obtain</w:t>
+      </w:r>
+      <w:r>
+        <w:rPr>
+          <w:rFonts w:asciiTheme="minorHAnsi" w:hAnsiTheme="minorHAnsi" w:cstheme="minorHAnsi"/>
+          <w:color w:val="000000"/>
+          <w:sz w:val="22"/>
+          <w:szCs w:val="22"/>
+        </w:rPr>
+        <w:t xml:space="preserve"> the most important features in data set, I’ve created a code that assigns each feature importance score. I assign the column names of the training data to the “importance” column and</w:t>
+      </w:r>
+      <w:r>
+        <w:rPr>
+          <w:rFonts w:asciiTheme="minorHAnsi" w:hAnsiTheme="minorHAnsi" w:cstheme="minorHAnsi"/>
+          <w:color w:val="000000"/>
+          <w:sz w:val="22"/>
+          <w:szCs w:val="22"/>
+        </w:rPr>
+        <w:t xml:space="preserve"> with the command </w:t>
+      </w:r>
+      <w:r>
+        <w:rPr>
+          <w:rFonts w:asciiTheme="minorHAnsi" w:hAnsiTheme="minorHAnsi" w:cstheme="minorHAnsi"/>
           <w:b/>
           <w:bCs/>
-          <w:sz w:val="28"/>
-          <w:szCs w:val="28"/>
-        </w:rPr>
-      </w:pPr>
-    </w:p>
-    <w:p>
-      <w:pPr>
-        <w:pStyle w:val="ListParagraph"/>
-        <w:numPr>
-          <w:ilvl w:val="0"/>
-          <w:numId w:val="2"/>
-        </w:numPr>
-        <w:jc w:val="center"/>
-        <w:rPr>
-          <w:b/>
-          <w:bCs/>
-          <w:sz w:val="28"/>
-          <w:szCs w:val="28"/>
-        </w:rPr>
-      </w:pPr>
-      <w:r>
-        <w:rPr>
-          <w:rFonts w:ascii="Calibri" w:eastAsia="Times New Roman" w:hAnsi="Calibri" w:cs="Calibri"/>
-          <w:b/>
-          <w:bCs/>
-          <w:sz w:val="28"/>
-          <w:szCs w:val="28"/>
-          <w:lang w:eastAsia="en-IE"/>
+          <w:color w:val="000000"/>
+          <w:sz w:val="22"/>
+          <w:szCs w:val="22"/>
+        </w:rPr>
+        <w:t>fi. head(20)</w:t>
+      </w:r>
+      <w:r>
+        <w:rPr>
+          <w:rFonts w:asciiTheme="minorHAnsi" w:hAnsiTheme="minorHAnsi" w:cstheme="minorHAnsi"/>
+          <w:color w:val="000000"/>
+          <w:sz w:val="22"/>
+          <w:szCs w:val="22"/>
+        </w:rPr>
+        <w:t xml:space="preserve"> I can request to display the top </w:t>
+      </w:r>
+      <w:r>
+        <w:rPr>
+          <w:rFonts w:asciiTheme="minorHAnsi" w:hAnsiTheme="minorHAnsi" w:cstheme="minorHAnsi"/>
+          <w:color w:val="000000"/>
+          <w:sz w:val="22"/>
+          <w:szCs w:val="22"/>
+        </w:rPr>
+        <w:t xml:space="preserve">10, or </w:t>
+      </w:r>
+      <w:r>
+        <w:rPr>
+          <w:rFonts w:asciiTheme="minorHAnsi" w:hAnsiTheme="minorHAnsi" w:cstheme="minorHAnsi"/>
+          <w:color w:val="000000"/>
+          <w:sz w:val="22"/>
+          <w:szCs w:val="22"/>
+        </w:rPr>
+        <w:t>20 rows</w:t>
+      </w:r>
+      <w:r>
+        <w:rPr>
+          <w:rFonts w:asciiTheme="minorHAnsi" w:hAnsiTheme="minorHAnsi" w:cstheme="minorHAnsi"/>
+          <w:color w:val="000000"/>
+          <w:sz w:val="22"/>
+          <w:szCs w:val="22"/>
+        </w:rPr>
+        <w:t xml:space="preserve"> for example,</w:t>
+      </w:r>
+      <w:r>
+        <w:rPr>
+          <w:rFonts w:asciiTheme="minorHAnsi" w:hAnsiTheme="minorHAnsi" w:cstheme="minorHAnsi"/>
+          <w:color w:val="000000"/>
+          <w:sz w:val="22"/>
+          <w:szCs w:val="22"/>
+        </w:rPr>
+        <w:t xml:space="preserve"> that represent the features with highest score of importance. This command sorts the dafaframe based on the “importance” column in descending order where the most important features come first and on top of the graph. </w:t>
+      </w:r>
+    </w:p>
+    <w:p>
+      <w:pPr>
+        <w:pStyle w:val="NormalWeb"/>
+        <w:shd w:val="clear" w:color="auto" w:fill="FFFFFF"/>
+        <w:spacing w:before="0" w:beforeAutospacing="0" w:after="0" w:afterAutospacing="0"/>
+        <w:jc w:val="both"/>
+        <w:rPr>
+          <w:rFonts w:asciiTheme="minorHAnsi" w:hAnsiTheme="minorHAnsi" w:cstheme="minorHAnsi"/>
+          <w:color w:val="222222"/>
+          <w:sz w:val="22"/>
+          <w:szCs w:val="22"/>
+        </w:rPr>
+      </w:pPr>
+    </w:p>
+    <w:p>
+      <w:pPr>
+        <w:pStyle w:val="NormalWeb"/>
+        <w:shd w:val="clear" w:color="auto" w:fill="FFFFFF"/>
+        <w:spacing w:before="0" w:beforeAutospacing="0" w:after="0" w:afterAutospacing="0"/>
+        <w:ind w:firstLine="567"/>
+        <w:jc w:val="both"/>
+        <w:rPr>
+          <w:rFonts w:asciiTheme="minorHAnsi" w:hAnsiTheme="minorHAnsi" w:cstheme="minorHAnsi"/>
+          <w:color w:val="000000"/>
+          <w:sz w:val="22"/>
+          <w:szCs w:val="22"/>
+        </w:rPr>
+      </w:pPr>
+    </w:p>
+    <w:p>
+      <w:pPr>
+        <w:pStyle w:val="NormalWeb"/>
+        <w:shd w:val="clear" w:color="auto" w:fill="FFFFFF"/>
+        <w:spacing w:before="0" w:beforeAutospacing="0" w:after="0" w:afterAutospacing="0"/>
+        <w:ind w:firstLine="567"/>
+        <w:jc w:val="both"/>
+        <w:rPr>
+          <w:rFonts w:asciiTheme="minorHAnsi" w:hAnsiTheme="minorHAnsi" w:cstheme="minorHAnsi"/>
+          <w:color w:val="000000"/>
+          <w:sz w:val="22"/>
+          <w:szCs w:val="22"/>
+        </w:rPr>
+      </w:pPr>
+    </w:p>
+    <w:p>
+      <w:pPr>
+        <w:pStyle w:val="NormalWeb"/>
+        <w:shd w:val="clear" w:color="auto" w:fill="FFFFFF"/>
+        <w:spacing w:before="0" w:beforeAutospacing="0" w:after="0" w:afterAutospacing="0"/>
+        <w:ind w:firstLine="567"/>
+        <w:jc w:val="both"/>
+        <w:rPr>
+          <w:rFonts w:asciiTheme="minorHAnsi" w:hAnsiTheme="minorHAnsi" w:cstheme="minorHAnsi"/>
+          <w:color w:val="000000"/>
+          <w:sz w:val="22"/>
+          <w:szCs w:val="22"/>
+        </w:rPr>
+      </w:pPr>
+      <w:r>
+        <w:rPr>
+          <w:rFonts w:asciiTheme="minorHAnsi" w:hAnsiTheme="minorHAnsi" w:cstheme="minorHAnsi"/>
+          <w:noProof/>
+          <w:color w:val="000000"/>
+          <w:sz w:val="22"/>
+          <w:szCs w:val="22"/>
         </w:rPr>
         <w:lastRenderedPageBreak/>
-        <w:t>Reflective Journal by Zygimantas Jakubauskas</w:t>
-      </w:r>
-    </w:p>
-    <w:p>
-      <w:pPr>
-        <w:pStyle w:val="ListParagraph"/>
-        <w:rPr>
-          <w:b/>
-          <w:bCs/>
-          <w:sz w:val="28"/>
-          <w:szCs w:val="28"/>
-        </w:rPr>
-      </w:pPr>
-    </w:p>
-    <w:p>
-      <w:pPr>
-        <w:ind w:firstLine="567"/>
-        <w:jc w:val="both"/>
-      </w:pPr>
-      <w:r>
-        <w:t>I personally enjoyed working with this air_data.csv dataset. Plane travelling experience is something I can relate to, and I can see this type of data being used in real world. It gave me knowledge what airlines do to improve their customer service, and how little details can affect overall picture. We were predicting satisfaction of customers after taking the journey, but with this data we</w:t>
-      </w:r>
-      <w:r>
-        <w:t xml:space="preserve"> also</w:t>
-      </w:r>
-      <w:r>
-        <w:t xml:space="preserve"> can predict what can make customer</w:t>
-      </w:r>
-      <w:r>
-        <w:t>s</w:t>
-      </w:r>
-      <w:r>
-        <w:t xml:space="preserve"> loyal (although we didn’t analyse this on this occasion), something that is crucial for every airline.</w:t>
-      </w:r>
-      <w:r>
-        <w:t xml:space="preserve"> Very interesting piece of information is Importance’s Graphs, that could give deep insides into areas where airlines should focus, what aspects of their service to improve, or even what segments of passengers to target to offer their products. I could see for myself how machine learning techniques can influence marketing decisions.</w:t>
-      </w:r>
-    </w:p>
-    <w:p>
-      <w:pPr>
-        <w:ind w:firstLine="567"/>
-        <w:jc w:val="both"/>
-      </w:pPr>
-      <w:r>
-        <w:t xml:space="preserve">This was a vast </w:t>
-      </w:r>
-      <w:r>
-        <w:t>time-consuming</w:t>
-      </w:r>
-      <w:r>
-        <w:t xml:space="preserve"> project, with big chunk of time dedicated to trying </w:t>
-      </w:r>
-      <w:r>
-        <w:t>to understand</w:t>
-      </w:r>
-      <w:r>
-        <w:t xml:space="preserve"> </w:t>
-      </w:r>
-      <w:proofErr w:type="spellStart"/>
-      <w:r>
-        <w:t>G</w:t>
-      </w:r>
-      <w:r>
-        <w:t>ithub</w:t>
-      </w:r>
-      <w:proofErr w:type="spellEnd"/>
-      <w:r>
-        <w:t xml:space="preserve">. I wish we had </w:t>
-      </w:r>
-      <w:r>
-        <w:t xml:space="preserve">in-debt lesson on GitHub prior to the project as various errors, such as conflicting errors were a constant feature. Overall, </w:t>
-      </w:r>
-      <w:proofErr w:type="gramStart"/>
-      <w:r>
-        <w:t>all of</w:t>
-      </w:r>
-      <w:proofErr w:type="gramEnd"/>
-      <w:r>
-        <w:t xml:space="preserve"> my evenings and weekends were dedicated to the assignment either working on my own or together with the partner.</w:t>
-      </w:r>
-      <w:r>
-        <w:t xml:space="preserve"> </w:t>
-      </w:r>
-    </w:p>
-    <w:p>
-      <w:pPr>
-        <w:ind w:firstLine="567"/>
-        <w:jc w:val="center"/>
-      </w:pPr>
-      <w:r>
-        <w:rPr>
-          <w:rFonts w:cstheme="minorHAnsi"/>
-          <w:noProof/>
-          <w:color w:val="222222"/>
-        </w:rPr>
         <w:drawing>
-          <wp:inline distT="0" distB="0" distL="0" distR="0" wp14:anchorId="1E336CD2" wp14:editId="52B1B6C4">
-            <wp:extent cx="4442460" cy="2717233"/>
-            <wp:effectExtent l="0" t="0" r="0" b="6985"/>
-            <wp:docPr id="1735780294" name="Picture 1" descr="A graph showing time and date&#10;&#10;Description automatically generated"/>
+          <wp:inline distT="0" distB="0" distL="0" distR="0" wp14:anchorId="6A246521" wp14:editId="2D11673F">
+            <wp:extent cx="4991100" cy="3076575"/>
+            <wp:effectExtent l="0" t="0" r="0" b="9525"/>
+            <wp:docPr id="1304770696" name="Picture 2"/>
             <wp:cNvGraphicFramePr>
               <a:graphicFrameLocks xmlns:a="http://schemas.openxmlformats.org/drawingml/2006/main" noChangeAspect="1"/>
             </wp:cNvGraphicFramePr>
@@ -4243,11 +3331,11 @@
               <a:graphicData uri="http://schemas.openxmlformats.org/drawingml/2006/picture">
                 <pic:pic xmlns:pic="http://schemas.openxmlformats.org/drawingml/2006/picture">
                   <pic:nvPicPr>
-                    <pic:cNvPr id="1735780294" name="Picture 1" descr="A graph showing time and date&#10;&#10;Description automatically generated"/>
+                    <pic:cNvPr id="1304770696" name="Picture 1304770696"/>
                     <pic:cNvPicPr/>
                   </pic:nvPicPr>
                   <pic:blipFill>
-                    <a:blip r:embed="rId11" cstate="print">
+                    <a:blip r:embed="rId11">
                       <a:extLst>
                         <a:ext uri="{28A0092B-C50C-407E-A947-70E740481C1C}">
                           <a14:useLocalDpi xmlns:a14="http://schemas.microsoft.com/office/drawing/2010/main" val="0"/>
@@ -4261,7 +3349,7 @@
                   <pic:spPr>
                     <a:xfrm>
                       <a:off x="0" y="0"/>
-                      <a:ext cx="4459254" cy="2727505"/>
+                      <a:ext cx="4991100" cy="3076575"/>
                     </a:xfrm>
                     <a:prstGeom prst="rect">
                       <a:avLst/>
@@ -4276,19 +3364,544 @@
     </w:p>
     <w:p>
       <w:pPr>
+        <w:pStyle w:val="NormalWeb"/>
+        <w:shd w:val="clear" w:color="auto" w:fill="FFFFFF"/>
+        <w:spacing w:before="0" w:beforeAutospacing="0" w:after="0" w:afterAutospacing="0"/>
         <w:ind w:firstLine="567"/>
         <w:jc w:val="both"/>
-      </w:pPr>
-      <w:r>
-        <w:t xml:space="preserve">As for practical part of the assignment it’s difficult to highlight any </w:t>
-      </w:r>
-      <w:proofErr w:type="gramStart"/>
-      <w:r>
-        <w:t>particular area</w:t>
-      </w:r>
-      <w:proofErr w:type="gramEnd"/>
-      <w:r>
-        <w:t xml:space="preserve">, because a lot of work was done in collaboration with my partner, sharing the ideas, trying different approaches and solutions to the problems. </w:t>
+        <w:rPr>
+          <w:rFonts w:asciiTheme="minorHAnsi" w:hAnsiTheme="minorHAnsi" w:cstheme="minorHAnsi"/>
+          <w:color w:val="000000"/>
+          <w:sz w:val="22"/>
+          <w:szCs w:val="22"/>
+        </w:rPr>
+      </w:pPr>
+    </w:p>
+    <w:p>
+      <w:pPr>
+        <w:pStyle w:val="NormalWeb"/>
+        <w:shd w:val="clear" w:color="auto" w:fill="FFFFFF"/>
+        <w:spacing w:before="0" w:beforeAutospacing="0" w:after="0" w:afterAutospacing="0"/>
+        <w:ind w:firstLine="567"/>
+        <w:jc w:val="both"/>
+        <w:rPr>
+          <w:rFonts w:asciiTheme="minorHAnsi" w:hAnsiTheme="minorHAnsi" w:cstheme="minorHAnsi"/>
+          <w:color w:val="000000"/>
+          <w:sz w:val="22"/>
+          <w:szCs w:val="22"/>
+        </w:rPr>
+      </w:pPr>
+    </w:p>
+    <w:p>
+      <w:pPr>
+        <w:pStyle w:val="NormalWeb"/>
+        <w:shd w:val="clear" w:color="auto" w:fill="FFFFFF"/>
+        <w:spacing w:before="0" w:beforeAutospacing="0" w:after="0" w:afterAutospacing="0"/>
+        <w:ind w:firstLine="567"/>
+        <w:jc w:val="both"/>
+        <w:rPr>
+          <w:rFonts w:asciiTheme="minorHAnsi" w:hAnsiTheme="minorHAnsi" w:cstheme="minorHAnsi"/>
+          <w:color w:val="000000"/>
+          <w:sz w:val="22"/>
+          <w:szCs w:val="22"/>
+        </w:rPr>
+      </w:pPr>
+    </w:p>
+    <w:p>
+      <w:pPr>
+        <w:pStyle w:val="NormalWeb"/>
+        <w:shd w:val="clear" w:color="auto" w:fill="FFFFFF"/>
+        <w:spacing w:before="0" w:beforeAutospacing="0" w:after="0" w:afterAutospacing="0"/>
+        <w:jc w:val="center"/>
+        <w:rPr>
+          <w:rFonts w:asciiTheme="minorHAnsi" w:hAnsiTheme="minorHAnsi" w:cstheme="minorHAnsi"/>
+          <w:i/>
+          <w:iCs/>
+          <w:color w:val="000000"/>
+          <w:sz w:val="22"/>
+          <w:szCs w:val="22"/>
+        </w:rPr>
+      </w:pPr>
+      <w:r>
+        <w:rPr>
+          <w:rFonts w:asciiTheme="minorHAnsi" w:hAnsiTheme="minorHAnsi" w:cstheme="minorHAnsi"/>
+          <w:i/>
+          <w:iCs/>
+          <w:color w:val="000000"/>
+          <w:sz w:val="22"/>
+          <w:szCs w:val="22"/>
+        </w:rPr>
+        <w:t>Figure</w:t>
+      </w:r>
+      <w:r>
+        <w:rPr>
+          <w:rFonts w:asciiTheme="minorHAnsi" w:hAnsiTheme="minorHAnsi" w:cstheme="minorHAnsi"/>
+          <w:i/>
+          <w:iCs/>
+          <w:color w:val="000000"/>
+          <w:sz w:val="22"/>
+          <w:szCs w:val="22"/>
+        </w:rPr>
+        <w:t>6.</w:t>
+      </w:r>
+      <w:r>
+        <w:rPr>
+          <w:rFonts w:asciiTheme="minorHAnsi" w:hAnsiTheme="minorHAnsi" w:cstheme="minorHAnsi"/>
+          <w:i/>
+          <w:iCs/>
+          <w:color w:val="000000"/>
+          <w:sz w:val="22"/>
+          <w:szCs w:val="22"/>
+        </w:rPr>
+        <w:t xml:space="preserve"> </w:t>
+      </w:r>
+      <w:r>
+        <w:rPr>
+          <w:rFonts w:asciiTheme="minorHAnsi" w:hAnsiTheme="minorHAnsi" w:cstheme="minorHAnsi"/>
+          <w:i/>
+          <w:iCs/>
+          <w:color w:val="000000"/>
+          <w:sz w:val="22"/>
+          <w:szCs w:val="22"/>
+        </w:rPr>
+        <w:t>Top 10 most important features using Random Forest model</w:t>
+      </w:r>
+    </w:p>
+    <w:p>
+      <w:pPr>
+        <w:pStyle w:val="NormalWeb"/>
+        <w:shd w:val="clear" w:color="auto" w:fill="FFFFFF"/>
+        <w:spacing w:before="0" w:beforeAutospacing="0" w:after="0" w:afterAutospacing="0"/>
+        <w:jc w:val="both"/>
+        <w:rPr>
+          <w:rFonts w:asciiTheme="minorHAnsi" w:hAnsiTheme="minorHAnsi" w:cstheme="minorHAnsi"/>
+          <w:color w:val="000000"/>
+          <w:sz w:val="22"/>
+          <w:szCs w:val="22"/>
+        </w:rPr>
+      </w:pPr>
+    </w:p>
+    <w:p>
+      <w:pPr>
+        <w:pStyle w:val="NormalWeb"/>
+        <w:shd w:val="clear" w:color="auto" w:fill="FFFFFF"/>
+        <w:spacing w:before="120" w:beforeAutospacing="0" w:after="120" w:afterAutospacing="0"/>
+        <w:ind w:firstLine="567"/>
+        <w:jc w:val="both"/>
+        <w:rPr>
+          <w:rFonts w:asciiTheme="minorHAnsi" w:hAnsiTheme="minorHAnsi" w:cstheme="minorHAnsi"/>
+          <w:color w:val="000000"/>
+          <w:sz w:val="22"/>
+          <w:szCs w:val="22"/>
+        </w:rPr>
+      </w:pPr>
+      <w:r>
+        <w:rPr>
+          <w:rFonts w:asciiTheme="minorHAnsi" w:hAnsiTheme="minorHAnsi" w:cstheme="minorHAnsi"/>
+          <w:color w:val="000000"/>
+          <w:sz w:val="22"/>
+          <w:szCs w:val="22"/>
+        </w:rPr>
+        <w:t xml:space="preserve">Admittedly, </w:t>
+      </w:r>
+      <w:r>
+        <w:rPr>
+          <w:rFonts w:asciiTheme="minorHAnsi" w:hAnsiTheme="minorHAnsi" w:cstheme="minorHAnsi"/>
+          <w:color w:val="000000"/>
+          <w:sz w:val="22"/>
+          <w:szCs w:val="22"/>
+        </w:rPr>
+        <w:t xml:space="preserve">the project </w:t>
+      </w:r>
+      <w:r>
+        <w:rPr>
+          <w:rFonts w:asciiTheme="minorHAnsi" w:hAnsiTheme="minorHAnsi" w:cstheme="minorHAnsi"/>
+          <w:color w:val="000000"/>
+          <w:sz w:val="22"/>
+          <w:szCs w:val="22"/>
+        </w:rPr>
+        <w:t xml:space="preserve">was a challenging task for me given my current level of experience, but generally speaking, I really enjoyed learning and attempting to understand such a complex subject of study as Machine Learning. </w:t>
+      </w:r>
+      <w:r>
+        <w:rPr>
+          <w:rFonts w:asciiTheme="minorHAnsi" w:hAnsiTheme="minorHAnsi" w:cstheme="minorHAnsi"/>
+          <w:color w:val="000000"/>
+          <w:sz w:val="22"/>
+          <w:szCs w:val="22"/>
+        </w:rPr>
+        <w:t>Unfortunately,</w:t>
+      </w:r>
+      <w:r>
+        <w:rPr>
+          <w:rFonts w:asciiTheme="minorHAnsi" w:hAnsiTheme="minorHAnsi" w:cstheme="minorHAnsi"/>
+          <w:color w:val="000000"/>
+          <w:sz w:val="22"/>
+          <w:szCs w:val="22"/>
+        </w:rPr>
+        <w:t xml:space="preserve"> </w:t>
+      </w:r>
+      <w:r>
+        <w:rPr>
+          <w:rFonts w:asciiTheme="minorHAnsi" w:hAnsiTheme="minorHAnsi" w:cstheme="minorHAnsi"/>
+          <w:color w:val="000000"/>
+          <w:sz w:val="22"/>
+          <w:szCs w:val="22"/>
+        </w:rPr>
+        <w:t>we</w:t>
+      </w:r>
+      <w:r>
+        <w:rPr>
+          <w:rFonts w:asciiTheme="minorHAnsi" w:hAnsiTheme="minorHAnsi" w:cstheme="minorHAnsi"/>
+          <w:color w:val="000000"/>
+          <w:sz w:val="22"/>
+          <w:szCs w:val="22"/>
+        </w:rPr>
+        <w:t xml:space="preserve">’ve constantly faced </w:t>
+      </w:r>
+      <w:r>
+        <w:rPr>
+          <w:rFonts w:asciiTheme="minorHAnsi" w:hAnsiTheme="minorHAnsi" w:cstheme="minorHAnsi"/>
+          <w:color w:val="000000"/>
+          <w:sz w:val="22"/>
+          <w:szCs w:val="22"/>
+        </w:rPr>
+        <w:t xml:space="preserve">time constraints, having busy and rather different schedules, it was a rocky start but eventually found a suitable times to work together when needed. We’ve communicated frequently and we even arranged a time to meet in person twice on Friday 17 Nov and 24 Nov.  The meetings in person were insightful and helped me to stay focused and cleared </w:t>
+      </w:r>
+      <w:r>
+        <w:rPr>
+          <w:rFonts w:asciiTheme="minorHAnsi" w:hAnsiTheme="minorHAnsi" w:cstheme="minorHAnsi"/>
+          <w:color w:val="000000"/>
+          <w:sz w:val="22"/>
+          <w:szCs w:val="22"/>
+        </w:rPr>
+        <w:t xml:space="preserve">any pending matters or questions. </w:t>
+      </w:r>
+    </w:p>
+    <w:p>
+      <w:pPr>
+        <w:pStyle w:val="NormalWeb"/>
+        <w:shd w:val="clear" w:color="auto" w:fill="FFFFFF"/>
+        <w:spacing w:before="0" w:beforeAutospacing="0" w:after="0" w:afterAutospacing="0"/>
+        <w:ind w:firstLine="567"/>
+        <w:jc w:val="both"/>
+        <w:rPr>
+          <w:rFonts w:asciiTheme="minorHAnsi" w:hAnsiTheme="minorHAnsi" w:cstheme="minorHAnsi"/>
+          <w:color w:val="000000"/>
+          <w:sz w:val="22"/>
+          <w:szCs w:val="22"/>
+        </w:rPr>
+      </w:pPr>
+      <w:r>
+        <w:rPr>
+          <w:rFonts w:asciiTheme="minorHAnsi" w:hAnsiTheme="minorHAnsi" w:cstheme="minorHAnsi"/>
+          <w:color w:val="000000"/>
+          <w:sz w:val="22"/>
+          <w:szCs w:val="22"/>
+        </w:rPr>
+        <w:t>To conclude</w:t>
+      </w:r>
+      <w:r>
+        <w:rPr>
+          <w:rFonts w:asciiTheme="minorHAnsi" w:hAnsiTheme="minorHAnsi" w:cstheme="minorHAnsi"/>
+          <w:color w:val="000000"/>
+          <w:sz w:val="22"/>
+          <w:szCs w:val="22"/>
+        </w:rPr>
+        <w:t xml:space="preserve">, Zygimantas is an excellent team player, very focused and reliable. He was very supportive and understanding during this journey and I could not ask for a better partner on this project. </w:t>
+      </w:r>
+    </w:p>
+    <w:p>
+      <w:pPr>
+        <w:pStyle w:val="NormalWeb"/>
+        <w:shd w:val="clear" w:color="auto" w:fill="FFFFFF"/>
+        <w:spacing w:before="0" w:beforeAutospacing="0" w:after="0" w:afterAutospacing="0"/>
+        <w:ind w:firstLine="567"/>
+        <w:jc w:val="both"/>
+        <w:rPr>
+          <w:rFonts w:asciiTheme="minorHAnsi" w:hAnsiTheme="minorHAnsi" w:cstheme="minorHAnsi"/>
+          <w:color w:val="000000"/>
+          <w:sz w:val="22"/>
+          <w:szCs w:val="22"/>
+        </w:rPr>
+      </w:pPr>
+    </w:p>
+    <w:p>
+      <w:pPr>
+        <w:pStyle w:val="NormalWeb"/>
+        <w:shd w:val="clear" w:color="auto" w:fill="FFFFFF"/>
+        <w:spacing w:before="0" w:beforeAutospacing="0" w:after="0" w:afterAutospacing="0"/>
+        <w:jc w:val="both"/>
+        <w:rPr>
+          <w:rFonts w:asciiTheme="minorHAnsi" w:hAnsiTheme="minorHAnsi" w:cstheme="minorHAnsi"/>
+          <w:color w:val="000000"/>
+          <w:sz w:val="22"/>
+          <w:szCs w:val="22"/>
+        </w:rPr>
+      </w:pPr>
+      <w:r>
+        <w:rPr>
+          <w:noProof/>
+        </w:rPr>
+        <w:drawing>
+          <wp:inline distT="0" distB="0" distL="0" distR="0" wp14:anchorId="6D204FD8" wp14:editId="50217957">
+            <wp:extent cx="5457825" cy="3190875"/>
+            <wp:effectExtent l="0" t="0" r="9525" b="9525"/>
+            <wp:docPr id="646947799" name="Picture 2"/>
+            <wp:cNvGraphicFramePr>
+              <a:graphicFrameLocks xmlns:a="http://schemas.openxmlformats.org/drawingml/2006/main" noChangeAspect="1"/>
+            </wp:cNvGraphicFramePr>
+            <a:graphic xmlns:a="http://schemas.openxmlformats.org/drawingml/2006/main">
+              <a:graphicData uri="http://schemas.openxmlformats.org/drawingml/2006/picture">
+                <pic:pic xmlns:pic="http://schemas.openxmlformats.org/drawingml/2006/picture">
+                  <pic:nvPicPr>
+                    <pic:cNvPr id="646947799" name="Picture 646947799"/>
+                    <pic:cNvPicPr/>
+                  </pic:nvPicPr>
+                  <pic:blipFill>
+                    <a:blip r:embed="rId12">
+                      <a:extLst>
+                        <a:ext uri="{28A0092B-C50C-407E-A947-70E740481C1C}">
+                          <a14:useLocalDpi xmlns:a14="http://schemas.microsoft.com/office/drawing/2010/main" val="0"/>
+                        </a:ext>
+                      </a:extLst>
+                    </a:blip>
+                    <a:stretch>
+                      <a:fillRect/>
+                    </a:stretch>
+                  </pic:blipFill>
+                  <pic:spPr>
+                    <a:xfrm>
+                      <a:off x="0" y="0"/>
+                      <a:ext cx="5457825" cy="3190875"/>
+                    </a:xfrm>
+                    <a:prstGeom prst="rect">
+                      <a:avLst/>
+                    </a:prstGeom>
+                  </pic:spPr>
+                </pic:pic>
+              </a:graphicData>
+            </a:graphic>
+          </wp:inline>
+        </w:drawing>
+      </w:r>
+    </w:p>
+    <w:p>
+      <w:pPr>
+        <w:pStyle w:val="NormalWeb"/>
+        <w:shd w:val="clear" w:color="auto" w:fill="FFFFFF"/>
+        <w:spacing w:before="0" w:beforeAutospacing="0" w:after="0" w:afterAutospacing="0"/>
+        <w:ind w:firstLine="567"/>
+        <w:jc w:val="center"/>
+        <w:rPr>
+          <w:rFonts w:asciiTheme="minorHAnsi" w:hAnsiTheme="minorHAnsi" w:cstheme="minorHAnsi"/>
+          <w:color w:val="222222"/>
+          <w:sz w:val="22"/>
+          <w:szCs w:val="22"/>
+        </w:rPr>
+      </w:pPr>
+      <w:r>
+        <w:rPr>
+          <w:rFonts w:asciiTheme="minorHAnsi" w:hAnsiTheme="minorHAnsi" w:cstheme="minorHAnsi"/>
+          <w:i/>
+          <w:iCs/>
+          <w:color w:val="000000"/>
+          <w:sz w:val="22"/>
+          <w:szCs w:val="22"/>
+        </w:rPr>
+        <w:t>Figure</w:t>
+      </w:r>
+      <w:r>
+        <w:rPr>
+          <w:rFonts w:asciiTheme="minorHAnsi" w:hAnsiTheme="minorHAnsi" w:cstheme="minorHAnsi"/>
+          <w:i/>
+          <w:iCs/>
+          <w:color w:val="000000"/>
+          <w:sz w:val="22"/>
+          <w:szCs w:val="22"/>
+        </w:rPr>
+        <w:t>7.</w:t>
+      </w:r>
+      <w:r>
+        <w:rPr>
+          <w:rFonts w:asciiTheme="minorHAnsi" w:hAnsiTheme="minorHAnsi" w:cstheme="minorHAnsi"/>
+          <w:i/>
+          <w:iCs/>
+          <w:color w:val="000000"/>
+          <w:sz w:val="22"/>
+          <w:szCs w:val="22"/>
+        </w:rPr>
+        <w:t xml:space="preserve">   </w:t>
+      </w:r>
+      <w:r>
+        <w:rPr>
+          <w:rFonts w:asciiTheme="minorHAnsi" w:hAnsiTheme="minorHAnsi" w:cstheme="minorHAnsi"/>
+          <w:i/>
+          <w:iCs/>
+          <w:color w:val="000000"/>
+          <w:sz w:val="22"/>
+          <w:szCs w:val="22"/>
+        </w:rPr>
+        <w:t>Estimated t</w:t>
+      </w:r>
+      <w:r>
+        <w:rPr>
+          <w:rFonts w:asciiTheme="minorHAnsi" w:hAnsiTheme="minorHAnsi" w:cstheme="minorHAnsi"/>
+          <w:i/>
+          <w:iCs/>
+          <w:color w:val="000000"/>
+          <w:sz w:val="22"/>
+          <w:szCs w:val="22"/>
+        </w:rPr>
+        <w:t>ime spent on the projec</w:t>
+      </w:r>
+      <w:r>
+        <w:rPr>
+          <w:rFonts w:asciiTheme="minorHAnsi" w:hAnsiTheme="minorHAnsi" w:cstheme="minorHAnsi"/>
+          <w:i/>
+          <w:iCs/>
+          <w:color w:val="000000"/>
+          <w:sz w:val="22"/>
+          <w:szCs w:val="22"/>
+        </w:rPr>
+        <w:t>t</w:t>
+      </w:r>
+    </w:p>
+    <w:p>
+      <w:pPr>
+        <w:pStyle w:val="NormalWeb"/>
+        <w:shd w:val="clear" w:color="auto" w:fill="FFFFFF"/>
+        <w:spacing w:before="0" w:beforeAutospacing="0" w:after="0" w:afterAutospacing="0"/>
+        <w:ind w:firstLine="567"/>
+        <w:jc w:val="center"/>
+        <w:rPr>
+          <w:rFonts w:asciiTheme="minorHAnsi" w:hAnsiTheme="minorHAnsi" w:cstheme="minorHAnsi"/>
+          <w:i/>
+          <w:iCs/>
+          <w:color w:val="000000"/>
+          <w:sz w:val="22"/>
+          <w:szCs w:val="22"/>
+        </w:rPr>
+      </w:pPr>
+    </w:p>
+    <w:p>
+      <w:pPr>
+        <w:jc w:val="center"/>
+        <w:rPr>
+          <w:b/>
+          <w:bCs/>
+          <w:sz w:val="28"/>
+          <w:szCs w:val="28"/>
+        </w:rPr>
+      </w:pPr>
+    </w:p>
+    <w:p>
+      <w:pPr>
+        <w:pStyle w:val="ListParagraph"/>
+        <w:numPr>
+          <w:ilvl w:val="0"/>
+          <w:numId w:val="2"/>
+        </w:numPr>
+        <w:jc w:val="center"/>
+        <w:rPr>
+          <w:b/>
+          <w:bCs/>
+          <w:sz w:val="28"/>
+          <w:szCs w:val="28"/>
+        </w:rPr>
+      </w:pPr>
+      <w:r>
+        <w:rPr>
+          <w:rFonts w:ascii="Calibri" w:eastAsia="Times New Roman" w:hAnsi="Calibri" w:cs="Calibri"/>
+          <w:b/>
+          <w:bCs/>
+          <w:sz w:val="28"/>
+          <w:szCs w:val="28"/>
+          <w:lang w:eastAsia="en-IE"/>
+        </w:rPr>
+        <w:t>Reflective Journal by Zygimantas Jakubauskas</w:t>
+      </w:r>
+    </w:p>
+    <w:p>
+      <w:pPr>
+        <w:pStyle w:val="ListParagraph"/>
+        <w:rPr>
+          <w:b/>
+          <w:bCs/>
+          <w:sz w:val="28"/>
+          <w:szCs w:val="28"/>
+        </w:rPr>
+      </w:pPr>
+    </w:p>
+    <w:p>
+      <w:pPr>
+        <w:ind w:firstLine="567"/>
+        <w:jc w:val="both"/>
+      </w:pPr>
+      <w:r>
+        <w:t>I personally enjoyed working with this air_data.csv dataset. Plane travelling experience is something I can relate to, and I can see this type of data being used in real world. It gave me knowledge what airlines do to improve their customer service, and how little details can affect overall picture. We were predicting satisfaction of customers after taking the journey, but with this data we</w:t>
+      </w:r>
+      <w:r>
+        <w:t xml:space="preserve"> also</w:t>
+      </w:r>
+      <w:r>
+        <w:t xml:space="preserve"> can predict what can make customer</w:t>
+      </w:r>
+      <w:r>
+        <w:t>s</w:t>
+      </w:r>
+      <w:r>
+        <w:t xml:space="preserve"> loyal (although we didn’t analyse this on this occasion), something that is crucial for every airline.</w:t>
+      </w:r>
+      <w:r>
+        <w:t xml:space="preserve"> Very interesting piece of information is Importance’s Graphs, that could give deep insides into areas where airlines should focus, what aspects of their service to improve, or even what segments of passengers to target to offer their products. I could see for myself how machine learning techniques can influence marketing decisions.</w:t>
+      </w:r>
+    </w:p>
+    <w:p>
+      <w:pPr>
+        <w:ind w:firstLine="567"/>
+        <w:jc w:val="both"/>
+      </w:pPr>
+      <w:r>
+        <w:t xml:space="preserve">This was a vast </w:t>
+      </w:r>
+      <w:r>
+        <w:t>time-consuming</w:t>
+      </w:r>
+      <w:r>
+        <w:t xml:space="preserve"> project, with big chunk of time dedicated to trying </w:t>
+      </w:r>
+      <w:r>
+        <w:t>to understand</w:t>
+      </w:r>
+      <w:r>
+        <w:t xml:space="preserve"> </w:t>
+      </w:r>
+      <w:r>
+        <w:t>G</w:t>
+      </w:r>
+      <w:r>
+        <w:t xml:space="preserve">ithub. I wish we had </w:t>
+      </w:r>
+      <w:r>
+        <w:t>in-debt lesson on GitHub prior to the project as various errors, such as conflicting errors were a constant feature. Overall, all of my evenings and weekends were dedicated to the assignment either working on my own or together with the partner.</w:t>
+      </w:r>
+      <w:r>
+        <w:t xml:space="preserve"> </w:t>
+      </w:r>
+    </w:p>
+    <w:p>
+      <w:pPr>
+        <w:ind w:firstLine="567"/>
+        <w:jc w:val="center"/>
+      </w:pPr>
+    </w:p>
+    <w:p>
+      <w:pPr>
+        <w:ind w:firstLine="567"/>
+        <w:jc w:val="both"/>
+      </w:pPr>
+      <w:r>
+        <w:t xml:space="preserve">As for practical part of the assignment it’s difficult to highlight any particular area, because a lot of work was done in collaboration with my partner, sharing the ideas, trying different approaches and solutions to the problems. </w:t>
       </w:r>
       <w:r>
         <w:t>I personally tried to analyse deeply every aspect of the assessment</w:t>
@@ -4297,15 +3910,7 @@
         <w:t xml:space="preserve"> aiming to understand Machine Learning inside out.</w:t>
       </w:r>
       <w:r>
-        <w:t xml:space="preserve"> I </w:t>
-      </w:r>
-      <w:proofErr w:type="gramStart"/>
-      <w:r>
-        <w:t>definitely improved</w:t>
-      </w:r>
-      <w:proofErr w:type="gramEnd"/>
-      <w:r>
-        <w:t xml:space="preserve"> my Data Preparation and Machine Learning skills during this project. </w:t>
+        <w:t xml:space="preserve"> I definitely improved my Data Preparation and Machine Learning skills during this project. </w:t>
       </w:r>
     </w:p>
     <w:p>
@@ -4348,7 +3953,7 @@
                     <pic:cNvPicPr/>
                   </pic:nvPicPr>
                   <pic:blipFill>
-                    <a:blip r:embed="rId12">
+                    <a:blip r:embed="rId13">
                       <a:extLst>
                         <a:ext uri="{28A0092B-C50C-407E-A947-70E740481C1C}">
                           <a14:useLocalDpi xmlns:a14="http://schemas.microsoft.com/office/drawing/2010/main" val="0"/>
@@ -4380,12 +3985,24 @@
         <w:ind w:firstLine="567"/>
         <w:jc w:val="both"/>
       </w:pPr>
+    </w:p>
+    <w:p>
+      <w:pPr>
+        <w:ind w:firstLine="567"/>
+        <w:jc w:val="both"/>
+      </w:pPr>
       <w:r>
         <w:t>Model performed best at test size 0.2</w:t>
       </w:r>
       <w:r>
         <w:t>, and at this test size confusion matrix’s accuracy was the highest 0.948%. This is the plot of Confusion Matrix.</w:t>
       </w:r>
+    </w:p>
+    <w:p>
+      <w:pPr>
+        <w:ind w:firstLine="567"/>
+        <w:jc w:val="both"/>
+      </w:pPr>
     </w:p>
     <w:p>
       <w:pPr>
@@ -4426,7 +4043,7 @@
                     <pic:cNvPicPr/>
                   </pic:nvPicPr>
                   <pic:blipFill>
-                    <a:blip r:embed="rId13">
+                    <a:blip r:embed="rId14">
                       <a:extLst>
                         <a:ext uri="{28A0092B-C50C-407E-A947-70E740481C1C}">
                           <a14:useLocalDpi xmlns:a14="http://schemas.microsoft.com/office/drawing/2010/main" val="0"/>
@@ -4474,7 +4091,7 @@
           <w:i/>
           <w:iCs/>
         </w:rPr>
-        <w:t>4</w:t>
+        <w:t>8</w:t>
       </w:r>
       <w:r>
         <w:rPr>
@@ -4592,6 +4209,232 @@
         </w:rPr>
         <w:t xml:space="preserve"> Cross validation technique is more relevant and necessary for smaller datasets.</w:t>
       </w:r>
+    </w:p>
+    <w:p>
+      <w:pPr>
+        <w:pStyle w:val="NormalWeb"/>
+        <w:shd w:val="clear" w:color="auto" w:fill="FFFFFF"/>
+        <w:spacing w:before="0" w:beforeAutospacing="0" w:after="0" w:afterAutospacing="0"/>
+        <w:ind w:firstLine="567"/>
+        <w:jc w:val="both"/>
+        <w:rPr>
+          <w:rFonts w:asciiTheme="minorHAnsi" w:hAnsiTheme="minorHAnsi" w:cstheme="minorHAnsi"/>
+          <w:color w:val="000000"/>
+          <w:sz w:val="22"/>
+          <w:szCs w:val="22"/>
+        </w:rPr>
+      </w:pPr>
+    </w:p>
+    <w:p>
+      <w:pPr>
+        <w:pStyle w:val="NormalWeb"/>
+        <w:shd w:val="clear" w:color="auto" w:fill="FFFFFF"/>
+        <w:spacing w:before="0" w:beforeAutospacing="0" w:after="0" w:afterAutospacing="0"/>
+        <w:ind w:firstLine="567"/>
+        <w:jc w:val="both"/>
+        <w:rPr>
+          <w:rFonts w:asciiTheme="minorHAnsi" w:hAnsiTheme="minorHAnsi" w:cstheme="minorHAnsi"/>
+          <w:color w:val="000000"/>
+          <w:sz w:val="22"/>
+          <w:szCs w:val="22"/>
+        </w:rPr>
+      </w:pPr>
+    </w:p>
+    <w:p>
+      <w:pPr>
+        <w:pStyle w:val="NormalWeb"/>
+        <w:shd w:val="clear" w:color="auto" w:fill="FFFFFF"/>
+        <w:spacing w:before="0" w:beforeAutospacing="0" w:after="0" w:afterAutospacing="0"/>
+        <w:ind w:firstLine="567"/>
+        <w:jc w:val="both"/>
+        <w:rPr>
+          <w:rFonts w:asciiTheme="minorHAnsi" w:hAnsiTheme="minorHAnsi" w:cstheme="minorHAnsi"/>
+          <w:color w:val="000000"/>
+          <w:sz w:val="22"/>
+          <w:szCs w:val="22"/>
+        </w:rPr>
+      </w:pPr>
+      <w:r>
+        <w:rPr>
+          <w:rFonts w:cstheme="minorHAnsi"/>
+          <w:noProof/>
+          <w:color w:val="222222"/>
+        </w:rPr>
+        <w:drawing>
+          <wp:inline distT="0" distB="0" distL="0" distR="0" wp14:anchorId="5BE6C0F9" wp14:editId="707CD522">
+            <wp:extent cx="5295900" cy="3086100"/>
+            <wp:effectExtent l="0" t="0" r="0" b="0"/>
+            <wp:docPr id="1735780294" name="Picture 1" descr="A graph showing time and date&#10;&#10;Description automatically generated"/>
+            <wp:cNvGraphicFramePr>
+              <a:graphicFrameLocks xmlns:a="http://schemas.openxmlformats.org/drawingml/2006/main" noChangeAspect="1"/>
+            </wp:cNvGraphicFramePr>
+            <a:graphic xmlns:a="http://schemas.openxmlformats.org/drawingml/2006/main">
+              <a:graphicData uri="http://schemas.openxmlformats.org/drawingml/2006/picture">
+                <pic:pic xmlns:pic="http://schemas.openxmlformats.org/drawingml/2006/picture">
+                  <pic:nvPicPr>
+                    <pic:cNvPr id="1735780294" name="Picture 1" descr="A graph showing time and date&#10;&#10;Description automatically generated"/>
+                    <pic:cNvPicPr/>
+                  </pic:nvPicPr>
+                  <pic:blipFill>
+                    <a:blip r:embed="rId15" cstate="print">
+                      <a:extLst>
+                        <a:ext uri="{28A0092B-C50C-407E-A947-70E740481C1C}">
+                          <a14:useLocalDpi xmlns:a14="http://schemas.microsoft.com/office/drawing/2010/main" val="0"/>
+                        </a:ext>
+                      </a:extLst>
+                    </a:blip>
+                    <a:stretch>
+                      <a:fillRect/>
+                    </a:stretch>
+                  </pic:blipFill>
+                  <pic:spPr>
+                    <a:xfrm>
+                      <a:off x="0" y="0"/>
+                      <a:ext cx="5316058" cy="3097847"/>
+                    </a:xfrm>
+                    <a:prstGeom prst="rect">
+                      <a:avLst/>
+                    </a:prstGeom>
+                  </pic:spPr>
+                </pic:pic>
+              </a:graphicData>
+            </a:graphic>
+          </wp:inline>
+        </w:drawing>
+      </w:r>
+    </w:p>
+    <w:p>
+      <w:pPr>
+        <w:pStyle w:val="NormalWeb"/>
+        <w:shd w:val="clear" w:color="auto" w:fill="FFFFFF"/>
+        <w:spacing w:before="0" w:beforeAutospacing="0" w:after="0" w:afterAutospacing="0"/>
+        <w:ind w:firstLine="567"/>
+        <w:jc w:val="center"/>
+        <w:rPr>
+          <w:rFonts w:asciiTheme="minorHAnsi" w:hAnsiTheme="minorHAnsi" w:cstheme="minorHAnsi"/>
+          <w:i/>
+          <w:iCs/>
+          <w:color w:val="000000"/>
+          <w:sz w:val="22"/>
+          <w:szCs w:val="22"/>
+        </w:rPr>
+      </w:pPr>
+    </w:p>
+    <w:p>
+      <w:pPr>
+        <w:pStyle w:val="NormalWeb"/>
+        <w:shd w:val="clear" w:color="auto" w:fill="FFFFFF"/>
+        <w:spacing w:before="0" w:beforeAutospacing="0" w:after="0" w:afterAutospacing="0"/>
+        <w:ind w:firstLine="567"/>
+        <w:jc w:val="center"/>
+        <w:rPr>
+          <w:rFonts w:asciiTheme="minorHAnsi" w:hAnsiTheme="minorHAnsi" w:cstheme="minorHAnsi"/>
+          <w:color w:val="222222"/>
+          <w:sz w:val="22"/>
+          <w:szCs w:val="22"/>
+        </w:rPr>
+      </w:pPr>
+      <w:r>
+        <w:rPr>
+          <w:rFonts w:asciiTheme="minorHAnsi" w:hAnsiTheme="minorHAnsi" w:cstheme="minorHAnsi"/>
+          <w:i/>
+          <w:iCs/>
+          <w:color w:val="000000"/>
+          <w:sz w:val="22"/>
+          <w:szCs w:val="22"/>
+        </w:rPr>
+        <w:t>Figure</w:t>
+      </w:r>
+      <w:r>
+        <w:rPr>
+          <w:rFonts w:asciiTheme="minorHAnsi" w:hAnsiTheme="minorHAnsi" w:cstheme="minorHAnsi"/>
+          <w:i/>
+          <w:iCs/>
+          <w:color w:val="000000"/>
+          <w:sz w:val="22"/>
+          <w:szCs w:val="22"/>
+        </w:rPr>
+        <w:t>9.</w:t>
+      </w:r>
+      <w:r>
+        <w:rPr>
+          <w:rFonts w:asciiTheme="minorHAnsi" w:hAnsiTheme="minorHAnsi" w:cstheme="minorHAnsi"/>
+          <w:i/>
+          <w:iCs/>
+          <w:color w:val="000000"/>
+          <w:sz w:val="22"/>
+          <w:szCs w:val="22"/>
+        </w:rPr>
+        <w:t xml:space="preserve">  </w:t>
+      </w:r>
+      <w:r>
+        <w:rPr>
+          <w:rFonts w:asciiTheme="minorHAnsi" w:hAnsiTheme="minorHAnsi" w:cstheme="minorHAnsi"/>
+          <w:i/>
+          <w:iCs/>
+          <w:color w:val="000000"/>
+          <w:sz w:val="22"/>
+          <w:szCs w:val="22"/>
+        </w:rPr>
+        <w:t>Estimated t</w:t>
+      </w:r>
+      <w:r>
+        <w:rPr>
+          <w:rFonts w:asciiTheme="minorHAnsi" w:hAnsiTheme="minorHAnsi" w:cstheme="minorHAnsi"/>
+          <w:i/>
+          <w:iCs/>
+          <w:color w:val="000000"/>
+          <w:sz w:val="22"/>
+          <w:szCs w:val="22"/>
+        </w:rPr>
+        <w:t>ime spent on the projec</w:t>
+      </w:r>
+      <w:r>
+        <w:rPr>
+          <w:rFonts w:asciiTheme="minorHAnsi" w:hAnsiTheme="minorHAnsi" w:cstheme="minorHAnsi"/>
+          <w:i/>
+          <w:iCs/>
+          <w:color w:val="000000"/>
+          <w:sz w:val="22"/>
+          <w:szCs w:val="22"/>
+        </w:rPr>
+        <w:t xml:space="preserve">t </w:t>
+      </w:r>
+    </w:p>
+    <w:p>
+      <w:pPr>
+        <w:pStyle w:val="NormalWeb"/>
+        <w:shd w:val="clear" w:color="auto" w:fill="FFFFFF"/>
+        <w:spacing w:before="0" w:beforeAutospacing="0" w:after="0" w:afterAutospacing="0"/>
+        <w:ind w:firstLine="567"/>
+        <w:jc w:val="both"/>
+        <w:rPr>
+          <w:rFonts w:asciiTheme="minorHAnsi" w:hAnsiTheme="minorHAnsi" w:cstheme="minorHAnsi"/>
+          <w:color w:val="000000"/>
+          <w:sz w:val="22"/>
+          <w:szCs w:val="22"/>
+        </w:rPr>
+      </w:pPr>
+    </w:p>
+    <w:p>
+      <w:pPr>
+        <w:pStyle w:val="NormalWeb"/>
+        <w:shd w:val="clear" w:color="auto" w:fill="FFFFFF"/>
+        <w:spacing w:before="0" w:beforeAutospacing="0" w:after="0" w:afterAutospacing="0"/>
+        <w:ind w:firstLine="567"/>
+        <w:jc w:val="both"/>
+        <w:rPr>
+          <w:rFonts w:asciiTheme="minorHAnsi" w:hAnsiTheme="minorHAnsi" w:cstheme="minorHAnsi"/>
+          <w:color w:val="000000"/>
+          <w:sz w:val="22"/>
+          <w:szCs w:val="22"/>
+        </w:rPr>
+      </w:pPr>
+    </w:p>
+    <w:p>
+      <w:pPr>
+        <w:jc w:val="both"/>
+      </w:pPr>
     </w:p>
     <w:p>
       <w:pPr>
@@ -4625,52 +4468,8 @@
     </w:p>
     <w:p>
       <w:pPr>
-        <w:spacing w:after="0" w:line="360" w:lineRule="auto"/>
-        <w:ind w:firstLine="567"/>
-        <w:jc w:val="both"/>
-      </w:pPr>
-      <w:r>
-        <w:t>By combin</w:t>
-      </w:r>
-      <w:r>
-        <w:t>in</w:t>
-      </w:r>
-      <w:r>
-        <w:t xml:space="preserve">g </w:t>
-      </w:r>
-      <w:r>
-        <w:t xml:space="preserve">our experience and diverse skill, we were able to </w:t>
-      </w:r>
-      <w:r>
-        <w:t xml:space="preserve">analyse the dataset air_data.csv </w:t>
-      </w:r>
-      <w:proofErr w:type="gramStart"/>
-      <w:r>
-        <w:t>dataset</w:t>
-      </w:r>
-      <w:proofErr w:type="gramEnd"/>
-    </w:p>
-    <w:p>
-      <w:pPr>
-        <w:spacing w:after="0" w:line="360" w:lineRule="auto"/>
-        <w:jc w:val="both"/>
-      </w:pPr>
-      <w:r>
-        <w:t xml:space="preserve">and gain valuable insights about passenger’s priorities, ever-increasing expectations and how each aspect of the flight reflects on the client’s satisfaction levels.  Such data are a valuable information for airlines to remain competitive, to understand passenger’s behaviour and what </w:t>
-      </w:r>
-      <w:proofErr w:type="gramStart"/>
-      <w:r>
-        <w:t>else  …</w:t>
-      </w:r>
-      <w:proofErr w:type="gramEnd"/>
-      <w:r>
-        <w:t>.</w:t>
-      </w:r>
-    </w:p>
-    <w:p>
-      <w:pPr>
-        <w:ind w:firstLine="567"/>
-        <w:jc w:val="both"/>
+        <w:pStyle w:val="ListParagraph"/>
+        <w:ind w:left="927"/>
         <w:rPr>
           <w:b/>
           <w:bCs/>
@@ -4681,7 +4480,258 @@
     </w:p>
     <w:p>
       <w:pPr>
+        <w:spacing w:before="120" w:after="120" w:line="240" w:lineRule="auto"/>
         <w:ind w:firstLine="567"/>
+        <w:jc w:val="both"/>
+        <w:rPr>
+          <w:rFonts w:eastAsia="Times New Roman" w:cstheme="minorHAnsi"/>
+          <w:color w:val="000000"/>
+          <w:lang w:eastAsia="en-IE"/>
+        </w:rPr>
+      </w:pPr>
+      <w:r>
+        <w:t>By combin</w:t>
+      </w:r>
+      <w:r>
+        <w:t>in</w:t>
+      </w:r>
+      <w:r>
+        <w:t xml:space="preserve">g </w:t>
+      </w:r>
+      <w:r>
+        <w:t xml:space="preserve">our experience and diverse skill, we were able to </w:t>
+      </w:r>
+      <w:r>
+        <w:t>analyse the dataset air_data.csv dataset</w:t>
+      </w:r>
+      <w:r>
+        <w:t xml:space="preserve"> </w:t>
+      </w:r>
+      <w:r>
+        <w:t>and gain valuable insights about passenger’s priorities, ever-increasing expectations and how each aspect of the flight reflects on the client’s satisfaction levels.  Such data are a valuable information for airlines to remain competitive, to understand passenger’s behaviour and</w:t>
+      </w:r>
+      <w:r>
+        <w:rPr>
+          <w:rFonts w:eastAsia="Times New Roman" w:cstheme="minorHAnsi"/>
+          <w:color w:val="000000"/>
+          <w:lang w:eastAsia="en-IE"/>
+        </w:rPr>
+        <w:t xml:space="preserve"> how to improve the traveller’s experience. </w:t>
+      </w:r>
+    </w:p>
+    <w:p>
+      <w:pPr>
+        <w:spacing w:before="120" w:after="120" w:line="240" w:lineRule="auto"/>
+        <w:ind w:firstLine="567"/>
+        <w:jc w:val="both"/>
+      </w:pPr>
+      <w:r>
+        <w:rPr>
+          <w:rFonts w:eastAsia="Times New Roman" w:cstheme="minorHAnsi"/>
+          <w:color w:val="000000"/>
+          <w:lang w:eastAsia="en-IE"/>
+        </w:rPr>
+        <w:t xml:space="preserve">Data-driven decision making has become increasingly important to </w:t>
+      </w:r>
+      <w:r>
+        <w:rPr>
+          <w:rFonts w:eastAsia="Times New Roman" w:cstheme="minorHAnsi"/>
+          <w:color w:val="000000"/>
+          <w:lang w:eastAsia="en-IE"/>
+        </w:rPr>
+        <w:t>understanding how</w:t>
+      </w:r>
+      <w:r>
+        <w:rPr>
+          <w:rFonts w:eastAsia="Times New Roman" w:cstheme="minorHAnsi"/>
+          <w:color w:val="000000"/>
+          <w:lang w:eastAsia="en-IE"/>
+        </w:rPr>
+        <w:t xml:space="preserve"> to boots customer’s satisfaction, reduce operation cost and in return increase revenue in already a very thin margin industry.</w:t>
+      </w:r>
+      <w:r>
+        <w:t xml:space="preserve"> For example, r</w:t>
+      </w:r>
+      <w:r>
+        <w:rPr>
+          <w:rFonts w:eastAsia="Times New Roman" w:cstheme="minorHAnsi"/>
+          <w:color w:val="000000"/>
+          <w:lang w:eastAsia="en-IE"/>
+        </w:rPr>
+        <w:t xml:space="preserve">ewards program </w:t>
+      </w:r>
+      <w:r>
+        <w:rPr>
+          <w:rFonts w:eastAsia="Times New Roman" w:cstheme="minorHAnsi"/>
+          <w:color w:val="000000"/>
+          <w:lang w:eastAsia="en-IE"/>
+        </w:rPr>
+        <w:t>offers</w:t>
+      </w:r>
+      <w:r>
+        <w:rPr>
+          <w:rFonts w:eastAsia="Times New Roman" w:cstheme="minorHAnsi"/>
+          <w:color w:val="000000"/>
+          <w:lang w:eastAsia="en-IE"/>
+        </w:rPr>
+        <w:t xml:space="preserve"> very valuable data,</w:t>
+      </w:r>
+      <w:r>
+        <w:rPr>
+          <w:rFonts w:eastAsia="Times New Roman" w:cstheme="minorHAnsi"/>
+          <w:color w:val="000000"/>
+          <w:lang w:eastAsia="en-IE"/>
+        </w:rPr>
+        <w:t xml:space="preserve"> and</w:t>
+      </w:r>
+      <w:r>
+        <w:rPr>
+          <w:rFonts w:eastAsia="Times New Roman" w:cstheme="minorHAnsi"/>
+          <w:color w:val="000000"/>
+          <w:lang w:eastAsia="en-IE"/>
+        </w:rPr>
+        <w:t xml:space="preserve"> by analysing </w:t>
+      </w:r>
+      <w:r>
+        <w:rPr>
+          <w:rFonts w:eastAsia="Times New Roman" w:cstheme="minorHAnsi"/>
+          <w:color w:val="000000"/>
+          <w:lang w:eastAsia="en-IE"/>
+        </w:rPr>
+        <w:t>travellers’</w:t>
+      </w:r>
+      <w:r>
+        <w:rPr>
+          <w:rFonts w:eastAsia="Times New Roman" w:cstheme="minorHAnsi"/>
+          <w:color w:val="000000"/>
+          <w:lang w:eastAsia="en-IE"/>
+        </w:rPr>
+        <w:t xml:space="preserve"> behaviour, they help to create more personalised offers to loyal customers such as free tickets, business or </w:t>
+      </w:r>
+      <w:r>
+        <w:rPr>
+          <w:rFonts w:eastAsia="Times New Roman" w:cstheme="minorHAnsi"/>
+          <w:color w:val="000000"/>
+          <w:lang w:eastAsia="en-IE"/>
+        </w:rPr>
+        <w:t>first-class</w:t>
+      </w:r>
+      <w:r>
+        <w:rPr>
+          <w:rFonts w:eastAsia="Times New Roman" w:cstheme="minorHAnsi"/>
+          <w:color w:val="000000"/>
+          <w:lang w:eastAsia="en-IE"/>
+        </w:rPr>
+        <w:t xml:space="preserve"> updates on certain routes, priority bookings or extra baggage allowance. Such programs can further foster loyalty and support client’s retention.</w:t>
+      </w:r>
+    </w:p>
+    <w:p>
+      <w:pPr>
+        <w:shd w:val="clear" w:color="auto" w:fill="FFFFFF"/>
+        <w:spacing w:before="120" w:after="120" w:line="240" w:lineRule="auto"/>
+        <w:ind w:firstLine="567"/>
+        <w:jc w:val="both"/>
+        <w:rPr>
+          <w:rFonts w:eastAsia="Times New Roman" w:cstheme="minorHAnsi"/>
+          <w:color w:val="222222"/>
+          <w:lang w:eastAsia="en-IE"/>
+        </w:rPr>
+      </w:pPr>
+      <w:r>
+        <w:rPr>
+          <w:rFonts w:eastAsia="Times New Roman" w:cstheme="minorHAnsi"/>
+          <w:color w:val="000000"/>
+          <w:lang w:eastAsia="en-IE"/>
+        </w:rPr>
+        <w:t>In efforts to reduce cost, machine learning can be</w:t>
+      </w:r>
+      <w:r>
+        <w:rPr>
+          <w:rFonts w:eastAsia="Times New Roman" w:cstheme="minorHAnsi"/>
+          <w:color w:val="000000"/>
+          <w:lang w:eastAsia="en-IE"/>
+        </w:rPr>
+        <w:t xml:space="preserve"> aslo</w:t>
+      </w:r>
+      <w:r>
+        <w:rPr>
+          <w:rFonts w:eastAsia="Times New Roman" w:cstheme="minorHAnsi"/>
+          <w:color w:val="000000"/>
+          <w:lang w:eastAsia="en-IE"/>
+        </w:rPr>
+        <w:t xml:space="preserve"> applied to optimise the operations aspects of the industry such as maintenance, inventory management, weather </w:t>
+      </w:r>
+      <w:r>
+        <w:rPr>
+          <w:rFonts w:eastAsia="Times New Roman" w:cstheme="minorHAnsi"/>
+          <w:color w:val="000000"/>
+          <w:lang w:eastAsia="en-IE"/>
+        </w:rPr>
+        <w:t>patterns</w:t>
+      </w:r>
+      <w:r>
+        <w:rPr>
+          <w:rFonts w:eastAsia="Times New Roman" w:cstheme="minorHAnsi"/>
+          <w:color w:val="000000"/>
+          <w:lang w:eastAsia="en-IE"/>
+        </w:rPr>
+        <w:t xml:space="preserve"> or flight scheduling.</w:t>
+      </w:r>
+      <w:r>
+        <w:rPr>
+          <w:rFonts w:eastAsia="Times New Roman" w:cstheme="minorHAnsi"/>
+          <w:color w:val="222222"/>
+          <w:lang w:eastAsia="en-IE"/>
+        </w:rPr>
+        <w:t xml:space="preserve"> </w:t>
+      </w:r>
+      <w:r>
+        <w:rPr>
+          <w:rFonts w:eastAsia="Times New Roman" w:cstheme="minorHAnsi"/>
+          <w:color w:val="000000"/>
+          <w:lang w:eastAsia="en-IE"/>
+        </w:rPr>
+        <w:t>Therefore, the airlines must embrace the data driven decision making process and leverage data effectively in order to meet the evolving needs of their clients and boost their bottom line at the same time.</w:t>
+      </w:r>
+    </w:p>
+    <w:p>
+      <w:pPr>
+        <w:spacing w:before="120" w:after="120" w:line="240" w:lineRule="auto"/>
+        <w:jc w:val="both"/>
+      </w:pPr>
+    </w:p>
+    <w:p>
+      <w:pPr>
+        <w:ind w:firstLine="567"/>
+        <w:jc w:val="both"/>
+        <w:rPr>
+          <w:b/>
+          <w:bCs/>
+          <w:sz w:val="28"/>
+          <w:szCs w:val="28"/>
+        </w:rPr>
+      </w:pPr>
+    </w:p>
+    <w:p>
+      <w:pPr>
+        <w:jc w:val="both"/>
+        <w:rPr>
+          <w:b/>
+          <w:sz w:val="24"/>
+          <w:szCs w:val="28"/>
+        </w:rPr>
+      </w:pPr>
+      <w:r>
+        <w:rPr>
+          <w:b/>
+          <w:sz w:val="24"/>
+          <w:szCs w:val="28"/>
+        </w:rPr>
+        <w:t xml:space="preserve">References and libraries: </w:t>
+      </w:r>
+    </w:p>
+    <w:p>
+      <w:pPr>
         <w:jc w:val="both"/>
         <w:rPr>
           <w:bCs/>
@@ -4689,26 +4739,7 @@
           <w:szCs w:val="28"/>
         </w:rPr>
       </w:pPr>
-      <w:r>
-        <w:rPr>
-          <w:bCs/>
-          <w:sz w:val="24"/>
-          <w:szCs w:val="28"/>
-        </w:rPr>
-        <w:t xml:space="preserve">References and libraries: </w:t>
-      </w:r>
-    </w:p>
-    <w:p>
-      <w:pPr>
-        <w:ind w:firstLine="567"/>
-        <w:jc w:val="both"/>
-        <w:rPr>
-          <w:bCs/>
-          <w:sz w:val="24"/>
-          <w:szCs w:val="28"/>
-        </w:rPr>
-      </w:pPr>
-      <w:hyperlink r:id="rId14" w:history="1">
+      <w:hyperlink r:id="rId16" w:history="1">
         <w:r>
           <w:rPr>
             <w:rStyle w:val="Hyperlink"/>
@@ -4722,7 +4753,6 @@
     </w:p>
     <w:p>
       <w:pPr>
-        <w:ind w:firstLine="567"/>
         <w:jc w:val="both"/>
         <w:rPr>
           <w:bCs/>
@@ -4730,7 +4760,7 @@
           <w:szCs w:val="28"/>
         </w:rPr>
       </w:pPr>
-      <w:hyperlink r:id="rId15" w:history="1">
+      <w:hyperlink r:id="rId17" w:history="1">
         <w:r>
           <w:rPr>
             <w:rStyle w:val="Hyperlink"/>
@@ -4751,15 +4781,7 @@
           <w:szCs w:val="28"/>
         </w:rPr>
       </w:pPr>
-      <w:r>
-        <w:rPr>
-          <w:bCs/>
-          <w:sz w:val="24"/>
-          <w:szCs w:val="28"/>
-        </w:rPr>
-        <w:t xml:space="preserve">          </w:t>
-      </w:r>
-      <w:hyperlink r:id="rId16" w:history="1">
+      <w:hyperlink r:id="rId18" w:history="1">
         <w:r>
           <w:rPr>
             <w:rStyle w:val="Hyperlink"/>
@@ -4773,7 +4795,6 @@
     </w:p>
     <w:p>
       <w:pPr>
-        <w:ind w:firstLine="567"/>
         <w:jc w:val="both"/>
         <w:rPr>
           <w:rStyle w:val="Hyperlink"/>
@@ -4782,7 +4803,7 @@
           <w:szCs w:val="28"/>
         </w:rPr>
       </w:pPr>
-      <w:hyperlink r:id="rId17" w:history="1">
+      <w:hyperlink r:id="rId19" w:history="1">
         <w:r>
           <w:rPr>
             <w:rStyle w:val="Hyperlink"/>
@@ -4796,7 +4817,71 @@
     </w:p>
     <w:p>
       <w:pPr>
-        <w:ind w:firstLine="567"/>
+        <w:shd w:val="clear" w:color="auto" w:fill="FFFFFF"/>
+        <w:spacing w:after="0" w:line="240" w:lineRule="auto"/>
+        <w:rPr>
+          <w:rFonts w:ascii="Arial" w:eastAsia="Times New Roman" w:hAnsi="Arial" w:cs="Arial"/>
+          <w:color w:val="222222"/>
+          <w:sz w:val="24"/>
+          <w:szCs w:val="24"/>
+          <w:lang w:eastAsia="en-IE"/>
+        </w:rPr>
+      </w:pPr>
+      <w:hyperlink r:id="rId20" w:tgtFrame="_blank" w:history="1">
+        <w:r>
+          <w:rPr>
+            <w:rFonts w:ascii="Aptos" w:eastAsia="Times New Roman" w:hAnsi="Aptos" w:cs="Arial"/>
+            <w:color w:val="1155CC"/>
+            <w:sz w:val="24"/>
+            <w:szCs w:val="24"/>
+            <w:u w:val="single"/>
+            <w:lang w:eastAsia="en-IE"/>
+          </w:rPr>
+          <w:t>https://www.lhsystems.com/blog-entry/why-it-critical-aviation-industry-be-data-driven-digital-age</w:t>
+        </w:r>
+      </w:hyperlink>
+    </w:p>
+    <w:p>
+      <w:pPr>
+        <w:shd w:val="clear" w:color="auto" w:fill="FFFFFF"/>
+        <w:spacing w:after="0" w:line="240" w:lineRule="auto"/>
+        <w:rPr>
+          <w:rFonts w:ascii="Arial" w:eastAsia="Times New Roman" w:hAnsi="Arial" w:cs="Arial"/>
+          <w:color w:val="222222"/>
+          <w:sz w:val="24"/>
+          <w:szCs w:val="24"/>
+          <w:lang w:eastAsia="en-IE"/>
+        </w:rPr>
+      </w:pPr>
+    </w:p>
+    <w:p>
+      <w:pPr>
+        <w:shd w:val="clear" w:color="auto" w:fill="FFFFFF"/>
+        <w:spacing w:after="0" w:line="240" w:lineRule="auto"/>
+        <w:rPr>
+          <w:rFonts w:ascii="Arial" w:eastAsia="Times New Roman" w:hAnsi="Arial" w:cs="Arial"/>
+          <w:color w:val="222222"/>
+          <w:sz w:val="24"/>
+          <w:szCs w:val="24"/>
+          <w:lang w:eastAsia="en-IE"/>
+        </w:rPr>
+      </w:pPr>
+      <w:hyperlink r:id="rId21" w:tgtFrame="_blank" w:history="1">
+        <w:r>
+          <w:rPr>
+            <w:rFonts w:ascii="Aptos" w:eastAsia="Times New Roman" w:hAnsi="Aptos" w:cs="Arial"/>
+            <w:color w:val="1155CC"/>
+            <w:sz w:val="24"/>
+            <w:szCs w:val="24"/>
+            <w:u w:val="single"/>
+            <w:lang w:eastAsia="en-IE"/>
+          </w:rPr>
+          <w:t>https://www.analyticsvidhya.com/blog/2021/04/how-aviation-industry-uses-data-science/</w:t>
+        </w:r>
+      </w:hyperlink>
+    </w:p>
+    <w:p>
+      <w:pPr>
         <w:jc w:val="both"/>
         <w:rPr>
           <w:rStyle w:val="Hyperlink"/>
@@ -4808,7 +4893,30 @@
     </w:p>
     <w:p>
       <w:pPr>
-        <w:ind w:firstLine="567"/>
+        <w:jc w:val="both"/>
+        <w:rPr>
+          <w:rStyle w:val="Hyperlink"/>
+          <w:b/>
+          <w:color w:val="auto"/>
+          <w:sz w:val="24"/>
+          <w:szCs w:val="28"/>
+          <w:u w:val="none"/>
+        </w:rPr>
+      </w:pPr>
+      <w:r>
+        <w:rPr>
+          <w:rStyle w:val="Hyperlink"/>
+          <w:b/>
+          <w:color w:val="auto"/>
+          <w:sz w:val="24"/>
+          <w:szCs w:val="28"/>
+          <w:u w:val="none"/>
+        </w:rPr>
+        <w:t xml:space="preserve">Github link: </w:t>
+      </w:r>
+    </w:p>
+    <w:p>
+      <w:pPr>
         <w:jc w:val="both"/>
         <w:rPr>
           <w:bCs/>
@@ -4816,7 +4924,6 @@
           <w:szCs w:val="28"/>
         </w:rPr>
       </w:pPr>
-      <w:proofErr w:type="spellStart"/>
       <w:r>
         <w:rPr>
           <w:rStyle w:val="Hyperlink"/>
@@ -4824,17 +4931,7 @@
           <w:sz w:val="24"/>
           <w:szCs w:val="28"/>
         </w:rPr>
-        <w:t>Github</w:t>
-      </w:r>
-      <w:proofErr w:type="spellEnd"/>
-      <w:r>
-        <w:rPr>
-          <w:rStyle w:val="Hyperlink"/>
-          <w:bCs/>
-          <w:sz w:val="24"/>
-          <w:szCs w:val="28"/>
-        </w:rPr>
-        <w:t xml:space="preserve"> - </w:t>
+        <w:t xml:space="preserve">Github - </w:t>
       </w:r>
       <w:r>
         <w:rPr>
@@ -4867,6 +4964,7 @@
           <w:iCs/>
           <w:sz w:val="24"/>
           <w:szCs w:val="28"/>
+          <w:u w:val="single"/>
         </w:rPr>
       </w:pPr>
       <w:r>
@@ -4876,8 +4974,8 @@
           <w:iCs/>
           <w:sz w:val="24"/>
           <w:szCs w:val="28"/>
-        </w:rPr>
-        <w:lastRenderedPageBreak/>
+          <w:u w:val="single"/>
+        </w:rPr>
         <w:t>Word Count</w:t>
       </w:r>
     </w:p>
@@ -4903,11 +5001,7 @@
         </w:rPr>
         <w:t>Word count total</w:t>
       </w:r>
-    </w:p>
-    <w:p>
-      <w:pPr>
-        <w:ind w:firstLine="567"/>
-        <w:jc w:val="both"/>
+      <w:r>
         <w:rPr>
           <w:bCs/>
           <w:i/>
@@ -4915,7 +5009,8 @@
           <w:sz w:val="24"/>
           <w:szCs w:val="28"/>
         </w:rPr>
-      </w:pPr>
+        <w:t xml:space="preserve"> </w:t>
+      </w:r>
       <w:r>
         <w:rPr>
           <w:bCs/>
@@ -4924,7 +5019,7 @@
           <w:sz w:val="24"/>
           <w:szCs w:val="28"/>
         </w:rPr>
-        <w:t>Word count Miroslava reflection</w:t>
+        <w:t>908</w:t>
       </w:r>
     </w:p>
     <w:p>
@@ -4947,7 +5042,50 @@
           <w:sz w:val="24"/>
           <w:szCs w:val="28"/>
         </w:rPr>
+        <w:t>Word count Miroslava reflection</w:t>
+      </w:r>
+      <w:r>
+        <w:rPr>
+          <w:bCs/>
+          <w:i/>
+          <w:iCs/>
+          <w:sz w:val="24"/>
+          <w:szCs w:val="28"/>
+        </w:rPr>
+        <w:t xml:space="preserve"> 581 </w:t>
+      </w:r>
+    </w:p>
+    <w:p>
+      <w:pPr>
+        <w:ind w:firstLine="567"/>
+        <w:jc w:val="both"/>
+        <w:rPr>
+          <w:bCs/>
+          <w:i/>
+          <w:iCs/>
+          <w:sz w:val="24"/>
+          <w:szCs w:val="28"/>
+        </w:rPr>
+      </w:pPr>
+      <w:r>
+        <w:rPr>
+          <w:bCs/>
+          <w:i/>
+          <w:iCs/>
+          <w:sz w:val="24"/>
+          <w:szCs w:val="28"/>
+        </w:rPr>
         <w:t>Word count Zygimantas reflection</w:t>
+      </w:r>
+      <w:r>
+        <w:rPr>
+          <w:bCs/>
+          <w:i/>
+          <w:iCs/>
+          <w:sz w:val="24"/>
+          <w:szCs w:val="28"/>
+        </w:rPr>
+        <w:t xml:space="preserve"> 423</w:t>
       </w:r>
     </w:p>
     <w:sectPr>
@@ -6424,7 +6562,6 @@
     <w:name w:val="Normal (Web)"/>
     <w:basedOn w:val="Normal"/>
     <w:uiPriority w:val="99"/>
-    <w:semiHidden/>
     <w:unhideWhenUsed/>
     <w:rsid w:val="00C2338E"/>
     <w:pPr>

</xml_diff>